<commit_message>
small changes to infrastructure model
</commit_message>
<xml_diff>
--- a/I1/Current_Working_Directory/ABM-XX-E1-Infrastructure Model.docx
+++ b/I1/Current_Working_Directory/ABM-XX-E1-Infrastructure Model.docx
@@ -1,10 +1,10 @@
 
 <file path=word/document.xml><?xml version="1.0" encoding="utf-8"?>
-<w:document xmlns:wpc="http://schemas.microsoft.com/office/word/2010/wordprocessingCanvas" xmlns:mc="http://schemas.openxmlformats.org/markup-compatibility/2006" xmlns:o="urn:schemas-microsoft-com:office:office" xmlns:r="http://schemas.openxmlformats.org/officeDocument/2006/relationships" xmlns:m="http://schemas.openxmlformats.org/officeDocument/2006/math" xmlns:v="urn:schemas-microsoft-com:vml" xmlns:wp14="http://schemas.microsoft.com/office/word/2010/wordprocessingDrawing" xmlns:wp="http://schemas.openxmlformats.org/drawingml/2006/wordprocessingDrawing" xmlns:w10="urn:schemas-microsoft-com:office:word" xmlns:w="http://schemas.openxmlformats.org/wordprocessingml/2006/main" xmlns:w14="http://schemas.microsoft.com/office/word/2010/wordml" xmlns:wpg="http://schemas.microsoft.com/office/word/2010/wordprocessingGroup" xmlns:wpi="http://schemas.microsoft.com/office/word/2010/wordprocessingInk" xmlns:wne="http://schemas.microsoft.com/office/word/2006/wordml" xmlns:wps="http://schemas.microsoft.com/office/word/2010/wordprocessingShape" mc:Ignorable="w14 wp14">
+<w:document xmlns:wpc="http://schemas.microsoft.com/office/word/2010/wordprocessingCanvas" xmlns:cx="http://schemas.microsoft.com/office/drawing/2014/chartex" xmlns:cx1="http://schemas.microsoft.com/office/drawing/2015/9/8/chartex" xmlns:mc="http://schemas.openxmlformats.org/markup-compatibility/2006" xmlns:o="urn:schemas-microsoft-com:office:office" xmlns:r="http://schemas.openxmlformats.org/officeDocument/2006/relationships" xmlns:m="http://schemas.openxmlformats.org/officeDocument/2006/math" xmlns:v="urn:schemas-microsoft-com:vml" xmlns:wp14="http://schemas.microsoft.com/office/word/2010/wordprocessingDrawing" xmlns:wp="http://schemas.openxmlformats.org/drawingml/2006/wordprocessingDrawing" xmlns:w10="urn:schemas-microsoft-com:office:word" xmlns:w="http://schemas.openxmlformats.org/wordprocessingml/2006/main" xmlns:w14="http://schemas.microsoft.com/office/word/2010/wordml" xmlns:w15="http://schemas.microsoft.com/office/word/2012/wordml" xmlns:w16se="http://schemas.microsoft.com/office/word/2015/wordml/symex" xmlns:wpg="http://schemas.microsoft.com/office/word/2010/wordprocessingGroup" xmlns:wpi="http://schemas.microsoft.com/office/word/2010/wordprocessingInk" xmlns:wne="http://schemas.microsoft.com/office/word/2006/wordml" xmlns:wps="http://schemas.microsoft.com/office/word/2010/wordprocessingShape" mc:Ignorable="w14 w15 w16se wp14">
   <w:body>
     <w:p>
       <w:pPr>
-        <w:pStyle w:val="a3"/>
+        <w:pStyle w:val="Title"/>
         <w:jc w:val="right"/>
       </w:pPr>
       <w:r>
@@ -13,7 +13,7 @@
     </w:p>
     <w:p>
       <w:pPr>
-        <w:pStyle w:val="a3"/>
+        <w:pStyle w:val="Title"/>
         <w:jc w:val="right"/>
       </w:pPr>
       <w:r>
@@ -31,7 +31,7 @@
     </w:p>
     <w:p>
       <w:pPr>
-        <w:pStyle w:val="a3"/>
+        <w:pStyle w:val="Title"/>
         <w:jc w:val="right"/>
       </w:pPr>
       <w:r>
@@ -40,13 +40,13 @@
     </w:p>
     <w:p>
       <w:pPr>
-        <w:pStyle w:val="a3"/>
+        <w:pStyle w:val="Title"/>
         <w:jc w:val="right"/>
       </w:pPr>
     </w:p>
     <w:p>
       <w:pPr>
-        <w:pStyle w:val="a3"/>
+        <w:pStyle w:val="Title"/>
         <w:jc w:val="right"/>
         <w:rPr>
           <w:sz w:val="28"/>
@@ -56,12 +56,24 @@
         <w:rPr>
           <w:sz w:val="28"/>
         </w:rPr>
-        <w:t>Версия &lt;1.0&gt;</w:t>
-      </w:r>
-    </w:p>
-    <w:p>
-      <w:pPr>
-        <w:pStyle w:val="a3"/>
+        <w:t>Версия &lt;1.</w:t>
+      </w:r>
+      <w:r>
+        <w:rPr>
+          <w:sz w:val="28"/>
+        </w:rPr>
+        <w:t>2</w:t>
+      </w:r>
+      <w:r>
+        <w:rPr>
+          <w:sz w:val="28"/>
+        </w:rPr>
+        <w:t>&gt;</w:t>
+      </w:r>
+    </w:p>
+    <w:p>
+      <w:pPr>
+        <w:pStyle w:val="Title"/>
         <w:rPr>
           <w:sz w:val="28"/>
         </w:rPr>
@@ -73,7 +85,7 @@
         <w:widowControl/>
         <w:spacing w:line="240" w:lineRule="auto"/>
         <w:sectPr>
-          <w:headerReference w:type="default" r:id="rId9"/>
+          <w:headerReference w:type="default" r:id="rId8"/>
           <w:pgSz w:w="12240" w:h="15840"/>
           <w:pgMar w:top="1440" w:right="1440" w:bottom="1440" w:left="1440" w:header="708" w:footer="708" w:gutter="0"/>
           <w:cols w:space="708"/>
@@ -83,7 +95,7 @@
     </w:p>
     <w:p>
       <w:pPr>
-        <w:pStyle w:val="a3"/>
+        <w:pStyle w:val="Title"/>
       </w:pPr>
       <w:r>
         <w:lastRenderedPageBreak/>
@@ -241,9 +253,15 @@
           <w:p>
             <w:pPr>
               <w:pStyle w:val="Tabletext"/>
+              <w:rPr>
+                <w:lang w:val="en-GB"/>
+              </w:rPr>
             </w:pPr>
             <w:r>
-              <w:t>2014.01.30</w:t>
+              <w:rPr>
+                <w:lang w:val="en-GB"/>
+              </w:rPr>
+              <w:t>05.01.2016</w:t>
             </w:r>
           </w:p>
         </w:tc>
@@ -283,7 +301,7 @@
               <w:pStyle w:val="Tabletext"/>
             </w:pPr>
             <w:r>
-              <w:t>Създаване на документа и попълване на информацията в него</w:t>
+              <w:t xml:space="preserve">Създаване на документа </w:t>
             </w:r>
           </w:p>
         </w:tc>
@@ -303,7 +321,91 @@
               <w:pStyle w:val="Tabletext"/>
             </w:pPr>
             <w:r>
-              <w:t>Симеон Илиев</w:t>
+              <w:t>Мартин Абрашев</w:t>
+            </w:r>
+          </w:p>
+        </w:tc>
+      </w:tr>
+      <w:tr>
+        <w:trPr>
+          <w:trHeight w:val="621"/>
+        </w:trPr>
+        <w:tc>
+          <w:tcPr>
+            <w:tcW w:w="2298" w:type="dxa"/>
+            <w:tcBorders>
+              <w:top w:val="single" w:sz="6" w:space="0" w:color="auto"/>
+              <w:left w:val="single" w:sz="6" w:space="0" w:color="auto"/>
+              <w:bottom w:val="single" w:sz="6" w:space="0" w:color="auto"/>
+              <w:right w:val="single" w:sz="6" w:space="0" w:color="auto"/>
+            </w:tcBorders>
+          </w:tcPr>
+          <w:p>
+            <w:pPr>
+              <w:pStyle w:val="Tabletext"/>
+            </w:pPr>
+            <w:r>
+              <w:t>07.01.2016</w:t>
+            </w:r>
+          </w:p>
+        </w:tc>
+        <w:tc>
+          <w:tcPr>
+            <w:tcW w:w="1149" w:type="dxa"/>
+            <w:tcBorders>
+              <w:top w:val="single" w:sz="6" w:space="0" w:color="auto"/>
+              <w:left w:val="single" w:sz="6" w:space="0" w:color="auto"/>
+              <w:bottom w:val="single" w:sz="6" w:space="0" w:color="auto"/>
+              <w:right w:val="single" w:sz="6" w:space="0" w:color="auto"/>
+            </w:tcBorders>
+          </w:tcPr>
+          <w:p>
+            <w:pPr>
+              <w:pStyle w:val="Tabletext"/>
+            </w:pPr>
+            <w:r>
+              <w:t>1.1</w:t>
+            </w:r>
+          </w:p>
+        </w:tc>
+        <w:tc>
+          <w:tcPr>
+            <w:tcW w:w="3734" w:type="dxa"/>
+            <w:tcBorders>
+              <w:top w:val="single" w:sz="6" w:space="0" w:color="auto"/>
+              <w:left w:val="single" w:sz="6" w:space="0" w:color="auto"/>
+              <w:bottom w:val="single" w:sz="6" w:space="0" w:color="auto"/>
+              <w:right w:val="single" w:sz="6" w:space="0" w:color="auto"/>
+            </w:tcBorders>
+          </w:tcPr>
+          <w:p>
+            <w:pPr>
+              <w:pStyle w:val="Tabletext"/>
+            </w:pPr>
+            <w:r>
+              <w:t>Промяна на инфо</w:t>
+            </w:r>
+            <w:r>
+              <w:t>рмацията и добавяне на диаграмите</w:t>
+            </w:r>
+          </w:p>
+        </w:tc>
+        <w:tc>
+          <w:tcPr>
+            <w:tcW w:w="2298" w:type="dxa"/>
+            <w:tcBorders>
+              <w:top w:val="single" w:sz="6" w:space="0" w:color="auto"/>
+              <w:left w:val="single" w:sz="6" w:space="0" w:color="auto"/>
+              <w:bottom w:val="single" w:sz="6" w:space="0" w:color="auto"/>
+              <w:right w:val="single" w:sz="6" w:space="0" w:color="auto"/>
+            </w:tcBorders>
+          </w:tcPr>
+          <w:p>
+            <w:pPr>
+              <w:pStyle w:val="Tabletext"/>
+            </w:pPr>
+            <w:r>
+              <w:t>Мартин Абрашев</w:t>
             </w:r>
           </w:p>
         </w:tc>
@@ -326,15 +428,9 @@
           <w:p>
             <w:pPr>
               <w:pStyle w:val="Tabletext"/>
-              <w:rPr>
-                <w:lang w:val="en-US"/>
-              </w:rPr>
             </w:pPr>
             <w:r>
-              <w:rPr>
-                <w:lang w:val="en-US"/>
-              </w:rPr>
-              <w:t>2014.07.05</w:t>
+              <w:t>09.01.2016</w:t>
             </w:r>
           </w:p>
         </w:tc>
@@ -360,7 +456,13 @@
               <w:rPr>
                 <w:lang w:val="en-US"/>
               </w:rPr>
-              <w:t>1.1</w:t>
+              <w:t>1.</w:t>
+            </w:r>
+            <w:r>
+              <w:rPr>
+                <w:lang w:val="en-US"/>
+              </w:rPr>
+              <w:t>2</w:t>
             </w:r>
           </w:p>
         </w:tc>
@@ -412,7 +514,7 @@
               <w:rPr>
                 <w:lang w:val="be-BY"/>
               </w:rPr>
-              <w:t>Симеон Илиев</w:t>
+              <w:t>Мартин Абрашев</w:t>
             </w:r>
           </w:p>
         </w:tc>
@@ -421,7 +523,7 @@
     <w:p/>
     <w:p>
       <w:pPr>
-        <w:pStyle w:val="a3"/>
+        <w:pStyle w:val="Title"/>
       </w:pPr>
       <w:r>
         <w:rPr>
@@ -436,7 +538,7 @@
     </w:p>
     <w:p>
       <w:pPr>
-        <w:pStyle w:val="11"/>
+        <w:pStyle w:val="TOC1"/>
         <w:tabs>
           <w:tab w:val="left" w:pos="432"/>
         </w:tabs>
@@ -523,7 +625,7 @@
     </w:p>
     <w:p>
       <w:pPr>
-        <w:pStyle w:val="21"/>
+        <w:pStyle w:val="TOC2"/>
         <w:tabs>
           <w:tab w:val="left" w:pos="1000"/>
         </w:tabs>
@@ -601,7 +703,7 @@
     </w:p>
     <w:p>
       <w:pPr>
-        <w:pStyle w:val="21"/>
+        <w:pStyle w:val="TOC2"/>
         <w:tabs>
           <w:tab w:val="left" w:pos="1000"/>
         </w:tabs>
@@ -679,7 +781,7 @@
     </w:p>
     <w:p>
       <w:pPr>
-        <w:pStyle w:val="21"/>
+        <w:pStyle w:val="TOC2"/>
         <w:tabs>
           <w:tab w:val="left" w:pos="1000"/>
         </w:tabs>
@@ -757,7 +859,7 @@
     </w:p>
     <w:p>
       <w:pPr>
-        <w:pStyle w:val="21"/>
+        <w:pStyle w:val="TOC2"/>
         <w:tabs>
           <w:tab w:val="left" w:pos="1000"/>
         </w:tabs>
@@ -835,7 +937,7 @@
     </w:p>
     <w:p>
       <w:pPr>
-        <w:pStyle w:val="11"/>
+        <w:pStyle w:val="TOC1"/>
         <w:tabs>
           <w:tab w:val="left" w:pos="432"/>
         </w:tabs>
@@ -915,7 +1017,7 @@
     </w:p>
     <w:p>
       <w:pPr>
-        <w:pStyle w:val="21"/>
+        <w:pStyle w:val="TOC2"/>
         <w:tabs>
           <w:tab w:val="left" w:pos="1000"/>
         </w:tabs>
@@ -993,7 +1095,7 @@
     </w:p>
     <w:p>
       <w:pPr>
-        <w:pStyle w:val="21"/>
+        <w:pStyle w:val="TOC2"/>
         <w:tabs>
           <w:tab w:val="left" w:pos="1000"/>
         </w:tabs>
@@ -1071,7 +1173,7 @@
     </w:p>
     <w:p>
       <w:pPr>
-        <w:pStyle w:val="31"/>
+        <w:pStyle w:val="TOC3"/>
         <w:rPr>
           <w:rFonts w:asciiTheme="minorHAnsi" w:eastAsiaTheme="minorEastAsia" w:hAnsiTheme="minorHAnsi" w:cstheme="minorBidi"/>
           <w:noProof/>
@@ -1146,7 +1248,7 @@
     </w:p>
     <w:p>
       <w:pPr>
-        <w:pStyle w:val="31"/>
+        <w:pStyle w:val="TOC3"/>
         <w:rPr>
           <w:rFonts w:asciiTheme="minorHAnsi" w:eastAsiaTheme="minorEastAsia" w:hAnsiTheme="minorHAnsi" w:cstheme="minorBidi"/>
           <w:noProof/>
@@ -1221,7 +1323,7 @@
     </w:p>
     <w:p>
       <w:pPr>
-        <w:pStyle w:val="31"/>
+        <w:pStyle w:val="TOC3"/>
         <w:rPr>
           <w:rFonts w:asciiTheme="minorHAnsi" w:eastAsiaTheme="minorEastAsia" w:hAnsiTheme="minorHAnsi" w:cstheme="minorBidi"/>
           <w:noProof/>
@@ -1298,7 +1400,7 @@
     </w:p>
     <w:p>
       <w:pPr>
-        <w:pStyle w:val="31"/>
+        <w:pStyle w:val="TOC3"/>
         <w:rPr>
           <w:rFonts w:asciiTheme="minorHAnsi" w:eastAsiaTheme="minorEastAsia" w:hAnsiTheme="minorHAnsi" w:cstheme="minorBidi"/>
           <w:noProof/>
@@ -1380,7 +1482,7 @@
     </w:p>
     <w:p>
       <w:pPr>
-        <w:pStyle w:val="21"/>
+        <w:pStyle w:val="TOC2"/>
         <w:tabs>
           <w:tab w:val="left" w:pos="1000"/>
         </w:tabs>
@@ -1458,7 +1560,7 @@
     </w:p>
     <w:p>
       <w:pPr>
-        <w:pStyle w:val="21"/>
+        <w:pStyle w:val="TOC2"/>
         <w:tabs>
           <w:tab w:val="left" w:pos="1000"/>
         </w:tabs>
@@ -1536,7 +1638,7 @@
     </w:p>
     <w:p>
       <w:pPr>
-        <w:pStyle w:val="11"/>
+        <w:pStyle w:val="TOC1"/>
         <w:tabs>
           <w:tab w:val="left" w:pos="432"/>
         </w:tabs>
@@ -1614,7 +1716,7 @@
     </w:p>
     <w:p>
       <w:pPr>
-        <w:pStyle w:val="21"/>
+        <w:pStyle w:val="TOC2"/>
         <w:tabs>
           <w:tab w:val="left" w:pos="1000"/>
         </w:tabs>
@@ -1692,7 +1794,7 @@
     </w:p>
     <w:p>
       <w:pPr>
-        <w:pStyle w:val="21"/>
+        <w:pStyle w:val="TOC2"/>
         <w:tabs>
           <w:tab w:val="left" w:pos="1000"/>
         </w:tabs>
@@ -1770,7 +1872,7 @@
     </w:p>
     <w:p>
       <w:pPr>
-        <w:pStyle w:val="21"/>
+        <w:pStyle w:val="TOC2"/>
         <w:tabs>
           <w:tab w:val="left" w:pos="1000"/>
         </w:tabs>
@@ -1848,7 +1950,7 @@
     </w:p>
     <w:p>
       <w:pPr>
-        <w:pStyle w:val="21"/>
+        <w:pStyle w:val="TOC2"/>
         <w:tabs>
           <w:tab w:val="left" w:pos="1000"/>
         </w:tabs>
@@ -1926,7 +2028,7 @@
     </w:p>
     <w:p>
       <w:pPr>
-        <w:pStyle w:val="11"/>
+        <w:pStyle w:val="TOC1"/>
         <w:tabs>
           <w:tab w:val="left" w:pos="432"/>
         </w:tabs>
@@ -2004,7 +2106,7 @@
     </w:p>
     <w:p>
       <w:pPr>
-        <w:pStyle w:val="21"/>
+        <w:pStyle w:val="TOC2"/>
         <w:tabs>
           <w:tab w:val="left" w:pos="1000"/>
         </w:tabs>
@@ -2082,7 +2184,7 @@
     </w:p>
     <w:p>
       <w:pPr>
-        <w:pStyle w:val="21"/>
+        <w:pStyle w:val="TOC2"/>
         <w:tabs>
           <w:tab w:val="left" w:pos="1000"/>
         </w:tabs>
@@ -2160,7 +2262,7 @@
     </w:p>
     <w:p>
       <w:pPr>
-        <w:pStyle w:val="21"/>
+        <w:pStyle w:val="TOC2"/>
         <w:tabs>
           <w:tab w:val="left" w:pos="1000"/>
         </w:tabs>
@@ -2238,7 +2340,7 @@
     </w:p>
     <w:p>
       <w:pPr>
-        <w:pStyle w:val="21"/>
+        <w:pStyle w:val="TOC2"/>
         <w:tabs>
           <w:tab w:val="left" w:pos="1000"/>
         </w:tabs>
@@ -2316,7 +2418,7 @@
     </w:p>
     <w:p>
       <w:pPr>
-        <w:pStyle w:val="11"/>
+        <w:pStyle w:val="TOC1"/>
         <w:tabs>
           <w:tab w:val="left" w:pos="432"/>
         </w:tabs>
@@ -2394,7 +2496,7 @@
     </w:p>
     <w:p>
       <w:pPr>
-        <w:pStyle w:val="21"/>
+        <w:pStyle w:val="TOC2"/>
         <w:tabs>
           <w:tab w:val="left" w:pos="1000"/>
         </w:tabs>
@@ -2472,7 +2574,7 @@
     </w:p>
     <w:p>
       <w:pPr>
-        <w:pStyle w:val="21"/>
+        <w:pStyle w:val="TOC2"/>
         <w:tabs>
           <w:tab w:val="left" w:pos="1000"/>
         </w:tabs>
@@ -2550,7 +2652,7 @@
     </w:p>
     <w:p>
       <w:pPr>
-        <w:pStyle w:val="a3"/>
+        <w:pStyle w:val="Title"/>
       </w:pPr>
       <w:r>
         <w:fldChar w:fldCharType="end"/>
@@ -2565,124 +2667,129 @@
     </w:p>
     <w:p>
       <w:pPr>
-        <w:pStyle w:val="1"/>
+        <w:pStyle w:val="Heading1"/>
         <w:numPr>
           <w:ilvl w:val="0"/>
           <w:numId w:val="31"/>
         </w:numPr>
       </w:pPr>
-      <w:bookmarkStart w:id="0" w:name="_Toc492780540"/>
-      <w:bookmarkStart w:id="1" w:name="_Toc456600917"/>
-      <w:bookmarkStart w:id="2" w:name="_Toc456598586"/>
-      <w:bookmarkStart w:id="3" w:name="_Toc354873594"/>
-      <w:bookmarkStart w:id="4" w:name="_Toc392855515"/>
-      <w:r>
-        <w:t>Представяне</w:t>
-      </w:r>
-      <w:bookmarkEnd w:id="0"/>
-      <w:bookmarkEnd w:id="1"/>
-      <w:bookmarkEnd w:id="2"/>
-      <w:bookmarkEnd w:id="3"/>
-      <w:bookmarkEnd w:id="4"/>
-    </w:p>
-    <w:p>
-      <w:pPr>
-        <w:pStyle w:val="2"/>
+      <w:r>
+        <w:t>Въведение</w:t>
+      </w:r>
+    </w:p>
+    <w:p>
+      <w:pPr>
+        <w:pStyle w:val="Heading2"/>
         <w:numPr>
           <w:ilvl w:val="1"/>
           <w:numId w:val="31"/>
         </w:numPr>
       </w:pPr>
-      <w:bookmarkStart w:id="5" w:name="_Toc392855516"/>
+      <w:bookmarkStart w:id="0" w:name="_Toc392855516"/>
       <w:r>
         <w:t>Цел</w:t>
       </w:r>
-      <w:bookmarkEnd w:id="5"/>
+      <w:bookmarkEnd w:id="0"/>
     </w:p>
     <w:p>
       <w:pPr>
         <w:spacing w:after="240"/>
-        <w:ind w:left="720" w:firstLine="720"/>
+        <w:ind w:left="720"/>
         <w:jc w:val="both"/>
       </w:pPr>
-      <w:bookmarkStart w:id="6" w:name="_Toc492780542"/>
-      <w:bookmarkStart w:id="7" w:name="_Toc456600919"/>
-      <w:bookmarkStart w:id="8" w:name="_Toc456598588"/>
-      <w:r>
-        <w:t xml:space="preserve">Моделът на инфраструктурата се използва за описване на използваните по време на разработка хардуер и софтуер, като например операционна система, компютри, на които се инсталират и използват различните инструменти необходими за изграждането на системата. </w:t>
-      </w:r>
-      <w:r>
-        <w:t xml:space="preserve">Също така цялостната архитектура нужна за реализирането на системата. Като връзки между различни сървъри, като БД сървър, Уеб сървър, </w:t>
-      </w:r>
-      <w:r>
-        <w:rPr>
-          <w:lang w:val="en-US"/>
-        </w:rPr>
-        <w:t xml:space="preserve">process </w:t>
-      </w:r>
-      <w:r>
-        <w:t>сървър</w:t>
-      </w:r>
-      <w:r>
-        <w:t>, интернационални връзки</w:t>
-      </w:r>
-      <w:r>
-        <w:t xml:space="preserve"> и др.</w:t>
-      </w:r>
-    </w:p>
-    <w:p>
-      <w:pPr>
-        <w:pStyle w:val="2"/>
+      <w:bookmarkStart w:id="1" w:name="_Toc492780542"/>
+      <w:bookmarkStart w:id="2" w:name="_Toc456600919"/>
+      <w:bookmarkStart w:id="3" w:name="_Toc456598588"/>
+      <w:r>
+        <w:t xml:space="preserve">Целта на документа е да опише </w:t>
+      </w:r>
+      <w:r>
+        <w:t>използваните по време на разработка хардуер и софтуер</w:t>
+      </w:r>
+      <w:r>
+        <w:t xml:space="preserve">. </w:t>
+      </w:r>
+      <w:r>
+        <w:t>Разглежда компютрите, на които ще се разработва системата</w:t>
+      </w:r>
+      <w:r>
+        <w:t>,</w:t>
+      </w:r>
+      <w:r>
+        <w:t xml:space="preserve"> и софтуерните инструменти, с помощта на които ще се изпълнява разработката и комуникацията в екипа</w:t>
+      </w:r>
+      <w:r>
+        <w:t xml:space="preserve">. Предмет на този документ е също и продукционната среда, за която също ще бъдат описани машините, инфраструктурата на комуникацията, сърварите и софтуера, който ще бъде инсталиран. </w:t>
+      </w:r>
+    </w:p>
+    <w:p>
+      <w:pPr>
+        <w:pStyle w:val="Heading2"/>
         <w:numPr>
           <w:ilvl w:val="1"/>
           <w:numId w:val="31"/>
         </w:numPr>
       </w:pPr>
-      <w:bookmarkStart w:id="9" w:name="_Toc392855517"/>
-      <w:bookmarkEnd w:id="6"/>
-      <w:bookmarkEnd w:id="7"/>
-      <w:bookmarkEnd w:id="8"/>
+      <w:bookmarkStart w:id="4" w:name="_Toc392855517"/>
+      <w:bookmarkEnd w:id="1"/>
+      <w:bookmarkEnd w:id="2"/>
+      <w:bookmarkEnd w:id="3"/>
       <w:r>
         <w:t>Обхват</w:t>
       </w:r>
-      <w:bookmarkEnd w:id="9"/>
+      <w:bookmarkEnd w:id="4"/>
+    </w:p>
+    <w:p>
+      <w:pPr>
+        <w:ind w:left="720"/>
+      </w:pPr>
+      <w:r>
+        <w:t>Обхвата на документа включва инфраструктурата на:</w:t>
+      </w:r>
+    </w:p>
+    <w:p>
+      <w:pPr>
+        <w:ind w:left="720"/>
+      </w:pPr>
+      <w:r>
+        <w:t>Средата за разработка – машините и софтуерните инструменти необходими при разработването</w:t>
+      </w:r>
+      <w:r>
+        <w:br/>
+        <w:t>Управление на проекта – машините и софтуерните инструменти необходими за управление на проекта</w:t>
+      </w:r>
     </w:p>
     <w:p>
       <w:pPr>
         <w:spacing w:after="240"/>
-        <w:ind w:left="720" w:firstLine="720"/>
-        <w:jc w:val="both"/>
-      </w:pPr>
-      <w:bookmarkStart w:id="10" w:name="_Toc492780543"/>
-      <w:bookmarkStart w:id="11" w:name="_Toc456600920"/>
-      <w:bookmarkStart w:id="12" w:name="_Toc456598589"/>
-      <w:r>
-        <w:t>Документа обхваща развитието в инфраструктурата, като засяга следните етапи от разработката: Средата за разработка - включваща инструментите и платформите, на които те се ползват, Управление на проекта – по какъв начин става и какви помощни средства се използват.</w:t>
-      </w:r>
-    </w:p>
-    <w:p>
-      <w:pPr>
-        <w:pStyle w:val="2"/>
+        <w:ind w:left="720"/>
+      </w:pPr>
+      <w:r>
+        <w:t>Продукционната среда – машините и софтуера инсталиран на системата на която е публикуван готовия продукт.</w:t>
+      </w:r>
+    </w:p>
+    <w:p>
+      <w:pPr>
+        <w:pStyle w:val="Heading2"/>
         <w:numPr>
           <w:ilvl w:val="1"/>
           <w:numId w:val="31"/>
         </w:numPr>
-        <w:spacing w:before="0"/>
-      </w:pPr>
-      <w:bookmarkStart w:id="13" w:name="_Toc392855518"/>
-      <w:bookmarkEnd w:id="10"/>
-      <w:bookmarkEnd w:id="11"/>
-      <w:bookmarkEnd w:id="12"/>
+      </w:pPr>
+      <w:bookmarkStart w:id="5" w:name="_Toc392855518"/>
       <w:r>
         <w:t>Дефиниции, акроними и абревиатури</w:t>
       </w:r>
-      <w:bookmarkEnd w:id="13"/>
+      <w:bookmarkEnd w:id="5"/>
     </w:p>
     <w:p>
       <w:pPr>
         <w:pStyle w:val="InfoBlue"/>
-      </w:pPr>
-      <w:bookmarkStart w:id="14" w:name="_Toc392855519"/>
+        <w:ind w:firstLine="0"/>
+      </w:pPr>
+      <w:bookmarkStart w:id="6" w:name="_Toc392855519"/>
+      <w:bookmarkStart w:id="7" w:name="_GoBack"/>
+      <w:bookmarkEnd w:id="7"/>
       <w:r>
         <w:t>Дефиниции, акроними и абревиатури могат да бъдат намерени в следния документ</w:t>
       </w:r>
@@ -2696,22 +2803,22 @@
         <w:t>.doc</w:t>
       </w:r>
     </w:p>
-    <w:p>
-      <w:pPr>
-        <w:pStyle w:val="2"/>
+    <w:bookmarkEnd w:id="6"/>
+    <w:p>
+      <w:pPr>
+        <w:pStyle w:val="Heading2"/>
         <w:numPr>
           <w:ilvl w:val="1"/>
           <w:numId w:val="31"/>
         </w:numPr>
       </w:pPr>
       <w:r>
-        <w:t>Връзки</w:t>
-      </w:r>
-      <w:bookmarkEnd w:id="14"/>
-    </w:p>
-    <w:p>
-      <w:pPr>
-        <w:pStyle w:val="afa"/>
+        <w:t>Препратки</w:t>
+      </w:r>
+    </w:p>
+    <w:p>
+      <w:pPr>
+        <w:pStyle w:val="ListParagraph"/>
         <w:ind w:firstLine="720"/>
         <w:rPr>
           <w:highlight w:val="lightGray"/>
@@ -2728,10 +2835,10 @@
       <w:pPr>
         <w:ind w:left="720" w:firstLine="720"/>
       </w:pPr>
-      <w:hyperlink r:id="rId10" w:history="1">
+      <w:hyperlink r:id="rId9" w:history="1">
         <w:r>
           <w:rPr>
-            <w:rStyle w:val="af2"/>
+            <w:rStyle w:val="Hyperlink"/>
             <w:highlight w:val="lightGray"/>
           </w:rPr>
           <w:t>http://bg.wikipedia.org/wiki/JIRA</w:t>
@@ -2740,7 +2847,7 @@
     </w:p>
     <w:p>
       <w:pPr>
-        <w:pStyle w:val="1"/>
+        <w:pStyle w:val="Heading1"/>
         <w:numPr>
           <w:ilvl w:val="0"/>
           <w:numId w:val="31"/>
@@ -2749,32 +2856,30 @@
           <w:bCs/>
         </w:rPr>
       </w:pPr>
-      <w:bookmarkStart w:id="15" w:name="_Toc368520677"/>
-      <w:bookmarkStart w:id="16" w:name="_Toc368520708"/>
-      <w:bookmarkStart w:id="17" w:name="_Toc368520678"/>
-      <w:bookmarkStart w:id="18" w:name="_Toc368520709"/>
-      <w:bookmarkStart w:id="19" w:name="_Toc74024633"/>
-      <w:bookmarkStart w:id="20" w:name="_Toc74024701"/>
-      <w:bookmarkStart w:id="21" w:name="_Toc392855520"/>
-      <w:bookmarkEnd w:id="15"/>
-      <w:bookmarkEnd w:id="16"/>
-      <w:bookmarkEnd w:id="17"/>
-      <w:bookmarkEnd w:id="18"/>
-      <w:bookmarkEnd w:id="19"/>
-      <w:bookmarkEnd w:id="20"/>
+      <w:bookmarkStart w:id="8" w:name="_Toc368520677"/>
+      <w:bookmarkStart w:id="9" w:name="_Toc368520708"/>
+      <w:bookmarkStart w:id="10" w:name="_Toc368520678"/>
+      <w:bookmarkStart w:id="11" w:name="_Toc368520709"/>
+      <w:bookmarkStart w:id="12" w:name="_Toc74024633"/>
+      <w:bookmarkStart w:id="13" w:name="_Toc74024701"/>
+      <w:bookmarkStart w:id="14" w:name="_Toc392855520"/>
+      <w:bookmarkEnd w:id="8"/>
+      <w:bookmarkEnd w:id="9"/>
+      <w:bookmarkEnd w:id="10"/>
+      <w:bookmarkEnd w:id="11"/>
+      <w:bookmarkEnd w:id="12"/>
+      <w:bookmarkEnd w:id="13"/>
       <w:r>
         <w:rPr>
           <w:bCs/>
         </w:rPr>
         <w:t>Изисквания към инфраструктурния модел</w:t>
       </w:r>
-      <w:bookmarkStart w:id="22" w:name="_GoBack"/>
-      <w:bookmarkEnd w:id="22"/>
     </w:p>
     <w:p/>
     <w:p>
       <w:pPr>
-        <w:pStyle w:val="1"/>
+        <w:pStyle w:val="Heading1"/>
         <w:numPr>
           <w:ilvl w:val="0"/>
           <w:numId w:val="31"/>
@@ -2789,17 +2894,17 @@
         </w:rPr>
         <w:t>Среда за разработка</w:t>
       </w:r>
-      <w:bookmarkEnd w:id="21"/>
+      <w:bookmarkEnd w:id="14"/>
     </w:p>
     <w:p>
       <w:pPr>
         <w:ind w:left="720" w:firstLine="720"/>
         <w:jc w:val="both"/>
       </w:pPr>
-      <w:bookmarkStart w:id="23" w:name="_Toc74024635"/>
-      <w:bookmarkStart w:id="24" w:name="_Toc74024703"/>
-      <w:bookmarkEnd w:id="23"/>
-      <w:bookmarkEnd w:id="24"/>
+      <w:bookmarkStart w:id="15" w:name="_Toc74024635"/>
+      <w:bookmarkStart w:id="16" w:name="_Toc74024703"/>
+      <w:bookmarkEnd w:id="15"/>
+      <w:bookmarkEnd w:id="16"/>
       <w:r>
         <w:t>В този раздел, ще бъдат описани средата, различните инструменти и сървъри използвани за разработка.</w:t>
       </w:r>
@@ -2822,7 +2927,7 @@
       <w:r>
         <w:rPr>
           <w:noProof/>
-          <w:lang w:eastAsia="bg-BG"/>
+          <w:lang w:val="en-GB" w:eastAsia="en-GB"/>
         </w:rPr>
         <w:drawing>
           <wp:inline distT="0" distB="0" distL="0" distR="0">
@@ -2840,7 +2945,7 @@
                     <pic:cNvPicPr/>
                   </pic:nvPicPr>
                   <pic:blipFill>
-                    <a:blip r:embed="rId11"/>
+                    <a:blip r:embed="rId10"/>
                     <a:stretch>
                       <a:fillRect/>
                     </a:stretch>
@@ -2863,7 +2968,7 @@
     </w:p>
     <w:p>
       <w:pPr>
-        <w:pStyle w:val="af9"/>
+        <w:pStyle w:val="Caption"/>
         <w:jc w:val="center"/>
       </w:pPr>
       <w:r>
@@ -2898,7 +3003,7 @@
     </w:p>
     <w:p>
       <w:pPr>
-        <w:pStyle w:val="2"/>
+        <w:pStyle w:val="Heading2"/>
         <w:numPr>
           <w:ilvl w:val="1"/>
           <w:numId w:val="31"/>
@@ -2906,15 +3011,15 @@
         <w:spacing w:before="0"/>
         <w:jc w:val="both"/>
       </w:pPr>
-      <w:bookmarkStart w:id="25" w:name="_Toc392855521"/>
+      <w:bookmarkStart w:id="17" w:name="_Toc392855521"/>
       <w:r>
         <w:t>Хардуер</w:t>
       </w:r>
-      <w:bookmarkEnd w:id="25"/>
-    </w:p>
-    <w:p>
-      <w:pPr>
-        <w:pStyle w:val="ac"/>
+      <w:bookmarkEnd w:id="17"/>
+    </w:p>
+    <w:p>
+      <w:pPr>
+        <w:pStyle w:val="BodyText"/>
         <w:keepLines w:val="0"/>
         <w:ind w:left="570" w:firstLine="150"/>
         <w:jc w:val="both"/>
@@ -2949,33 +3054,33 @@
     </w:p>
     <w:p>
       <w:pPr>
-        <w:pStyle w:val="2"/>
+        <w:pStyle w:val="Heading2"/>
         <w:numPr>
           <w:ilvl w:val="1"/>
           <w:numId w:val="31"/>
         </w:numPr>
       </w:pPr>
-      <w:bookmarkStart w:id="26" w:name="_Toc392855522"/>
+      <w:bookmarkStart w:id="18" w:name="_Toc392855522"/>
       <w:r>
         <w:t>Софтуер</w:t>
       </w:r>
-      <w:bookmarkEnd w:id="26"/>
-    </w:p>
-    <w:p>
-      <w:pPr>
-        <w:pStyle w:val="3"/>
+      <w:bookmarkEnd w:id="18"/>
+    </w:p>
+    <w:p>
+      <w:pPr>
+        <w:pStyle w:val="Heading3"/>
         <w:numPr>
           <w:ilvl w:val="2"/>
           <w:numId w:val="31"/>
         </w:numPr>
       </w:pPr>
-      <w:bookmarkStart w:id="27" w:name="_Toc354873602"/>
-      <w:bookmarkStart w:id="28" w:name="_Toc392855523"/>
+      <w:bookmarkStart w:id="19" w:name="_Toc354873602"/>
+      <w:bookmarkStart w:id="20" w:name="_Toc392855523"/>
       <w:r>
         <w:t>Среда за разработка е Eclipse.</w:t>
       </w:r>
-      <w:bookmarkEnd w:id="27"/>
-      <w:bookmarkEnd w:id="28"/>
+      <w:bookmarkEnd w:id="19"/>
+      <w:bookmarkEnd w:id="20"/>
     </w:p>
     <w:p>
       <w:pPr>
@@ -3344,24 +3449,24 @@
     </w:p>
     <w:p>
       <w:pPr>
-        <w:pStyle w:val="3"/>
+        <w:pStyle w:val="Heading3"/>
         <w:numPr>
           <w:ilvl w:val="2"/>
           <w:numId w:val="31"/>
         </w:numPr>
       </w:pPr>
-      <w:bookmarkStart w:id="29" w:name="_Toc354873603"/>
-      <w:bookmarkStart w:id="30" w:name="_Ref382476096"/>
-      <w:bookmarkStart w:id="31" w:name="_Toc392855524"/>
+      <w:bookmarkStart w:id="21" w:name="_Toc354873603"/>
+      <w:bookmarkStart w:id="22" w:name="_Ref382476096"/>
+      <w:bookmarkStart w:id="23" w:name="_Toc392855524"/>
       <w:r>
         <w:t xml:space="preserve">Система за контрол на </w:t>
       </w:r>
-      <w:bookmarkEnd w:id="29"/>
+      <w:bookmarkEnd w:id="21"/>
       <w:r>
         <w:t>кода</w:t>
       </w:r>
-      <w:bookmarkEnd w:id="30"/>
-      <w:bookmarkEnd w:id="31"/>
+      <w:bookmarkEnd w:id="22"/>
+      <w:bookmarkEnd w:id="23"/>
     </w:p>
     <w:p>
       <w:pPr>
@@ -3434,7 +3539,7 @@
     </w:p>
     <w:p>
       <w:pPr>
-        <w:pStyle w:val="3"/>
+        <w:pStyle w:val="Heading3"/>
         <w:numPr>
           <w:ilvl w:val="2"/>
           <w:numId w:val="31"/>
@@ -3443,18 +3548,18 @@
           <w:lang w:val="en-US"/>
         </w:rPr>
       </w:pPr>
-      <w:bookmarkStart w:id="32" w:name="_Toc354873604"/>
-      <w:bookmarkStart w:id="33" w:name="_Ref382476110"/>
-      <w:bookmarkStart w:id="34" w:name="_Toc392855525"/>
+      <w:bookmarkStart w:id="24" w:name="_Toc354873604"/>
+      <w:bookmarkStart w:id="25" w:name="_Ref382476110"/>
+      <w:bookmarkStart w:id="26" w:name="_Toc392855525"/>
       <w:r>
         <w:rPr>
           <w:lang w:val="en-US"/>
         </w:rPr>
         <w:t>Maven</w:t>
       </w:r>
-      <w:bookmarkEnd w:id="32"/>
-      <w:bookmarkEnd w:id="33"/>
-      <w:bookmarkEnd w:id="34"/>
+      <w:bookmarkEnd w:id="24"/>
+      <w:bookmarkEnd w:id="25"/>
+      <w:bookmarkEnd w:id="26"/>
     </w:p>
     <w:p>
       <w:pPr>
@@ -3730,15 +3835,15 @@
     </w:p>
     <w:p>
       <w:pPr>
-        <w:pStyle w:val="3"/>
+        <w:pStyle w:val="Heading3"/>
         <w:numPr>
           <w:ilvl w:val="2"/>
           <w:numId w:val="31"/>
         </w:numPr>
       </w:pPr>
-      <w:bookmarkStart w:id="35" w:name="_Toc354873605"/>
-      <w:bookmarkStart w:id="36" w:name="_Ref382476118"/>
-      <w:bookmarkStart w:id="37" w:name="_Toc392855526"/>
+      <w:bookmarkStart w:id="27" w:name="_Toc354873605"/>
+      <w:bookmarkStart w:id="28" w:name="_Ref382476118"/>
+      <w:bookmarkStart w:id="29" w:name="_Toc392855526"/>
       <w:r>
         <w:t xml:space="preserve">JBoss </w:t>
       </w:r>
@@ -3748,9 +3853,9 @@
         </w:rPr>
         <w:t>application server</w:t>
       </w:r>
-      <w:bookmarkEnd w:id="35"/>
-      <w:bookmarkEnd w:id="36"/>
-      <w:bookmarkEnd w:id="37"/>
+      <w:bookmarkEnd w:id="27"/>
+      <w:bookmarkEnd w:id="28"/>
+      <w:bookmarkEnd w:id="29"/>
     </w:p>
     <w:p>
       <w:pPr>
@@ -3843,17 +3948,17 @@
     </w:p>
     <w:p>
       <w:pPr>
-        <w:pStyle w:val="2"/>
+        <w:pStyle w:val="Heading2"/>
         <w:numPr>
           <w:ilvl w:val="1"/>
           <w:numId w:val="31"/>
         </w:numPr>
       </w:pPr>
-      <w:bookmarkStart w:id="38" w:name="_Toc392855527"/>
+      <w:bookmarkStart w:id="30" w:name="_Toc392855527"/>
       <w:r>
         <w:t>Мрежово местоположение</w:t>
       </w:r>
-      <w:bookmarkEnd w:id="38"/>
+      <w:bookmarkEnd w:id="30"/>
     </w:p>
     <w:p>
       <w:r>
@@ -3874,17 +3979,17 @@
     </w:p>
     <w:p>
       <w:pPr>
-        <w:pStyle w:val="2"/>
+        <w:pStyle w:val="Heading2"/>
         <w:numPr>
           <w:ilvl w:val="1"/>
           <w:numId w:val="31"/>
         </w:numPr>
       </w:pPr>
-      <w:bookmarkStart w:id="39" w:name="_Toc392855528"/>
+      <w:bookmarkStart w:id="31" w:name="_Toc392855528"/>
       <w:r>
         <w:t>Профили и пароли</w:t>
       </w:r>
-      <w:bookmarkEnd w:id="39"/>
+      <w:bookmarkEnd w:id="31"/>
     </w:p>
     <w:p>
       <w:pPr>
@@ -3903,48 +4008,48 @@
     </w:p>
     <w:p>
       <w:pPr>
-        <w:pStyle w:val="1"/>
+        <w:pStyle w:val="Heading1"/>
         <w:numPr>
           <w:ilvl w:val="0"/>
           <w:numId w:val="31"/>
         </w:numPr>
       </w:pPr>
-      <w:bookmarkStart w:id="40" w:name="_Toc74024640"/>
-      <w:bookmarkStart w:id="41" w:name="_Toc74024708"/>
-      <w:bookmarkStart w:id="42" w:name="_Toc74024641"/>
-      <w:bookmarkStart w:id="43" w:name="_Toc74024709"/>
-      <w:bookmarkStart w:id="44" w:name="_Toc392855529"/>
-      <w:bookmarkEnd w:id="40"/>
-      <w:bookmarkEnd w:id="41"/>
-      <w:bookmarkEnd w:id="42"/>
-      <w:bookmarkEnd w:id="43"/>
+      <w:bookmarkStart w:id="32" w:name="_Toc74024640"/>
+      <w:bookmarkStart w:id="33" w:name="_Toc74024708"/>
+      <w:bookmarkStart w:id="34" w:name="_Toc74024641"/>
+      <w:bookmarkStart w:id="35" w:name="_Toc74024709"/>
+      <w:bookmarkStart w:id="36" w:name="_Toc392855529"/>
+      <w:bookmarkEnd w:id="32"/>
+      <w:bookmarkEnd w:id="33"/>
+      <w:bookmarkEnd w:id="34"/>
+      <w:bookmarkEnd w:id="35"/>
       <w:r>
         <w:t>Управление на проекта</w:t>
       </w:r>
-      <w:bookmarkEnd w:id="44"/>
-    </w:p>
-    <w:p>
-      <w:pPr>
-        <w:pStyle w:val="2"/>
+      <w:bookmarkEnd w:id="36"/>
+    </w:p>
+    <w:p>
+      <w:pPr>
+        <w:pStyle w:val="Heading2"/>
         <w:numPr>
           <w:ilvl w:val="1"/>
           <w:numId w:val="31"/>
         </w:numPr>
         <w:spacing w:before="0"/>
       </w:pPr>
-      <w:bookmarkStart w:id="45" w:name="_Toc368520689"/>
-      <w:bookmarkStart w:id="46" w:name="_Toc368520720"/>
-      <w:bookmarkStart w:id="47" w:name="_Toc74024644"/>
-      <w:bookmarkStart w:id="48" w:name="_Toc74024712"/>
-      <w:bookmarkStart w:id="49" w:name="_Toc392855530"/>
-      <w:bookmarkEnd w:id="45"/>
-      <w:bookmarkEnd w:id="46"/>
-      <w:bookmarkEnd w:id="47"/>
-      <w:bookmarkEnd w:id="48"/>
+      <w:bookmarkStart w:id="37" w:name="_Toc368520689"/>
+      <w:bookmarkStart w:id="38" w:name="_Toc368520720"/>
+      <w:bookmarkStart w:id="39" w:name="_Toc74024644"/>
+      <w:bookmarkStart w:id="40" w:name="_Toc74024712"/>
+      <w:bookmarkStart w:id="41" w:name="_Toc392855530"/>
+      <w:bookmarkEnd w:id="37"/>
+      <w:bookmarkEnd w:id="38"/>
+      <w:bookmarkEnd w:id="39"/>
+      <w:bookmarkEnd w:id="40"/>
       <w:r>
         <w:t>Хардуер</w:t>
       </w:r>
-      <w:bookmarkEnd w:id="49"/>
+      <w:bookmarkEnd w:id="41"/>
     </w:p>
     <w:p>
       <w:pPr>
@@ -3962,26 +4067,26 @@
     </w:p>
     <w:p>
       <w:pPr>
-        <w:pStyle w:val="2"/>
+        <w:pStyle w:val="Heading2"/>
         <w:numPr>
           <w:ilvl w:val="1"/>
           <w:numId w:val="31"/>
         </w:numPr>
         <w:spacing w:before="0"/>
       </w:pPr>
-      <w:bookmarkStart w:id="50" w:name="_Toc368520691"/>
-      <w:bookmarkStart w:id="51" w:name="_Toc368520722"/>
-      <w:bookmarkStart w:id="52" w:name="_Toc74024647"/>
-      <w:bookmarkStart w:id="53" w:name="_Toc74024715"/>
-      <w:bookmarkStart w:id="54" w:name="_Toc392855531"/>
-      <w:bookmarkEnd w:id="50"/>
-      <w:bookmarkEnd w:id="51"/>
-      <w:bookmarkEnd w:id="52"/>
-      <w:bookmarkEnd w:id="53"/>
+      <w:bookmarkStart w:id="42" w:name="_Toc368520691"/>
+      <w:bookmarkStart w:id="43" w:name="_Toc368520722"/>
+      <w:bookmarkStart w:id="44" w:name="_Toc74024647"/>
+      <w:bookmarkStart w:id="45" w:name="_Toc74024715"/>
+      <w:bookmarkStart w:id="46" w:name="_Toc392855531"/>
+      <w:bookmarkEnd w:id="42"/>
+      <w:bookmarkEnd w:id="43"/>
+      <w:bookmarkEnd w:id="44"/>
+      <w:bookmarkEnd w:id="45"/>
       <w:r>
         <w:t>Софтуер</w:t>
       </w:r>
-      <w:bookmarkEnd w:id="54"/>
+      <w:bookmarkEnd w:id="46"/>
     </w:p>
     <w:p>
       <w:pPr>
@@ -4040,7 +4145,7 @@
       <w:r>
         <w:rPr>
           <w:noProof/>
-          <w:lang w:eastAsia="bg-BG"/>
+          <w:lang w:val="en-GB" w:eastAsia="en-GB"/>
         </w:rPr>
         <w:drawing>
           <wp:inline distT="0" distB="0" distL="0" distR="0">
@@ -4060,7 +4165,7 @@
                     </pic:cNvPicPr>
                   </pic:nvPicPr>
                   <pic:blipFill>
-                    <a:blip r:embed="rId12" cstate="print">
+                    <a:blip r:embed="rId11" cstate="print">
                       <a:extLst>
                         <a:ext uri="{28A0092B-C50C-407E-A947-70E740481C1C}">
                           <a14:useLocalDpi xmlns:a14="http://schemas.microsoft.com/office/drawing/2010/main" val="0"/>
@@ -4094,7 +4199,7 @@
     </w:p>
     <w:p>
       <w:pPr>
-        <w:pStyle w:val="af9"/>
+        <w:pStyle w:val="Caption"/>
         <w:jc w:val="center"/>
       </w:pPr>
       <w:r>
@@ -4225,7 +4330,7 @@
       <w:r>
         <w:rPr>
           <w:noProof/>
-          <w:lang w:eastAsia="bg-BG"/>
+          <w:lang w:val="en-GB" w:eastAsia="en-GB"/>
         </w:rPr>
         <w:drawing>
           <wp:inline distT="0" distB="0" distL="0" distR="0">
@@ -4243,7 +4348,7 @@
                     <pic:cNvPicPr/>
                   </pic:nvPicPr>
                   <pic:blipFill>
-                    <a:blip r:embed="rId13" cstate="print"/>
+                    <a:blip r:embed="rId12" cstate="print"/>
                     <a:stretch>
                       <a:fillRect/>
                     </a:stretch>
@@ -4266,7 +4371,7 @@
     </w:p>
     <w:p>
       <w:pPr>
-        <w:pStyle w:val="af9"/>
+        <w:pStyle w:val="Caption"/>
         <w:jc w:val="center"/>
       </w:pPr>
       <w:r>
@@ -4302,35 +4407,35 @@
     </w:p>
     <w:p>
       <w:pPr>
-        <w:pStyle w:val="2"/>
+        <w:pStyle w:val="Heading2"/>
         <w:numPr>
           <w:ilvl w:val="1"/>
           <w:numId w:val="31"/>
         </w:numPr>
         <w:jc w:val="both"/>
       </w:pPr>
-      <w:bookmarkStart w:id="55" w:name="_Toc368520693"/>
-      <w:bookmarkStart w:id="56" w:name="_Toc368520724"/>
-      <w:bookmarkStart w:id="57" w:name="_Toc74024650"/>
-      <w:bookmarkStart w:id="58" w:name="_Toc74024718"/>
-      <w:bookmarkStart w:id="59" w:name="_Toc392855532"/>
-      <w:bookmarkEnd w:id="55"/>
-      <w:bookmarkEnd w:id="56"/>
-      <w:bookmarkEnd w:id="57"/>
-      <w:bookmarkEnd w:id="58"/>
+      <w:bookmarkStart w:id="47" w:name="_Toc368520693"/>
+      <w:bookmarkStart w:id="48" w:name="_Toc368520724"/>
+      <w:bookmarkStart w:id="49" w:name="_Toc74024650"/>
+      <w:bookmarkStart w:id="50" w:name="_Toc74024718"/>
+      <w:bookmarkStart w:id="51" w:name="_Toc392855532"/>
+      <w:bookmarkEnd w:id="47"/>
+      <w:bookmarkEnd w:id="48"/>
+      <w:bookmarkEnd w:id="49"/>
+      <w:bookmarkEnd w:id="50"/>
       <w:r>
         <w:t>Мрежово местоположение</w:t>
       </w:r>
-      <w:bookmarkEnd w:id="59"/>
-    </w:p>
-    <w:p>
-      <w:pPr>
-        <w:pStyle w:val="ac"/>
+      <w:bookmarkEnd w:id="51"/>
+    </w:p>
+    <w:p>
+      <w:pPr>
+        <w:pStyle w:val="BodyText"/>
         <w:keepLines w:val="0"/>
         <w:ind w:left="1260" w:firstLine="180"/>
         <w:jc w:val="both"/>
         <w:rPr>
-          <w:rStyle w:val="af2"/>
+          <w:rStyle w:val="Hyperlink"/>
           <w:color w:val="auto"/>
           <w:u w:val="none"/>
         </w:rPr>
@@ -4344,30 +4449,30 @@
     </w:p>
     <w:p>
       <w:pPr>
-        <w:pStyle w:val="2"/>
+        <w:pStyle w:val="Heading2"/>
         <w:numPr>
           <w:ilvl w:val="1"/>
           <w:numId w:val="31"/>
         </w:numPr>
         <w:jc w:val="both"/>
       </w:pPr>
-      <w:bookmarkStart w:id="60" w:name="_Toc368520695"/>
-      <w:bookmarkStart w:id="61" w:name="_Toc368520726"/>
-      <w:bookmarkStart w:id="62" w:name="_Toc74024653"/>
-      <w:bookmarkStart w:id="63" w:name="_Toc74024721"/>
-      <w:bookmarkStart w:id="64" w:name="_Toc392855533"/>
-      <w:bookmarkEnd w:id="60"/>
-      <w:bookmarkEnd w:id="61"/>
-      <w:bookmarkEnd w:id="62"/>
-      <w:bookmarkEnd w:id="63"/>
+      <w:bookmarkStart w:id="52" w:name="_Toc368520695"/>
+      <w:bookmarkStart w:id="53" w:name="_Toc368520726"/>
+      <w:bookmarkStart w:id="54" w:name="_Toc74024653"/>
+      <w:bookmarkStart w:id="55" w:name="_Toc74024721"/>
+      <w:bookmarkStart w:id="56" w:name="_Toc392855533"/>
+      <w:bookmarkEnd w:id="52"/>
+      <w:bookmarkEnd w:id="53"/>
+      <w:bookmarkEnd w:id="54"/>
+      <w:bookmarkEnd w:id="55"/>
       <w:r>
         <w:t>Профили и пароли</w:t>
       </w:r>
-      <w:bookmarkEnd w:id="64"/>
-    </w:p>
-    <w:p>
-      <w:pPr>
-        <w:pStyle w:val="ac"/>
+      <w:bookmarkEnd w:id="56"/>
+    </w:p>
+    <w:p>
+      <w:pPr>
+        <w:pStyle w:val="BodyText"/>
         <w:keepLines w:val="0"/>
         <w:ind w:firstLine="720"/>
         <w:jc w:val="both"/>
@@ -4384,18 +4489,18 @@
     </w:p>
     <w:p>
       <w:pPr>
-        <w:pStyle w:val="1"/>
+        <w:pStyle w:val="Heading1"/>
         <w:numPr>
           <w:ilvl w:val="0"/>
           <w:numId w:val="31"/>
         </w:numPr>
       </w:pPr>
-      <w:bookmarkStart w:id="65" w:name="_Toc392855534"/>
+      <w:bookmarkStart w:id="57" w:name="_Toc392855534"/>
       <w:r>
         <w:lastRenderedPageBreak/>
         <w:t>Продукционна среда</w:t>
       </w:r>
-      <w:bookmarkEnd w:id="65"/>
+      <w:bookmarkEnd w:id="57"/>
     </w:p>
     <w:p>
       <w:pPr>
@@ -4405,7 +4510,7 @@
       <w:r>
         <w:rPr>
           <w:noProof/>
-          <w:lang w:eastAsia="bg-BG"/>
+          <w:lang w:val="en-GB" w:eastAsia="en-GB"/>
         </w:rPr>
         <w:drawing>
           <wp:inline distT="0" distB="0" distL="0" distR="0">
@@ -4423,7 +4528,7 @@
                     <pic:cNvPicPr/>
                   </pic:nvPicPr>
                   <pic:blipFill>
-                    <a:blip r:embed="rId14"/>
+                    <a:blip r:embed="rId13"/>
                     <a:stretch>
                       <a:fillRect/>
                     </a:stretch>
@@ -4446,7 +4551,7 @@
     </w:p>
     <w:p>
       <w:pPr>
-        <w:pStyle w:val="af9"/>
+        <w:pStyle w:val="Caption"/>
         <w:jc w:val="center"/>
       </w:pPr>
       <w:r>
@@ -4481,17 +4586,17 @@
     </w:p>
     <w:p>
       <w:pPr>
-        <w:pStyle w:val="2"/>
+        <w:pStyle w:val="Heading2"/>
         <w:numPr>
           <w:ilvl w:val="1"/>
           <w:numId w:val="31"/>
         </w:numPr>
       </w:pPr>
-      <w:bookmarkStart w:id="66" w:name="_Toc392855535"/>
+      <w:bookmarkStart w:id="58" w:name="_Toc392855535"/>
       <w:r>
         <w:t>Хардуер</w:t>
       </w:r>
-      <w:bookmarkEnd w:id="66"/>
+      <w:bookmarkEnd w:id="58"/>
     </w:p>
     <w:p>
       <w:pPr>
@@ -4522,17 +4627,17 @@
     </w:p>
     <w:p>
       <w:pPr>
-        <w:pStyle w:val="2"/>
+        <w:pStyle w:val="Heading2"/>
         <w:numPr>
           <w:ilvl w:val="1"/>
           <w:numId w:val="31"/>
         </w:numPr>
       </w:pPr>
-      <w:bookmarkStart w:id="67" w:name="_Toc392855536"/>
+      <w:bookmarkStart w:id="59" w:name="_Toc392855536"/>
       <w:r>
         <w:t>Софтуер</w:t>
       </w:r>
-      <w:bookmarkEnd w:id="67"/>
+      <w:bookmarkEnd w:id="59"/>
     </w:p>
     <w:p>
       <w:pPr>
@@ -4563,17 +4668,17 @@
     </w:p>
     <w:p>
       <w:pPr>
-        <w:pStyle w:val="2"/>
+        <w:pStyle w:val="Heading2"/>
         <w:numPr>
           <w:ilvl w:val="1"/>
           <w:numId w:val="31"/>
         </w:numPr>
       </w:pPr>
-      <w:bookmarkStart w:id="68" w:name="_Toc392855537"/>
+      <w:bookmarkStart w:id="60" w:name="_Toc392855537"/>
       <w:r>
         <w:t>Мрежово местоположение</w:t>
       </w:r>
-      <w:bookmarkEnd w:id="68"/>
+      <w:bookmarkEnd w:id="60"/>
     </w:p>
     <w:p>
       <w:pPr>
@@ -4586,17 +4691,17 @@
     </w:p>
     <w:p>
       <w:pPr>
-        <w:pStyle w:val="2"/>
+        <w:pStyle w:val="Heading2"/>
         <w:numPr>
           <w:ilvl w:val="1"/>
           <w:numId w:val="31"/>
         </w:numPr>
       </w:pPr>
-      <w:bookmarkStart w:id="69" w:name="_Toc392855538"/>
+      <w:bookmarkStart w:id="61" w:name="_Toc392855538"/>
       <w:r>
         <w:t>Профили и пароли</w:t>
       </w:r>
-      <w:bookmarkEnd w:id="69"/>
+      <w:bookmarkEnd w:id="61"/>
     </w:p>
     <w:p>
       <w:pPr>
@@ -4608,24 +4713,24 @@
     </w:p>
     <w:p>
       <w:pPr>
-        <w:pStyle w:val="1"/>
+        <w:pStyle w:val="Heading1"/>
         <w:numPr>
           <w:ilvl w:val="0"/>
           <w:numId w:val="31"/>
         </w:numPr>
       </w:pPr>
-      <w:bookmarkStart w:id="70" w:name="_Toc74024723"/>
-      <w:bookmarkStart w:id="71" w:name="_Toc74024656"/>
-      <w:bookmarkStart w:id="72" w:name="_Toc74024724"/>
-      <w:bookmarkStart w:id="73" w:name="_Toc392855539"/>
-      <w:bookmarkEnd w:id="70"/>
-      <w:bookmarkEnd w:id="71"/>
-      <w:bookmarkEnd w:id="72"/>
+      <w:bookmarkStart w:id="62" w:name="_Toc74024723"/>
+      <w:bookmarkStart w:id="63" w:name="_Toc74024656"/>
+      <w:bookmarkStart w:id="64" w:name="_Toc74024724"/>
+      <w:bookmarkStart w:id="65" w:name="_Toc392855539"/>
+      <w:bookmarkEnd w:id="62"/>
+      <w:bookmarkEnd w:id="63"/>
+      <w:bookmarkEnd w:id="64"/>
       <w:r>
         <w:lastRenderedPageBreak/>
         <w:t>Среда за тестване</w:t>
       </w:r>
-      <w:bookmarkEnd w:id="73"/>
+      <w:bookmarkEnd w:id="65"/>
     </w:p>
     <w:p>
       <w:pPr>
@@ -4635,7 +4740,7 @@
       <w:r>
         <w:rPr>
           <w:noProof/>
-          <w:lang w:eastAsia="bg-BG"/>
+          <w:lang w:val="en-GB" w:eastAsia="en-GB"/>
         </w:rPr>
         <w:drawing>
           <wp:inline distT="0" distB="0" distL="0" distR="0">
@@ -4653,7 +4758,7 @@
                     <pic:cNvPicPr/>
                   </pic:nvPicPr>
                   <pic:blipFill>
-                    <a:blip r:embed="rId15"/>
+                    <a:blip r:embed="rId14"/>
                     <a:stretch>
                       <a:fillRect/>
                     </a:stretch>
@@ -4676,7 +4781,7 @@
     </w:p>
     <w:p>
       <w:pPr>
-        <w:pStyle w:val="af9"/>
+        <w:pStyle w:val="Caption"/>
         <w:jc w:val="center"/>
       </w:pPr>
       <w:r>
@@ -4706,25 +4811,25 @@
     </w:p>
     <w:p>
       <w:pPr>
-        <w:pStyle w:val="2"/>
+        <w:pStyle w:val="Heading2"/>
         <w:numPr>
           <w:ilvl w:val="1"/>
           <w:numId w:val="31"/>
         </w:numPr>
       </w:pPr>
-      <w:bookmarkStart w:id="74" w:name="_Toc74024659"/>
-      <w:bookmarkStart w:id="75" w:name="_Toc74024727"/>
-      <w:bookmarkStart w:id="76" w:name="_Toc392855540"/>
-      <w:bookmarkEnd w:id="74"/>
-      <w:bookmarkEnd w:id="75"/>
+      <w:bookmarkStart w:id="66" w:name="_Toc74024659"/>
+      <w:bookmarkStart w:id="67" w:name="_Toc74024727"/>
+      <w:bookmarkStart w:id="68" w:name="_Toc392855540"/>
+      <w:bookmarkEnd w:id="66"/>
+      <w:bookmarkEnd w:id="67"/>
       <w:r>
         <w:t>Хардуер</w:t>
       </w:r>
-      <w:bookmarkEnd w:id="76"/>
-    </w:p>
-    <w:p>
-      <w:pPr>
-        <w:pStyle w:val="ac"/>
+      <w:bookmarkEnd w:id="68"/>
+    </w:p>
+    <w:p>
+      <w:pPr>
+        <w:pStyle w:val="BodyText"/>
         <w:keepLines w:val="0"/>
         <w:ind w:firstLine="720"/>
         <w:jc w:val="both"/>
@@ -4735,25 +4840,25 @@
     </w:p>
     <w:p>
       <w:pPr>
-        <w:pStyle w:val="2"/>
+        <w:pStyle w:val="Heading2"/>
         <w:numPr>
           <w:ilvl w:val="1"/>
           <w:numId w:val="31"/>
         </w:numPr>
       </w:pPr>
-      <w:bookmarkStart w:id="77" w:name="_Toc74024662"/>
-      <w:bookmarkStart w:id="78" w:name="_Toc74024730"/>
-      <w:bookmarkStart w:id="79" w:name="_Toc392855541"/>
-      <w:bookmarkEnd w:id="77"/>
-      <w:bookmarkEnd w:id="78"/>
+      <w:bookmarkStart w:id="69" w:name="_Toc74024662"/>
+      <w:bookmarkStart w:id="70" w:name="_Toc74024730"/>
+      <w:bookmarkStart w:id="71" w:name="_Toc392855541"/>
+      <w:bookmarkEnd w:id="69"/>
+      <w:bookmarkEnd w:id="70"/>
       <w:r>
         <w:t>Софтуер</w:t>
       </w:r>
-      <w:bookmarkEnd w:id="79"/>
-    </w:p>
-    <w:p>
-      <w:pPr>
-        <w:pStyle w:val="ac"/>
+      <w:bookmarkEnd w:id="71"/>
+    </w:p>
+    <w:p>
+      <w:pPr>
+        <w:pStyle w:val="BodyText"/>
         <w:keepLines w:val="0"/>
         <w:ind w:firstLine="720"/>
         <w:jc w:val="both"/>
@@ -4785,7 +4890,7 @@
     </w:p>
     <w:p>
       <w:pPr>
-        <w:pStyle w:val="ac"/>
+        <w:pStyle w:val="BodyText"/>
         <w:keepLines w:val="0"/>
         <w:ind w:firstLine="720"/>
         <w:jc w:val="both"/>
@@ -4808,7 +4913,7 @@
     </w:p>
     <w:p>
       <w:pPr>
-        <w:pStyle w:val="ac"/>
+        <w:pStyle w:val="BodyText"/>
         <w:keepLines w:val="0"/>
         <w:ind w:firstLine="720"/>
         <w:jc w:val="both"/>
@@ -4819,7 +4924,7 @@
     </w:p>
     <w:p>
       <w:pPr>
-        <w:pStyle w:val="ac"/>
+        <w:pStyle w:val="BodyText"/>
         <w:keepLines w:val="0"/>
         <w:ind w:firstLine="720"/>
         <w:jc w:val="both"/>
@@ -4842,7 +4947,7 @@
     </w:p>
     <w:p>
       <w:pPr>
-        <w:pStyle w:val="ac"/>
+        <w:pStyle w:val="BodyText"/>
         <w:keepLines w:val="0"/>
         <w:ind w:firstLine="720"/>
         <w:jc w:val="both"/>
@@ -4850,20 +4955,20 @@
       <w:r>
         <w:t>Инструментът е безплатен и ще бъде инсталиран на персоналните компютри на екипа по QA.</w:t>
       </w:r>
-      <w:bookmarkStart w:id="80" w:name="_Toc74024668"/>
-      <w:bookmarkStart w:id="81" w:name="_Toc74024736"/>
-      <w:bookmarkStart w:id="82" w:name="_Toc74024671"/>
-      <w:bookmarkStart w:id="83" w:name="_Toc74024739"/>
-      <w:bookmarkEnd w:id="80"/>
-      <w:bookmarkEnd w:id="81"/>
-      <w:bookmarkEnd w:id="82"/>
-      <w:bookmarkEnd w:id="83"/>
+      <w:bookmarkStart w:id="72" w:name="_Toc74024668"/>
+      <w:bookmarkStart w:id="73" w:name="_Toc74024736"/>
+      <w:bookmarkStart w:id="74" w:name="_Toc74024671"/>
+      <w:bookmarkStart w:id="75" w:name="_Toc74024739"/>
+      <w:bookmarkEnd w:id="72"/>
+      <w:bookmarkEnd w:id="73"/>
+      <w:bookmarkEnd w:id="74"/>
+      <w:bookmarkEnd w:id="75"/>
     </w:p>
     <w:sectPr>
-      <w:headerReference w:type="default" r:id="rId16"/>
-      <w:footerReference w:type="default" r:id="rId17"/>
-      <w:headerReference w:type="first" r:id="rId18"/>
-      <w:footerReference w:type="first" r:id="rId19"/>
+      <w:headerReference w:type="default" r:id="rId15"/>
+      <w:footerReference w:type="default" r:id="rId16"/>
+      <w:headerReference w:type="first" r:id="rId17"/>
+      <w:footerReference w:type="first" r:id="rId18"/>
       <w:pgSz w:w="12240" w:h="15840" w:code="1"/>
       <w:pgMar w:top="1152" w:right="1152" w:bottom="1152" w:left="1152" w:header="708" w:footer="708" w:gutter="0"/>
       <w:cols w:space="708"/>
@@ -4874,7 +4979,7 @@
 </file>
 
 <file path=word/endnotes.xml><?xml version="1.0" encoding="utf-8"?>
-<w:endnotes xmlns:wpc="http://schemas.microsoft.com/office/word/2010/wordprocessingCanvas" xmlns:mc="http://schemas.openxmlformats.org/markup-compatibility/2006" xmlns:o="urn:schemas-microsoft-com:office:office" xmlns:r="http://schemas.openxmlformats.org/officeDocument/2006/relationships" xmlns:m="http://schemas.openxmlformats.org/officeDocument/2006/math" xmlns:v="urn:schemas-microsoft-com:vml" xmlns:wp14="http://schemas.microsoft.com/office/word/2010/wordprocessingDrawing" xmlns:wp="http://schemas.openxmlformats.org/drawingml/2006/wordprocessingDrawing" xmlns:w10="urn:schemas-microsoft-com:office:word" xmlns:w="http://schemas.openxmlformats.org/wordprocessingml/2006/main" xmlns:w14="http://schemas.microsoft.com/office/word/2010/wordml" xmlns:wpg="http://schemas.microsoft.com/office/word/2010/wordprocessingGroup" xmlns:wpi="http://schemas.microsoft.com/office/word/2010/wordprocessingInk" xmlns:wne="http://schemas.microsoft.com/office/word/2006/wordml" xmlns:wps="http://schemas.microsoft.com/office/word/2010/wordprocessingShape" mc:Ignorable="w14 wp14">
+<w:endnotes xmlns:wpc="http://schemas.microsoft.com/office/word/2010/wordprocessingCanvas" xmlns:cx="http://schemas.microsoft.com/office/drawing/2014/chartex" xmlns:cx1="http://schemas.microsoft.com/office/drawing/2015/9/8/chartex" xmlns:mc="http://schemas.openxmlformats.org/markup-compatibility/2006" xmlns:o="urn:schemas-microsoft-com:office:office" xmlns:r="http://schemas.openxmlformats.org/officeDocument/2006/relationships" xmlns:m="http://schemas.openxmlformats.org/officeDocument/2006/math" xmlns:v="urn:schemas-microsoft-com:vml" xmlns:wp14="http://schemas.microsoft.com/office/word/2010/wordprocessingDrawing" xmlns:wp="http://schemas.openxmlformats.org/drawingml/2006/wordprocessingDrawing" xmlns:w10="urn:schemas-microsoft-com:office:word" xmlns:w="http://schemas.openxmlformats.org/wordprocessingml/2006/main" xmlns:w14="http://schemas.microsoft.com/office/word/2010/wordml" xmlns:w15="http://schemas.microsoft.com/office/word/2012/wordml" xmlns:w16se="http://schemas.microsoft.com/office/word/2015/wordml/symex" xmlns:wpg="http://schemas.microsoft.com/office/word/2010/wordprocessingGroup" xmlns:wpi="http://schemas.microsoft.com/office/word/2010/wordprocessingInk" xmlns:wne="http://schemas.microsoft.com/office/word/2006/wordml" xmlns:wps="http://schemas.microsoft.com/office/word/2010/wordprocessingShape" mc:Ignorable="w14 w15 w16se wp14">
   <w:endnote w:type="separator" w:id="-1">
     <w:p>
       <w:pPr>
@@ -4899,7 +5004,7 @@
 </file>
 
 <file path=word/footer1.xml><?xml version="1.0" encoding="utf-8"?>
-<w:ftr xmlns:wpc="http://schemas.microsoft.com/office/word/2010/wordprocessingCanvas" xmlns:mc="http://schemas.openxmlformats.org/markup-compatibility/2006" xmlns:o="urn:schemas-microsoft-com:office:office" xmlns:r="http://schemas.openxmlformats.org/officeDocument/2006/relationships" xmlns:m="http://schemas.openxmlformats.org/officeDocument/2006/math" xmlns:v="urn:schemas-microsoft-com:vml" xmlns:wp14="http://schemas.microsoft.com/office/word/2010/wordprocessingDrawing" xmlns:wp="http://schemas.openxmlformats.org/drawingml/2006/wordprocessingDrawing" xmlns:w10="urn:schemas-microsoft-com:office:word" xmlns:w="http://schemas.openxmlformats.org/wordprocessingml/2006/main" xmlns:w14="http://schemas.microsoft.com/office/word/2010/wordml" xmlns:wpg="http://schemas.microsoft.com/office/word/2010/wordprocessingGroup" xmlns:wpi="http://schemas.microsoft.com/office/word/2010/wordprocessingInk" xmlns:wne="http://schemas.microsoft.com/office/word/2006/wordml" xmlns:wps="http://schemas.microsoft.com/office/word/2010/wordprocessingShape" mc:Ignorable="w14 wp14">
+<w:ftr xmlns:wpc="http://schemas.microsoft.com/office/word/2010/wordprocessingCanvas" xmlns:cx="http://schemas.microsoft.com/office/drawing/2014/chartex" xmlns:cx1="http://schemas.microsoft.com/office/drawing/2015/9/8/chartex" xmlns:mc="http://schemas.openxmlformats.org/markup-compatibility/2006" xmlns:o="urn:schemas-microsoft-com:office:office" xmlns:r="http://schemas.openxmlformats.org/officeDocument/2006/relationships" xmlns:m="http://schemas.openxmlformats.org/officeDocument/2006/math" xmlns:v="urn:schemas-microsoft-com:vml" xmlns:wp14="http://schemas.microsoft.com/office/word/2010/wordprocessingDrawing" xmlns:wp="http://schemas.openxmlformats.org/drawingml/2006/wordprocessingDrawing" xmlns:w10="urn:schemas-microsoft-com:office:word" xmlns:w="http://schemas.openxmlformats.org/wordprocessingml/2006/main" xmlns:w14="http://schemas.microsoft.com/office/word/2010/wordml" xmlns:w15="http://schemas.microsoft.com/office/word/2012/wordml" xmlns:w16se="http://schemas.microsoft.com/office/word/2015/wordml/symex" xmlns:wpg="http://schemas.microsoft.com/office/word/2010/wordprocessingGroup" xmlns:wpi="http://schemas.microsoft.com/office/word/2010/wordprocessingInk" xmlns:wne="http://schemas.microsoft.com/office/word/2006/wordml" xmlns:wps="http://schemas.microsoft.com/office/word/2010/wordprocessingShape" mc:Ignorable="w14 w15 w16se wp14">
   <w:tbl>
     <w:tblPr>
       <w:tblW w:w="0" w:type="auto"/>
@@ -4972,7 +5077,7 @@
             <w:rPr>
               <w:noProof/>
             </w:rPr>
-            <w:t>2015</w:t>
+            <w:t>2016</w:t>
           </w:r>
           <w:r>
             <w:fldChar w:fldCharType="end"/>
@@ -5001,94 +5106,80 @@
           </w:r>
           <w:r>
             <w:rPr>
-              <w:rStyle w:val="aa"/>
+              <w:rStyle w:val="PageNumber"/>
             </w:rPr>
             <w:fldChar w:fldCharType="begin"/>
           </w:r>
           <w:r>
             <w:rPr>
-              <w:rStyle w:val="aa"/>
+              <w:rStyle w:val="PageNumber"/>
             </w:rPr>
             <w:instrText xml:space="preserve"> PAGE </w:instrText>
           </w:r>
           <w:r>
             <w:rPr>
-              <w:rStyle w:val="aa"/>
+              <w:rStyle w:val="PageNumber"/>
             </w:rPr>
             <w:fldChar w:fldCharType="separate"/>
           </w:r>
           <w:r>
             <w:rPr>
-              <w:rStyle w:val="aa"/>
+              <w:rStyle w:val="PageNumber"/>
               <w:noProof/>
             </w:rPr>
             <w:t>4</w:t>
           </w:r>
           <w:r>
             <w:rPr>
-              <w:rStyle w:val="aa"/>
+              <w:rStyle w:val="PageNumber"/>
             </w:rPr>
             <w:fldChar w:fldCharType="end"/>
           </w:r>
           <w:r>
             <w:rPr>
-              <w:rStyle w:val="aa"/>
+              <w:rStyle w:val="PageNumber"/>
             </w:rPr>
             <w:t xml:space="preserve"> от</w:t>
           </w:r>
           <w:r>
             <w:rPr>
-              <w:rStyle w:val="aa"/>
+              <w:rStyle w:val="PageNumber"/>
             </w:rPr>
             <w:t xml:space="preserve"> </w:t>
           </w:r>
-          <w:r>
-            <w:fldChar w:fldCharType="begin"/>
-          </w:r>
-          <w:r>
-            <w:instrText xml:space="preserve"> NUMPAGES  \* MERGEFORMAT </w:instrText>
-          </w:r>
-          <w:r>
-            <w:fldChar w:fldCharType="separate"/>
-          </w:r>
-          <w:r>
-            <w:rPr>
-              <w:rStyle w:val="aa"/>
-              <w:noProof/>
-            </w:rPr>
-            <w:t>9</w:t>
-          </w:r>
-          <w:r>
-            <w:rPr>
-              <w:rStyle w:val="aa"/>
-              <w:noProof/>
-            </w:rPr>
-            <w:fldChar w:fldCharType="end"/>
-          </w:r>
+          <w:fldSimple w:instr=" NUMPAGES  \* MERGEFORMAT ">
+            <w:r>
+              <w:rPr>
+                <w:rStyle w:val="PageNumber"/>
+                <w:noProof/>
+              </w:rPr>
+              <w:t>9</w:t>
+            </w:r>
+          </w:fldSimple>
         </w:p>
       </w:tc>
     </w:tr>
   </w:tbl>
   <w:p>
     <w:pPr>
-      <w:pStyle w:val="a9"/>
+      <w:pStyle w:val="Footer"/>
     </w:pPr>
   </w:p>
 </w:ftr>
 </file>
 
 <file path=word/footer2.xml><?xml version="1.0" encoding="utf-8"?>
-<w:ftr xmlns:wpc="http://schemas.microsoft.com/office/word/2010/wordprocessingCanvas" xmlns:mc="http://schemas.openxmlformats.org/markup-compatibility/2006" xmlns:o="urn:schemas-microsoft-com:office:office" xmlns:r="http://schemas.openxmlformats.org/officeDocument/2006/relationships" xmlns:m="http://schemas.openxmlformats.org/officeDocument/2006/math" xmlns:v="urn:schemas-microsoft-com:vml" xmlns:wp14="http://schemas.microsoft.com/office/word/2010/wordprocessingDrawing" xmlns:wp="http://schemas.openxmlformats.org/drawingml/2006/wordprocessingDrawing" xmlns:w10="urn:schemas-microsoft-com:office:word" xmlns:w="http://schemas.openxmlformats.org/wordprocessingml/2006/main" xmlns:w14="http://schemas.microsoft.com/office/word/2010/wordml" xmlns:wpg="http://schemas.microsoft.com/office/word/2010/wordprocessingGroup" xmlns:wpi="http://schemas.microsoft.com/office/word/2010/wordprocessingInk" xmlns:wne="http://schemas.microsoft.com/office/word/2006/wordml" xmlns:wps="http://schemas.microsoft.com/office/word/2010/wordprocessingShape" mc:Ignorable="w14 wp14">
+<w:ftr xmlns:wpc="http://schemas.microsoft.com/office/word/2010/wordprocessingCanvas" xmlns:cx="http://schemas.microsoft.com/office/drawing/2014/chartex" xmlns:cx1="http://schemas.microsoft.com/office/drawing/2015/9/8/chartex" xmlns:mc="http://schemas.openxmlformats.org/markup-compatibility/2006" xmlns:o="urn:schemas-microsoft-com:office:office" xmlns:r="http://schemas.openxmlformats.org/officeDocument/2006/relationships" xmlns:m="http://schemas.openxmlformats.org/officeDocument/2006/math" xmlns:v="urn:schemas-microsoft-com:vml" xmlns:wp14="http://schemas.microsoft.com/office/word/2010/wordprocessingDrawing" xmlns:wp="http://schemas.openxmlformats.org/drawingml/2006/wordprocessingDrawing" xmlns:w10="urn:schemas-microsoft-com:office:word" xmlns:w="http://schemas.openxmlformats.org/wordprocessingml/2006/main" xmlns:w14="http://schemas.microsoft.com/office/word/2010/wordml" xmlns:w15="http://schemas.microsoft.com/office/word/2012/wordml" xmlns:w16se="http://schemas.microsoft.com/office/word/2015/wordml/symex" xmlns:wpg="http://schemas.microsoft.com/office/word/2010/wordprocessingGroup" xmlns:wpi="http://schemas.microsoft.com/office/word/2010/wordprocessingInk" xmlns:wne="http://schemas.microsoft.com/office/word/2006/wordml" xmlns:wps="http://schemas.microsoft.com/office/word/2010/wordprocessingShape" mc:Ignorable="w14 w15 w16se wp14">
   <w:p>
     <w:pPr>
-      <w:pStyle w:val="a9"/>
+      <w:pStyle w:val="Footer"/>
     </w:pPr>
   </w:p>
 </w:ftr>
 </file>
 
 <file path=word/footnotes.xml><?xml version="1.0" encoding="utf-8"?>
-<w:footnotes xmlns:wpc="http://schemas.microsoft.com/office/word/2010/wordprocessingCanvas" xmlns:mc="http://schemas.openxmlformats.org/markup-compatibility/2006" xmlns:o="urn:schemas-microsoft-com:office:office" xmlns:r="http://schemas.openxmlformats.org/officeDocument/2006/relationships" xmlns:m="http://schemas.openxmlformats.org/officeDocument/2006/math" xmlns:v="urn:schemas-microsoft-com:vml" xmlns:wp14="http://schemas.microsoft.com/office/word/2010/wordprocessingDrawing" xmlns:wp="http://schemas.openxmlformats.org/drawingml/2006/wordprocessingDrawing" xmlns:w10="urn:schemas-microsoft-com:office:word" xmlns:w="http://schemas.openxmlformats.org/wordprocessingml/2006/main" xmlns:w14="http://schemas.microsoft.com/office/word/2010/wordml" xmlns:wpg="http://schemas.microsoft.com/office/word/2010/wordprocessingGroup" xmlns:wpi="http://schemas.microsoft.com/office/word/2010/wordprocessingInk" xmlns:wne="http://schemas.microsoft.com/office/word/2006/wordml" xmlns:wps="http://schemas.microsoft.com/office/word/2010/wordprocessingShape" mc:Ignorable="w14 wp14">
+<w:footnotes xmlns:wpc="http://schemas.microsoft.com/office/word/2010/wordprocessingCanvas" xmlns:cx="http://schemas.microsoft.com/office/drawing/2014/chartex" xmlns:cx1="http://schemas.microsoft.com/office/drawing/2015/9/8/chartex" xmlns:mc="http://schemas.openxmlformats.org/markup-compatibility/2006" xmlns:o="urn:schemas-microsoft-com:office:office" xmlns:r="http://schemas.openxmlformats.org/officeDocument/2006/relationships" xmlns:m="http://schemas.openxmlformats.org/officeDocument/2006/math" xmlns:v="urn:schemas-microsoft-com:vml" xmlns:wp14="http://schemas.microsoft.com/office/word/2010/wordprocessingDrawing" xmlns:wp="http://schemas.openxmlformats.org/drawingml/2006/wordprocessingDrawing" xmlns:w10="urn:schemas-microsoft-com:office:word" xmlns:w="http://schemas.openxmlformats.org/wordprocessingml/2006/main" xmlns:w14="http://schemas.microsoft.com/office/word/2010/wordml" xmlns:w15="http://schemas.microsoft.com/office/word/2012/wordml" xmlns:w16se="http://schemas.microsoft.com/office/word/2015/wordml/symex" xmlns:wpg="http://schemas.microsoft.com/office/word/2010/wordprocessingGroup" xmlns:wpi="http://schemas.microsoft.com/office/word/2010/wordprocessingInk" xmlns:wne="http://schemas.microsoft.com/office/word/2006/wordml" xmlns:wps="http://schemas.microsoft.com/office/word/2010/wordprocessingShape" mc:Ignorable="w14 w15 w16se wp14">
   <w:footnote w:type="separator" w:id="-1">
     <w:p>
       <w:pPr>
@@ -5113,7 +5204,7 @@
 </file>
 
 <file path=word/header1.xml><?xml version="1.0" encoding="utf-8"?>
-<w:hdr xmlns:wpc="http://schemas.microsoft.com/office/word/2010/wordprocessingCanvas" xmlns:mc="http://schemas.openxmlformats.org/markup-compatibility/2006" xmlns:o="urn:schemas-microsoft-com:office:office" xmlns:r="http://schemas.openxmlformats.org/officeDocument/2006/relationships" xmlns:m="http://schemas.openxmlformats.org/officeDocument/2006/math" xmlns:v="urn:schemas-microsoft-com:vml" xmlns:wp14="http://schemas.microsoft.com/office/word/2010/wordprocessingDrawing" xmlns:wp="http://schemas.openxmlformats.org/drawingml/2006/wordprocessingDrawing" xmlns:w10="urn:schemas-microsoft-com:office:word" xmlns:w="http://schemas.openxmlformats.org/wordprocessingml/2006/main" xmlns:w14="http://schemas.microsoft.com/office/word/2010/wordml" xmlns:wpg="http://schemas.microsoft.com/office/word/2010/wordprocessingGroup" xmlns:wpi="http://schemas.microsoft.com/office/word/2010/wordprocessingInk" xmlns:wne="http://schemas.microsoft.com/office/word/2006/wordml" xmlns:wps="http://schemas.microsoft.com/office/word/2010/wordprocessingShape" mc:Ignorable="w14 wp14">
+<w:hdr xmlns:wpc="http://schemas.microsoft.com/office/word/2010/wordprocessingCanvas" xmlns:cx="http://schemas.microsoft.com/office/drawing/2014/chartex" xmlns:cx1="http://schemas.microsoft.com/office/drawing/2015/9/8/chartex" xmlns:mc="http://schemas.openxmlformats.org/markup-compatibility/2006" xmlns:o="urn:schemas-microsoft-com:office:office" xmlns:r="http://schemas.openxmlformats.org/officeDocument/2006/relationships" xmlns:m="http://schemas.openxmlformats.org/officeDocument/2006/math" xmlns:v="urn:schemas-microsoft-com:vml" xmlns:wp14="http://schemas.microsoft.com/office/word/2010/wordprocessingDrawing" xmlns:wp="http://schemas.openxmlformats.org/drawingml/2006/wordprocessingDrawing" xmlns:w10="urn:schemas-microsoft-com:office:word" xmlns:w="http://schemas.openxmlformats.org/wordprocessingml/2006/main" xmlns:w14="http://schemas.microsoft.com/office/word/2010/wordml" xmlns:w15="http://schemas.microsoft.com/office/word/2012/wordml" xmlns:w16se="http://schemas.microsoft.com/office/word/2015/wordml/symex" xmlns:wpg="http://schemas.microsoft.com/office/word/2010/wordprocessingGroup" xmlns:wpi="http://schemas.microsoft.com/office/word/2010/wordprocessingInk" xmlns:wne="http://schemas.microsoft.com/office/word/2006/wordml" xmlns:wps="http://schemas.microsoft.com/office/word/2010/wordprocessingShape" mc:Ignorable="w14 w15 w16se wp14">
   <w:p>
     <w:pPr>
       <w:rPr>
@@ -5138,33 +5229,41 @@
       </w:pBdr>
       <w:jc w:val="right"/>
       <w:rPr>
-        <w:sz w:val="24"/>
-      </w:rPr>
-    </w:pPr>
-    <w:r>
-      <w:rPr>
         <w:rFonts w:ascii="Arial" w:hAnsi="Arial"/>
         <w:b/>
         <w:sz w:val="36"/>
       </w:rPr>
-      <w:t>ЕКИП ЕДНО</w:t>
+    </w:pPr>
+    <w:r>
+      <w:rPr>
+        <w:rFonts w:ascii="Arial" w:hAnsi="Arial"/>
+        <w:b/>
+        <w:sz w:val="36"/>
+      </w:rPr>
+      <w:t>Екип едно</w:t>
     </w:r>
   </w:p>
   <w:p>
     <w:pPr>
-      <w:pStyle w:val="a7"/>
+      <w:pBdr>
+        <w:bottom w:val="single" w:sz="6" w:space="1" w:color="auto"/>
+      </w:pBdr>
+      <w:jc w:val="right"/>
+      <w:rPr>
+        <w:sz w:val="24"/>
+      </w:rPr>
     </w:pPr>
   </w:p>
   <w:p>
     <w:pPr>
-      <w:pStyle w:val="a7"/>
+      <w:pStyle w:val="Header"/>
     </w:pPr>
   </w:p>
 </w:hdr>
 </file>
 
 <file path=word/header2.xml><?xml version="1.0" encoding="utf-8"?>
-<w:hdr xmlns:wpc="http://schemas.microsoft.com/office/word/2010/wordprocessingCanvas" xmlns:mc="http://schemas.openxmlformats.org/markup-compatibility/2006" xmlns:o="urn:schemas-microsoft-com:office:office" xmlns:r="http://schemas.openxmlformats.org/officeDocument/2006/relationships" xmlns:m="http://schemas.openxmlformats.org/officeDocument/2006/math" xmlns:v="urn:schemas-microsoft-com:vml" xmlns:wp14="http://schemas.microsoft.com/office/word/2010/wordprocessingDrawing" xmlns:wp="http://schemas.openxmlformats.org/drawingml/2006/wordprocessingDrawing" xmlns:w10="urn:schemas-microsoft-com:office:word" xmlns:w="http://schemas.openxmlformats.org/wordprocessingml/2006/main" xmlns:w14="http://schemas.microsoft.com/office/word/2010/wordml" xmlns:wpg="http://schemas.microsoft.com/office/word/2010/wordprocessingGroup" xmlns:wpi="http://schemas.microsoft.com/office/word/2010/wordprocessingInk" xmlns:wne="http://schemas.microsoft.com/office/word/2006/wordml" xmlns:wps="http://schemas.microsoft.com/office/word/2010/wordprocessingShape" mc:Ignorable="w14 wp14">
+<w:hdr xmlns:wpc="http://schemas.microsoft.com/office/word/2010/wordprocessingCanvas" xmlns:cx="http://schemas.microsoft.com/office/drawing/2014/chartex" xmlns:cx1="http://schemas.microsoft.com/office/drawing/2015/9/8/chartex" xmlns:mc="http://schemas.openxmlformats.org/markup-compatibility/2006" xmlns:o="urn:schemas-microsoft-com:office:office" xmlns:r="http://schemas.openxmlformats.org/officeDocument/2006/relationships" xmlns:m="http://schemas.openxmlformats.org/officeDocument/2006/math" xmlns:v="urn:schemas-microsoft-com:vml" xmlns:wp14="http://schemas.microsoft.com/office/word/2010/wordprocessingDrawing" xmlns:wp="http://schemas.openxmlformats.org/drawingml/2006/wordprocessingDrawing" xmlns:w10="urn:schemas-microsoft-com:office:word" xmlns:w="http://schemas.openxmlformats.org/wordprocessingml/2006/main" xmlns:w14="http://schemas.microsoft.com/office/word/2010/wordml" xmlns:w15="http://schemas.microsoft.com/office/word/2012/wordml" xmlns:w16se="http://schemas.microsoft.com/office/word/2015/wordml/symex" xmlns:wpg="http://schemas.microsoft.com/office/word/2010/wordprocessingGroup" xmlns:wpi="http://schemas.microsoft.com/office/word/2010/wordprocessingInk" xmlns:wne="http://schemas.microsoft.com/office/word/2006/wordml" xmlns:wps="http://schemas.microsoft.com/office/word/2010/wordprocessingShape" mc:Ignorable="w14 w15 w16se wp14">
   <w:tbl>
     <w:tblPr>
       <w:tblW w:w="0" w:type="auto"/>
@@ -5224,12 +5323,13 @@
           <w:pPr>
             <w:tabs>
               <w:tab w:val="left" w:pos="1135"/>
+              <w:tab w:val="left" w:pos="2190"/>
             </w:tabs>
             <w:spacing w:before="40"/>
             <w:ind w:right="68"/>
           </w:pPr>
           <w:r>
-            <w:t>Версия:           1.0</w:t>
+            <w:t>Версия:           1.2</w:t>
           </w:r>
         </w:p>
       </w:tc>
@@ -5275,30 +5375,33 @@
           <w:r>
             <w:t xml:space="preserve">Дата:  </w:t>
           </w:r>
+          <w:r>
+            <w:t>09.01.2016</w:t>
+          </w:r>
         </w:p>
       </w:tc>
     </w:tr>
   </w:tbl>
   <w:p>
     <w:pPr>
-      <w:pStyle w:val="a7"/>
+      <w:pStyle w:val="Header"/>
     </w:pPr>
   </w:p>
 </w:hdr>
 </file>
 
 <file path=word/header3.xml><?xml version="1.0" encoding="utf-8"?>
-<w:hdr xmlns:wpc="http://schemas.microsoft.com/office/word/2010/wordprocessingCanvas" xmlns:mc="http://schemas.openxmlformats.org/markup-compatibility/2006" xmlns:o="urn:schemas-microsoft-com:office:office" xmlns:r="http://schemas.openxmlformats.org/officeDocument/2006/relationships" xmlns:m="http://schemas.openxmlformats.org/officeDocument/2006/math" xmlns:v="urn:schemas-microsoft-com:vml" xmlns:wp14="http://schemas.microsoft.com/office/word/2010/wordprocessingDrawing" xmlns:wp="http://schemas.openxmlformats.org/drawingml/2006/wordprocessingDrawing" xmlns:w10="urn:schemas-microsoft-com:office:word" xmlns:w="http://schemas.openxmlformats.org/wordprocessingml/2006/main" xmlns:w14="http://schemas.microsoft.com/office/word/2010/wordml" xmlns:wpg="http://schemas.microsoft.com/office/word/2010/wordprocessingGroup" xmlns:wpi="http://schemas.microsoft.com/office/word/2010/wordprocessingInk" xmlns:wne="http://schemas.microsoft.com/office/word/2006/wordml" xmlns:wps="http://schemas.microsoft.com/office/word/2010/wordprocessingShape" mc:Ignorable="w14 wp14">
+<w:hdr xmlns:wpc="http://schemas.microsoft.com/office/word/2010/wordprocessingCanvas" xmlns:cx="http://schemas.microsoft.com/office/drawing/2014/chartex" xmlns:cx1="http://schemas.microsoft.com/office/drawing/2015/9/8/chartex" xmlns:mc="http://schemas.openxmlformats.org/markup-compatibility/2006" xmlns:o="urn:schemas-microsoft-com:office:office" xmlns:r="http://schemas.openxmlformats.org/officeDocument/2006/relationships" xmlns:m="http://schemas.openxmlformats.org/officeDocument/2006/math" xmlns:v="urn:schemas-microsoft-com:vml" xmlns:wp14="http://schemas.microsoft.com/office/word/2010/wordprocessingDrawing" xmlns:wp="http://schemas.openxmlformats.org/drawingml/2006/wordprocessingDrawing" xmlns:w10="urn:schemas-microsoft-com:office:word" xmlns:w="http://schemas.openxmlformats.org/wordprocessingml/2006/main" xmlns:w14="http://schemas.microsoft.com/office/word/2010/wordml" xmlns:w15="http://schemas.microsoft.com/office/word/2012/wordml" xmlns:w16se="http://schemas.microsoft.com/office/word/2015/wordml/symex" xmlns:wpg="http://schemas.microsoft.com/office/word/2010/wordprocessingGroup" xmlns:wpi="http://schemas.microsoft.com/office/word/2010/wordprocessingInk" xmlns:wne="http://schemas.microsoft.com/office/word/2006/wordml" xmlns:wps="http://schemas.microsoft.com/office/word/2010/wordprocessingShape" mc:Ignorable="w14 w15 w16se wp14">
   <w:p>
     <w:pPr>
-      <w:pStyle w:val="a7"/>
+      <w:pStyle w:val="Header"/>
     </w:pPr>
   </w:p>
 </w:hdr>
 </file>
 
 <file path=word/numbering.xml><?xml version="1.0" encoding="utf-8"?>
-<w:numbering xmlns:wpc="http://schemas.microsoft.com/office/word/2010/wordprocessingCanvas" xmlns:mc="http://schemas.openxmlformats.org/markup-compatibility/2006" xmlns:o="urn:schemas-microsoft-com:office:office" xmlns:r="http://schemas.openxmlformats.org/officeDocument/2006/relationships" xmlns:m="http://schemas.openxmlformats.org/officeDocument/2006/math" xmlns:v="urn:schemas-microsoft-com:vml" xmlns:wp14="http://schemas.microsoft.com/office/word/2010/wordprocessingDrawing" xmlns:wp="http://schemas.openxmlformats.org/drawingml/2006/wordprocessingDrawing" xmlns:w10="urn:schemas-microsoft-com:office:word" xmlns:w="http://schemas.openxmlformats.org/wordprocessingml/2006/main" xmlns:w14="http://schemas.microsoft.com/office/word/2010/wordml" xmlns:wpg="http://schemas.microsoft.com/office/word/2010/wordprocessingGroup" xmlns:wpi="http://schemas.microsoft.com/office/word/2010/wordprocessingInk" xmlns:wne="http://schemas.microsoft.com/office/word/2006/wordml" xmlns:wps="http://schemas.microsoft.com/office/word/2010/wordprocessingShape" mc:Ignorable="w14 wp14">
+<w:numbering xmlns:wpc="http://schemas.microsoft.com/office/word/2010/wordprocessingCanvas" xmlns:cx="http://schemas.microsoft.com/office/drawing/2014/chartex" xmlns:cx1="http://schemas.microsoft.com/office/drawing/2015/9/8/chartex" xmlns:mc="http://schemas.openxmlformats.org/markup-compatibility/2006" xmlns:o="urn:schemas-microsoft-com:office:office" xmlns:r="http://schemas.openxmlformats.org/officeDocument/2006/relationships" xmlns:m="http://schemas.openxmlformats.org/officeDocument/2006/math" xmlns:v="urn:schemas-microsoft-com:vml" xmlns:wp14="http://schemas.microsoft.com/office/word/2010/wordprocessingDrawing" xmlns:wp="http://schemas.openxmlformats.org/drawingml/2006/wordprocessingDrawing" xmlns:w10="urn:schemas-microsoft-com:office:word" xmlns:w="http://schemas.openxmlformats.org/wordprocessingml/2006/main" xmlns:w14="http://schemas.microsoft.com/office/word/2010/wordml" xmlns:w15="http://schemas.microsoft.com/office/word/2012/wordml" xmlns:w16se="http://schemas.microsoft.com/office/word/2015/wordml/symex" xmlns:wpg="http://schemas.microsoft.com/office/word/2010/wordprocessingGroup" xmlns:wpi="http://schemas.microsoft.com/office/word/2010/wordprocessingInk" xmlns:wne="http://schemas.microsoft.com/office/word/2006/wordml" xmlns:wps="http://schemas.microsoft.com/office/word/2010/wordprocessingShape" mc:Ignorable="w14 w15 w16se wp14">
   <w:numPicBullet w:numPicBulletId="0">
     <w:pict>
       <v:shapetype id="_x0000_t75" coordsize="21600,21600" o:spt="75" o:preferrelative="t" path="m@4@5l@4@11@9@11@9@5xe" filled="f" stroked="f">
@@ -5320,49 +5423,49 @@
         <v:path o:extrusionok="f" gradientshapeok="t" o:connecttype="rect"/>
         <o:lock v:ext="edit" aspectratio="t"/>
       </v:shapetype>
-      <v:shape id="_x0000_i1110" type="#_x0000_t75" style="width:11.25pt;height:11.25pt" o:bullet="t">
+      <v:shape id="_x0000_i1278" type="#_x0000_t75" style="width:11.25pt;height:11.25pt" o:bullet="t">
         <v:imagedata r:id="rId1" o:title="checkbox"/>
       </v:shape>
     </w:pict>
   </w:numPicBullet>
   <w:numPicBullet w:numPicBulletId="1">
     <w:pict>
-      <v:shape id="_x0000_i1111" type="#_x0000_t75" style="width:3in;height:3in" o:bullet="t"/>
+      <v:shape id="_x0000_i1279" type="#_x0000_t75" style="width:3in;height:3in" o:bullet="t"/>
     </w:pict>
   </w:numPicBullet>
   <w:numPicBullet w:numPicBulletId="2">
     <w:pict>
-      <v:shape id="_x0000_i1112" type="#_x0000_t75" style="width:3in;height:3in" o:bullet="t"/>
+      <v:shape id="_x0000_i1280" type="#_x0000_t75" style="width:3in;height:3in" o:bullet="t"/>
     </w:pict>
   </w:numPicBullet>
   <w:numPicBullet w:numPicBulletId="3">
     <w:pict>
-      <v:shape id="_x0000_i1113" type="#_x0000_t75" style="width:3in;height:3in" o:bullet="t"/>
+      <v:shape id="_x0000_i1281" type="#_x0000_t75" style="width:3in;height:3in" o:bullet="t"/>
     </w:pict>
   </w:numPicBullet>
   <w:numPicBullet w:numPicBulletId="4">
     <w:pict>
-      <v:shape id="_x0000_i1114" type="#_x0000_t75" style="width:3in;height:3in" o:bullet="t"/>
+      <v:shape id="_x0000_i1282" type="#_x0000_t75" style="width:3in;height:3in" o:bullet="t"/>
     </w:pict>
   </w:numPicBullet>
   <w:numPicBullet w:numPicBulletId="5">
     <w:pict>
-      <v:shape id="_x0000_i1115" type="#_x0000_t75" style="width:3in;height:3in" o:bullet="t"/>
+      <v:shape id="_x0000_i1283" type="#_x0000_t75" style="width:3in;height:3in" o:bullet="t"/>
     </w:pict>
   </w:numPicBullet>
   <w:numPicBullet w:numPicBulletId="6">
     <w:pict>
-      <v:shape id="_x0000_i1116" type="#_x0000_t75" style="width:3in;height:3in" o:bullet="t"/>
+      <v:shape id="_x0000_i1284" type="#_x0000_t75" style="width:3in;height:3in" o:bullet="t"/>
     </w:pict>
   </w:numPicBullet>
-  <w:abstractNum w:abstractNumId="0">
+  <w:abstractNum w:abstractNumId="0" w15:restartNumberingAfterBreak="0">
     <w:nsid w:val="FFFFFFFB"/>
     <w:multiLevelType w:val="multilevel"/>
     <w:tmpl w:val="FFFFFFFF"/>
     <w:lvl w:ilvl="0">
       <w:start w:val="1"/>
       <w:numFmt w:val="decimal"/>
-      <w:pStyle w:val="1"/>
+      <w:pStyle w:val="Heading1"/>
       <w:lvlText w:val="%1."/>
       <w:legacy w:legacy="1" w:legacySpace="144" w:legacyIndent="0"/>
       <w:lvlJc w:val="left"/>
@@ -5370,7 +5473,7 @@
     <w:lvl w:ilvl="1">
       <w:start w:val="1"/>
       <w:numFmt w:val="decimal"/>
-      <w:pStyle w:val="2"/>
+      <w:pStyle w:val="Heading2"/>
       <w:lvlText w:val="%1.%2"/>
       <w:legacy w:legacy="1" w:legacySpace="144" w:legacyIndent="0"/>
       <w:lvlJc w:val="left"/>
@@ -5378,7 +5481,7 @@
     <w:lvl w:ilvl="2">
       <w:start w:val="1"/>
       <w:numFmt w:val="decimal"/>
-      <w:pStyle w:val="3"/>
+      <w:pStyle w:val="Heading3"/>
       <w:lvlText w:val="%1.%2.%3"/>
       <w:legacy w:legacy="1" w:legacySpace="144" w:legacyIndent="0"/>
       <w:lvlJc w:val="left"/>
@@ -5386,7 +5489,7 @@
     <w:lvl w:ilvl="3">
       <w:start w:val="1"/>
       <w:numFmt w:val="decimal"/>
-      <w:pStyle w:val="4"/>
+      <w:pStyle w:val="Heading4"/>
       <w:lvlText w:val="%1.%2.%3.%4"/>
       <w:legacy w:legacy="1" w:legacySpace="144" w:legacyIndent="0"/>
       <w:lvlJc w:val="left"/>
@@ -5394,7 +5497,7 @@
     <w:lvl w:ilvl="4">
       <w:start w:val="1"/>
       <w:numFmt w:val="decimal"/>
-      <w:pStyle w:val="5"/>
+      <w:pStyle w:val="Heading5"/>
       <w:lvlText w:val="%1.%2.%3.%4.%5"/>
       <w:legacy w:legacy="1" w:legacySpace="144" w:legacyIndent="0"/>
       <w:lvlJc w:val="left"/>
@@ -5402,7 +5505,7 @@
     <w:lvl w:ilvl="5">
       <w:start w:val="1"/>
       <w:numFmt w:val="decimal"/>
-      <w:pStyle w:val="6"/>
+      <w:pStyle w:val="Heading6"/>
       <w:lvlText w:val="%1.%2.%3.%4.%5.%6"/>
       <w:legacy w:legacy="1" w:legacySpace="144" w:legacyIndent="0"/>
       <w:lvlJc w:val="left"/>
@@ -5410,7 +5513,7 @@
     <w:lvl w:ilvl="6">
       <w:start w:val="1"/>
       <w:numFmt w:val="decimal"/>
-      <w:pStyle w:val="7"/>
+      <w:pStyle w:val="Heading7"/>
       <w:lvlText w:val="%1.%2.%3.%4.%5.%6.%7"/>
       <w:legacy w:legacy="1" w:legacySpace="144" w:legacyIndent="0"/>
       <w:lvlJc w:val="left"/>
@@ -5418,7 +5521,7 @@
     <w:lvl w:ilvl="7">
       <w:start w:val="1"/>
       <w:numFmt w:val="decimal"/>
-      <w:pStyle w:val="8"/>
+      <w:pStyle w:val="Heading8"/>
       <w:lvlText w:val="%1.%2.%3.%4.%5.%6.%7.%8"/>
       <w:legacy w:legacy="1" w:legacySpace="144" w:legacyIndent="0"/>
       <w:lvlJc w:val="left"/>
@@ -5426,13 +5529,13 @@
     <w:lvl w:ilvl="8">
       <w:start w:val="1"/>
       <w:numFmt w:val="decimal"/>
-      <w:pStyle w:val="9"/>
+      <w:pStyle w:val="Heading9"/>
       <w:lvlText w:val="%1.%2.%3.%4.%5.%6.%7.%8.%9"/>
       <w:legacy w:legacy="1" w:legacySpace="144" w:legacyIndent="0"/>
       <w:lvlJc w:val="left"/>
     </w:lvl>
   </w:abstractNum>
-  <w:abstractNum w:abstractNumId="1">
+  <w:abstractNum w:abstractNumId="1" w15:restartNumberingAfterBreak="0">
     <w:nsid w:val="FFFFFFFE"/>
     <w:multiLevelType w:val="singleLevel"/>
     <w:tmpl w:val="FFFFFFFF"/>
@@ -5442,7 +5545,7 @@
       <w:lvlJc w:val="left"/>
     </w:lvl>
   </w:abstractNum>
-  <w:abstractNum w:abstractNumId="2">
+  <w:abstractNum w:abstractNumId="2" w15:restartNumberingAfterBreak="0">
     <w:nsid w:val="00224753"/>
     <w:multiLevelType w:val="singleLevel"/>
     <w:tmpl w:val="04090001"/>
@@ -5462,7 +5565,7 @@
       </w:rPr>
     </w:lvl>
   </w:abstractNum>
-  <w:abstractNum w:abstractNumId="3">
+  <w:abstractNum w:abstractNumId="3" w15:restartNumberingAfterBreak="0">
     <w:nsid w:val="0A117094"/>
     <w:multiLevelType w:val="singleLevel"/>
     <w:tmpl w:val="04090001"/>
@@ -5482,7 +5585,7 @@
       </w:rPr>
     </w:lvl>
   </w:abstractNum>
-  <w:abstractNum w:abstractNumId="4">
+  <w:abstractNum w:abstractNumId="4" w15:restartNumberingAfterBreak="0">
     <w:nsid w:val="0C815AEE"/>
     <w:multiLevelType w:val="multilevel"/>
     <w:tmpl w:val="67C446EE"/>
@@ -5596,7 +5699,7 @@
       </w:pPr>
     </w:lvl>
   </w:abstractNum>
-  <w:abstractNum w:abstractNumId="5">
+  <w:abstractNum w:abstractNumId="5" w15:restartNumberingAfterBreak="0">
     <w:nsid w:val="17CB6DC4"/>
     <w:multiLevelType w:val="singleLevel"/>
     <w:tmpl w:val="04090001"/>
@@ -5616,7 +5719,7 @@
       </w:rPr>
     </w:lvl>
   </w:abstractNum>
-  <w:abstractNum w:abstractNumId="6">
+  <w:abstractNum w:abstractNumId="6" w15:restartNumberingAfterBreak="0">
     <w:nsid w:val="1F721BB3"/>
     <w:multiLevelType w:val="multilevel"/>
     <w:tmpl w:val="92F6949C"/>
@@ -5768,7 +5871,7 @@
       </w:rPr>
     </w:lvl>
   </w:abstractNum>
-  <w:abstractNum w:abstractNumId="7">
+  <w:abstractNum w:abstractNumId="7" w15:restartNumberingAfterBreak="0">
     <w:nsid w:val="22443AC4"/>
     <w:multiLevelType w:val="singleLevel"/>
     <w:tmpl w:val="04090001"/>
@@ -5788,7 +5891,7 @@
       </w:rPr>
     </w:lvl>
   </w:abstractNum>
-  <w:abstractNum w:abstractNumId="8">
+  <w:abstractNum w:abstractNumId="8" w15:restartNumberingAfterBreak="0">
     <w:nsid w:val="2D4B634E"/>
     <w:multiLevelType w:val="singleLevel"/>
     <w:tmpl w:val="04090001"/>
@@ -5808,7 +5911,7 @@
       </w:rPr>
     </w:lvl>
   </w:abstractNum>
-  <w:abstractNum w:abstractNumId="9">
+  <w:abstractNum w:abstractNumId="9" w15:restartNumberingAfterBreak="0">
     <w:nsid w:val="31DD2C45"/>
     <w:multiLevelType w:val="singleLevel"/>
     <w:tmpl w:val="04090001"/>
@@ -5828,7 +5931,7 @@
       </w:rPr>
     </w:lvl>
   </w:abstractNum>
-  <w:abstractNum w:abstractNumId="10">
+  <w:abstractNum w:abstractNumId="10" w15:restartNumberingAfterBreak="0">
     <w:nsid w:val="32982B51"/>
     <w:multiLevelType w:val="singleLevel"/>
     <w:tmpl w:val="04090001"/>
@@ -5848,7 +5951,7 @@
       </w:rPr>
     </w:lvl>
   </w:abstractNum>
-  <w:abstractNum w:abstractNumId="11">
+  <w:abstractNum w:abstractNumId="11" w15:restartNumberingAfterBreak="0">
     <w:nsid w:val="3375481C"/>
     <w:multiLevelType w:val="singleLevel"/>
     <w:tmpl w:val="E6747DA6"/>
@@ -5868,7 +5971,7 @@
       </w:rPr>
     </w:lvl>
   </w:abstractNum>
-  <w:abstractNum w:abstractNumId="12">
+  <w:abstractNum w:abstractNumId="12" w15:restartNumberingAfterBreak="0">
     <w:nsid w:val="369D5471"/>
     <w:multiLevelType w:val="singleLevel"/>
     <w:tmpl w:val="04090001"/>
@@ -5888,7 +5991,7 @@
       </w:rPr>
     </w:lvl>
   </w:abstractNum>
-  <w:abstractNum w:abstractNumId="13">
+  <w:abstractNum w:abstractNumId="13" w15:restartNumberingAfterBreak="0">
     <w:nsid w:val="3F9D3397"/>
     <w:multiLevelType w:val="hybridMultilevel"/>
     <w:tmpl w:val="EA72A3CC"/>
@@ -6001,7 +6104,7 @@
       </w:rPr>
     </w:lvl>
   </w:abstractNum>
-  <w:abstractNum w:abstractNumId="14">
+  <w:abstractNum w:abstractNumId="14" w15:restartNumberingAfterBreak="0">
     <w:nsid w:val="42B97F7B"/>
     <w:multiLevelType w:val="singleLevel"/>
     <w:tmpl w:val="04090001"/>
@@ -6021,7 +6124,7 @@
       </w:rPr>
     </w:lvl>
   </w:abstractNum>
-  <w:abstractNum w:abstractNumId="15">
+  <w:abstractNum w:abstractNumId="15" w15:restartNumberingAfterBreak="0">
     <w:nsid w:val="49E170D0"/>
     <w:multiLevelType w:val="singleLevel"/>
     <w:tmpl w:val="04090001"/>
@@ -6041,7 +6144,7 @@
       </w:rPr>
     </w:lvl>
   </w:abstractNum>
-  <w:abstractNum w:abstractNumId="16">
+  <w:abstractNum w:abstractNumId="16" w15:restartNumberingAfterBreak="0">
     <w:nsid w:val="4F64732B"/>
     <w:multiLevelType w:val="singleLevel"/>
     <w:tmpl w:val="04090001"/>
@@ -6061,7 +6164,7 @@
       </w:rPr>
     </w:lvl>
   </w:abstractNum>
-  <w:abstractNum w:abstractNumId="17">
+  <w:abstractNum w:abstractNumId="17" w15:restartNumberingAfterBreak="0">
     <w:nsid w:val="52DF734E"/>
     <w:multiLevelType w:val="singleLevel"/>
     <w:tmpl w:val="04090001"/>
@@ -6081,7 +6184,7 @@
       </w:rPr>
     </w:lvl>
   </w:abstractNum>
-  <w:abstractNum w:abstractNumId="18">
+  <w:abstractNum w:abstractNumId="18" w15:restartNumberingAfterBreak="0">
     <w:nsid w:val="530373A4"/>
     <w:multiLevelType w:val="multilevel"/>
     <w:tmpl w:val="5666E5A0"/>
@@ -6233,7 +6336,7 @@
       </w:rPr>
     </w:lvl>
   </w:abstractNum>
-  <w:abstractNum w:abstractNumId="19">
+  <w:abstractNum w:abstractNumId="19" w15:restartNumberingAfterBreak="0">
     <w:nsid w:val="53F100FF"/>
     <w:multiLevelType w:val="hybridMultilevel"/>
     <w:tmpl w:val="E7BA8A16"/>
@@ -6373,7 +6476,7 @@
       </w:rPr>
     </w:lvl>
   </w:abstractNum>
-  <w:abstractNum w:abstractNumId="20">
+  <w:abstractNum w:abstractNumId="20" w15:restartNumberingAfterBreak="0">
     <w:nsid w:val="5F2E38C5"/>
     <w:multiLevelType w:val="hybridMultilevel"/>
     <w:tmpl w:val="5EFC3EEC"/>
@@ -6486,7 +6589,7 @@
       </w:rPr>
     </w:lvl>
   </w:abstractNum>
-  <w:abstractNum w:abstractNumId="21">
+  <w:abstractNum w:abstractNumId="21" w15:restartNumberingAfterBreak="0">
     <w:nsid w:val="643D3485"/>
     <w:multiLevelType w:val="multilevel"/>
     <w:tmpl w:val="416AE4DA"/>
@@ -6638,7 +6741,7 @@
       </w:rPr>
     </w:lvl>
   </w:abstractNum>
-  <w:abstractNum w:abstractNumId="22">
+  <w:abstractNum w:abstractNumId="22" w15:restartNumberingAfterBreak="0">
     <w:nsid w:val="65331BA5"/>
     <w:multiLevelType w:val="hybridMultilevel"/>
     <w:tmpl w:val="8B12DB1E"/>
@@ -6751,7 +6854,7 @@
       </w:rPr>
     </w:lvl>
   </w:abstractNum>
-  <w:abstractNum w:abstractNumId="23">
+  <w:abstractNum w:abstractNumId="23" w15:restartNumberingAfterBreak="0">
     <w:nsid w:val="6D2F7D46"/>
     <w:multiLevelType w:val="singleLevel"/>
     <w:tmpl w:val="04090001"/>
@@ -6771,7 +6874,7 @@
       </w:rPr>
     </w:lvl>
   </w:abstractNum>
-  <w:abstractNum w:abstractNumId="24">
+  <w:abstractNum w:abstractNumId="24" w15:restartNumberingAfterBreak="0">
     <w:nsid w:val="71F21F2A"/>
     <w:multiLevelType w:val="singleLevel"/>
     <w:tmpl w:val="04090001"/>
@@ -6791,7 +6894,7 @@
       </w:rPr>
     </w:lvl>
   </w:abstractNum>
-  <w:abstractNum w:abstractNumId="25">
+  <w:abstractNum w:abstractNumId="25" w15:restartNumberingAfterBreak="0">
     <w:nsid w:val="743601FB"/>
     <w:multiLevelType w:val="singleLevel"/>
     <w:tmpl w:val="04090001"/>
@@ -6811,7 +6914,7 @@
       </w:rPr>
     </w:lvl>
   </w:abstractNum>
-  <w:abstractNum w:abstractNumId="26">
+  <w:abstractNum w:abstractNumId="26" w15:restartNumberingAfterBreak="0">
     <w:nsid w:val="756150CA"/>
     <w:multiLevelType w:val="singleLevel"/>
     <w:tmpl w:val="04090001"/>
@@ -6831,7 +6934,7 @@
       </w:rPr>
     </w:lvl>
   </w:abstractNum>
-  <w:abstractNum w:abstractNumId="27">
+  <w:abstractNum w:abstractNumId="27" w15:restartNumberingAfterBreak="0">
     <w:nsid w:val="79BF5BE4"/>
     <w:multiLevelType w:val="hybridMultilevel"/>
     <w:tmpl w:val="1DB655FA"/>
@@ -6944,7 +7047,7 @@
       </w:rPr>
     </w:lvl>
   </w:abstractNum>
-  <w:abstractNum w:abstractNumId="28">
+  <w:abstractNum w:abstractNumId="28" w15:restartNumberingAfterBreak="0">
     <w:nsid w:val="7BE434D7"/>
     <w:multiLevelType w:val="singleLevel"/>
     <w:tmpl w:val="04090001"/>
@@ -7123,7 +7226,7 @@
 </file>
 
 <file path=word/styles.xml><?xml version="1.0" encoding="utf-8"?>
-<w:styles xmlns:mc="http://schemas.openxmlformats.org/markup-compatibility/2006" xmlns:r="http://schemas.openxmlformats.org/officeDocument/2006/relationships" xmlns:w="http://schemas.openxmlformats.org/wordprocessingml/2006/main" xmlns:w14="http://schemas.microsoft.com/office/word/2010/wordml" mc:Ignorable="w14">
+<w:styles xmlns:mc="http://schemas.openxmlformats.org/markup-compatibility/2006" xmlns:r="http://schemas.openxmlformats.org/officeDocument/2006/relationships" xmlns:w="http://schemas.openxmlformats.org/wordprocessingml/2006/main" xmlns:w14="http://schemas.microsoft.com/office/word/2010/wordml" xmlns:w15="http://schemas.microsoft.com/office/word/2012/wordml" xmlns:w16se="http://schemas.microsoft.com/office/word/2015/wordml/symex" mc:Ignorable="w14 w15 w16se">
   <w:docDefaults>
     <w:rPrDefault>
       <w:rPr>
@@ -7133,149 +7236,380 @@
     </w:rPrDefault>
     <w:pPrDefault/>
   </w:docDefaults>
-  <w:latentStyles w:defLockedState="0" w:defUIPriority="99" w:defSemiHidden="1" w:defUnhideWhenUsed="1" w:defQFormat="0" w:count="267">
-    <w:lsdException w:name="Normal" w:semiHidden="0" w:uiPriority="0" w:unhideWhenUsed="0" w:qFormat="1"/>
-    <w:lsdException w:name="heading 1" w:semiHidden="0" w:uiPriority="0" w:unhideWhenUsed="0" w:qFormat="1"/>
-    <w:lsdException w:name="heading 2" w:semiHidden="0" w:uiPriority="0" w:unhideWhenUsed="0" w:qFormat="1"/>
-    <w:lsdException w:name="heading 3" w:semiHidden="0" w:uiPriority="0" w:unhideWhenUsed="0" w:qFormat="1"/>
-    <w:lsdException w:name="heading 4" w:semiHidden="0" w:uiPriority="0" w:unhideWhenUsed="0" w:qFormat="1"/>
-    <w:lsdException w:name="heading 5" w:semiHidden="0" w:uiPriority="0" w:unhideWhenUsed="0" w:qFormat="1"/>
-    <w:lsdException w:name="heading 6" w:semiHidden="0" w:uiPriority="0" w:unhideWhenUsed="0" w:qFormat="1"/>
-    <w:lsdException w:name="heading 7" w:semiHidden="0" w:uiPriority="0" w:unhideWhenUsed="0" w:qFormat="1"/>
-    <w:lsdException w:name="heading 8" w:semiHidden="0" w:uiPriority="0" w:unhideWhenUsed="0" w:qFormat="1"/>
-    <w:lsdException w:name="heading 9" w:semiHidden="0" w:uiPriority="0" w:unhideWhenUsed="0" w:qFormat="1"/>
-    <w:lsdException w:name="toc 1" w:uiPriority="39"/>
-    <w:lsdException w:name="toc 2" w:uiPriority="39"/>
-    <w:lsdException w:name="toc 3" w:uiPriority="39"/>
-    <w:lsdException w:name="toc 4" w:uiPriority="39"/>
-    <w:lsdException w:name="toc 5" w:uiPriority="39"/>
-    <w:lsdException w:name="toc 6" w:uiPriority="39"/>
-    <w:lsdException w:name="toc 7" w:uiPriority="39"/>
-    <w:lsdException w:name="toc 8" w:uiPriority="39"/>
-    <w:lsdException w:name="toc 9" w:uiPriority="39"/>
-    <w:lsdException w:name="header" w:uiPriority="0"/>
-    <w:lsdException w:name="caption" w:uiPriority="35" w:qFormat="1"/>
-    <w:lsdException w:name="Title" w:semiHidden="0" w:uiPriority="0" w:unhideWhenUsed="0" w:qFormat="1"/>
-    <w:lsdException w:name="Default Paragraph Font" w:uiPriority="1"/>
-    <w:lsdException w:name="Body Text" w:uiPriority="0"/>
-    <w:lsdException w:name="Subtitle" w:semiHidden="0" w:uiPriority="11" w:unhideWhenUsed="0" w:qFormat="1"/>
-    <w:lsdException w:name="Hyperlink" w:uiPriority="0"/>
-    <w:lsdException w:name="Strong" w:semiHidden="0" w:uiPriority="22" w:unhideWhenUsed="0" w:qFormat="1"/>
-    <w:lsdException w:name="Emphasis" w:semiHidden="0" w:uiPriority="20" w:unhideWhenUsed="0" w:qFormat="1"/>
-    <w:lsdException w:name="Table Grid" w:semiHidden="0" w:uiPriority="39" w:unhideWhenUsed="0"/>
-    <w:lsdException w:name="Placeholder Text" w:unhideWhenUsed="0"/>
-    <w:lsdException w:name="No Spacing" w:semiHidden="0" w:uiPriority="1" w:unhideWhenUsed="0" w:qFormat="1"/>
-    <w:lsdException w:name="Light Shading" w:semiHidden="0" w:uiPriority="60" w:unhideWhenUsed="0"/>
-    <w:lsdException w:name="Light List" w:semiHidden="0" w:uiPriority="61" w:unhideWhenUsed="0"/>
-    <w:lsdException w:name="Light Grid" w:semiHidden="0" w:uiPriority="62" w:unhideWhenUsed="0"/>
-    <w:lsdException w:name="Medium Shading 1" w:semiHidden="0" w:uiPriority="63" w:unhideWhenUsed="0"/>
-    <w:lsdException w:name="Medium Shading 2" w:semiHidden="0" w:uiPriority="64" w:unhideWhenUsed="0"/>
-    <w:lsdException w:name="Medium List 1" w:semiHidden="0" w:uiPriority="65" w:unhideWhenUsed="0"/>
-    <w:lsdException w:name="Medium List 2" w:semiHidden="0" w:uiPriority="66" w:unhideWhenUsed="0"/>
-    <w:lsdException w:name="Medium Grid 1" w:semiHidden="0" w:uiPriority="67" w:unhideWhenUsed="0"/>
-    <w:lsdException w:name="Medium Grid 2" w:semiHidden="0" w:uiPriority="68" w:unhideWhenUsed="0"/>
-    <w:lsdException w:name="Medium Grid 3" w:semiHidden="0" w:uiPriority="69" w:unhideWhenUsed="0"/>
-    <w:lsdException w:name="Dark List" w:semiHidden="0" w:uiPriority="70" w:unhideWhenUsed="0"/>
-    <w:lsdException w:name="Colorful Shading" w:semiHidden="0" w:uiPriority="71" w:unhideWhenUsed="0"/>
-    <w:lsdException w:name="Colorful List" w:semiHidden="0" w:uiPriority="72" w:unhideWhenUsed="0"/>
-    <w:lsdException w:name="Colorful Grid" w:semiHidden="0" w:uiPriority="73" w:unhideWhenUsed="0"/>
-    <w:lsdException w:name="Light Shading Accent 1" w:semiHidden="0" w:uiPriority="60" w:unhideWhenUsed="0"/>
-    <w:lsdException w:name="Light List Accent 1" w:semiHidden="0" w:uiPriority="61" w:unhideWhenUsed="0"/>
-    <w:lsdException w:name="Light Grid Accent 1" w:semiHidden="0" w:uiPriority="62" w:unhideWhenUsed="0"/>
-    <w:lsdException w:name="Medium Shading 1 Accent 1" w:semiHidden="0" w:uiPriority="63" w:unhideWhenUsed="0"/>
-    <w:lsdException w:name="Medium Shading 2 Accent 1" w:semiHidden="0" w:uiPriority="64" w:unhideWhenUsed="0"/>
-    <w:lsdException w:name="Medium List 1 Accent 1" w:semiHidden="0" w:uiPriority="65" w:unhideWhenUsed="0"/>
-    <w:lsdException w:name="Revision" w:unhideWhenUsed="0"/>
-    <w:lsdException w:name="List Paragraph" w:semiHidden="0" w:uiPriority="34" w:unhideWhenUsed="0" w:qFormat="1"/>
-    <w:lsdException w:name="Quote" w:semiHidden="0" w:uiPriority="29" w:unhideWhenUsed="0" w:qFormat="1"/>
-    <w:lsdException w:name="Intense Quote" w:semiHidden="0" w:uiPriority="30" w:unhideWhenUsed="0" w:qFormat="1"/>
-    <w:lsdException w:name="Medium List 2 Accent 1" w:semiHidden="0" w:uiPriority="66" w:unhideWhenUsed="0"/>
-    <w:lsdException w:name="Medium Grid 1 Accent 1" w:semiHidden="0" w:uiPriority="67" w:unhideWhenUsed="0"/>
-    <w:lsdException w:name="Medium Grid 2 Accent 1" w:semiHidden="0" w:uiPriority="68" w:unhideWhenUsed="0"/>
-    <w:lsdException w:name="Medium Grid 3 Accent 1" w:semiHidden="0" w:uiPriority="69" w:unhideWhenUsed="0"/>
-    <w:lsdException w:name="Dark List Accent 1" w:semiHidden="0" w:uiPriority="70" w:unhideWhenUsed="0"/>
-    <w:lsdException w:name="Colorful Shading Accent 1" w:semiHidden="0" w:uiPriority="71" w:unhideWhenUsed="0"/>
-    <w:lsdException w:name="Colorful List Accent 1" w:semiHidden="0" w:uiPriority="72" w:unhideWhenUsed="0"/>
-    <w:lsdException w:name="Colorful Grid Accent 1" w:semiHidden="0" w:uiPriority="73" w:unhideWhenUsed="0"/>
-    <w:lsdException w:name="Light Shading Accent 2" w:semiHidden="0" w:uiPriority="60" w:unhideWhenUsed="0"/>
-    <w:lsdException w:name="Light List Accent 2" w:semiHidden="0" w:uiPriority="61" w:unhideWhenUsed="0"/>
-    <w:lsdException w:name="Light Grid Accent 2" w:semiHidden="0" w:uiPriority="62" w:unhideWhenUsed="0"/>
-    <w:lsdException w:name="Medium Shading 1 Accent 2" w:semiHidden="0" w:uiPriority="63" w:unhideWhenUsed="0"/>
-    <w:lsdException w:name="Medium Shading 2 Accent 2" w:semiHidden="0" w:uiPriority="64" w:unhideWhenUsed="0"/>
-    <w:lsdException w:name="Medium List 1 Accent 2" w:semiHidden="0" w:uiPriority="65" w:unhideWhenUsed="0"/>
-    <w:lsdException w:name="Medium List 2 Accent 2" w:semiHidden="0" w:uiPriority="66" w:unhideWhenUsed="0"/>
-    <w:lsdException w:name="Medium Grid 1 Accent 2" w:semiHidden="0" w:uiPriority="67" w:unhideWhenUsed="0"/>
-    <w:lsdException w:name="Medium Grid 2 Accent 2" w:semiHidden="0" w:uiPriority="68" w:unhideWhenUsed="0"/>
-    <w:lsdException w:name="Medium Grid 3 Accent 2" w:semiHidden="0" w:uiPriority="69" w:unhideWhenUsed="0"/>
-    <w:lsdException w:name="Dark List Accent 2" w:semiHidden="0" w:uiPriority="70" w:unhideWhenUsed="0"/>
-    <w:lsdException w:name="Colorful Shading Accent 2" w:semiHidden="0" w:uiPriority="71" w:unhideWhenUsed="0"/>
-    <w:lsdException w:name="Colorful List Accent 2" w:semiHidden="0" w:uiPriority="72" w:unhideWhenUsed="0"/>
-    <w:lsdException w:name="Colorful Grid Accent 2" w:semiHidden="0" w:uiPriority="73" w:unhideWhenUsed="0"/>
-    <w:lsdException w:name="Light Shading Accent 3" w:semiHidden="0" w:uiPriority="60" w:unhideWhenUsed="0"/>
-    <w:lsdException w:name="Light List Accent 3" w:semiHidden="0" w:uiPriority="61" w:unhideWhenUsed="0"/>
-    <w:lsdException w:name="Light Grid Accent 3" w:semiHidden="0" w:uiPriority="62" w:unhideWhenUsed="0"/>
-    <w:lsdException w:name="Medium Shading 1 Accent 3" w:semiHidden="0" w:uiPriority="63" w:unhideWhenUsed="0"/>
-    <w:lsdException w:name="Medium Shading 2 Accent 3" w:semiHidden="0" w:uiPriority="64" w:unhideWhenUsed="0"/>
-    <w:lsdException w:name="Medium List 1 Accent 3" w:semiHidden="0" w:uiPriority="65" w:unhideWhenUsed="0"/>
-    <w:lsdException w:name="Medium List 2 Accent 3" w:semiHidden="0" w:uiPriority="66" w:unhideWhenUsed="0"/>
-    <w:lsdException w:name="Medium Grid 1 Accent 3" w:semiHidden="0" w:uiPriority="67" w:unhideWhenUsed="0"/>
-    <w:lsdException w:name="Medium Grid 2 Accent 3" w:semiHidden="0" w:uiPriority="68" w:unhideWhenUsed="0"/>
-    <w:lsdException w:name="Medium Grid 3 Accent 3" w:semiHidden="0" w:uiPriority="69" w:unhideWhenUsed="0"/>
-    <w:lsdException w:name="Dark List Accent 3" w:semiHidden="0" w:uiPriority="70" w:unhideWhenUsed="0"/>
-    <w:lsdException w:name="Colorful Shading Accent 3" w:semiHidden="0" w:uiPriority="71" w:unhideWhenUsed="0"/>
-    <w:lsdException w:name="Colorful List Accent 3" w:semiHidden="0" w:uiPriority="72" w:unhideWhenUsed="0"/>
-    <w:lsdException w:name="Colorful Grid Accent 3" w:semiHidden="0" w:uiPriority="73" w:unhideWhenUsed="0"/>
-    <w:lsdException w:name="Light Shading Accent 4" w:semiHidden="0" w:uiPriority="60" w:unhideWhenUsed="0"/>
-    <w:lsdException w:name="Light List Accent 4" w:semiHidden="0" w:uiPriority="61" w:unhideWhenUsed="0"/>
-    <w:lsdException w:name="Light Grid Accent 4" w:semiHidden="0" w:uiPriority="62" w:unhideWhenUsed="0"/>
-    <w:lsdException w:name="Medium Shading 1 Accent 4" w:semiHidden="0" w:uiPriority="63" w:unhideWhenUsed="0"/>
-    <w:lsdException w:name="Medium Shading 2 Accent 4" w:semiHidden="0" w:uiPriority="64" w:unhideWhenUsed="0"/>
-    <w:lsdException w:name="Medium List 1 Accent 4" w:semiHidden="0" w:uiPriority="65" w:unhideWhenUsed="0"/>
-    <w:lsdException w:name="Medium List 2 Accent 4" w:semiHidden="0" w:uiPriority="66" w:unhideWhenUsed="0"/>
-    <w:lsdException w:name="Medium Grid 1 Accent 4" w:semiHidden="0" w:uiPriority="67" w:unhideWhenUsed="0"/>
-    <w:lsdException w:name="Medium Grid 2 Accent 4" w:semiHidden="0" w:uiPriority="68" w:unhideWhenUsed="0"/>
-    <w:lsdException w:name="Medium Grid 3 Accent 4" w:semiHidden="0" w:uiPriority="69" w:unhideWhenUsed="0"/>
-    <w:lsdException w:name="Dark List Accent 4" w:semiHidden="0" w:uiPriority="70" w:unhideWhenUsed="0"/>
-    <w:lsdException w:name="Colorful Shading Accent 4" w:semiHidden="0" w:uiPriority="71" w:unhideWhenUsed="0"/>
-    <w:lsdException w:name="Colorful List Accent 4" w:semiHidden="0" w:uiPriority="72" w:unhideWhenUsed="0"/>
-    <w:lsdException w:name="Colorful Grid Accent 4" w:semiHidden="0" w:uiPriority="73" w:unhideWhenUsed="0"/>
-    <w:lsdException w:name="Light Shading Accent 5" w:semiHidden="0" w:uiPriority="60" w:unhideWhenUsed="0"/>
-    <w:lsdException w:name="Light List Accent 5" w:semiHidden="0" w:uiPriority="61" w:unhideWhenUsed="0"/>
-    <w:lsdException w:name="Light Grid Accent 5" w:semiHidden="0" w:uiPriority="62" w:unhideWhenUsed="0"/>
-    <w:lsdException w:name="Medium Shading 1 Accent 5" w:semiHidden="0" w:uiPriority="63" w:unhideWhenUsed="0"/>
-    <w:lsdException w:name="Medium Shading 2 Accent 5" w:semiHidden="0" w:uiPriority="64" w:unhideWhenUsed="0"/>
-    <w:lsdException w:name="Medium List 1 Accent 5" w:semiHidden="0" w:uiPriority="65" w:unhideWhenUsed="0"/>
-    <w:lsdException w:name="Medium List 2 Accent 5" w:semiHidden="0" w:uiPriority="66" w:unhideWhenUsed="0"/>
-    <w:lsdException w:name="Medium Grid 1 Accent 5" w:semiHidden="0" w:uiPriority="67" w:unhideWhenUsed="0"/>
-    <w:lsdException w:name="Medium Grid 2 Accent 5" w:semiHidden="0" w:uiPriority="68" w:unhideWhenUsed="0"/>
-    <w:lsdException w:name="Medium Grid 3 Accent 5" w:semiHidden="0" w:uiPriority="69" w:unhideWhenUsed="0"/>
-    <w:lsdException w:name="Dark List Accent 5" w:semiHidden="0" w:uiPriority="70" w:unhideWhenUsed="0"/>
-    <w:lsdException w:name="Colorful Shading Accent 5" w:semiHidden="0" w:uiPriority="71" w:unhideWhenUsed="0"/>
-    <w:lsdException w:name="Colorful List Accent 5" w:semiHidden="0" w:uiPriority="72" w:unhideWhenUsed="0"/>
-    <w:lsdException w:name="Colorful Grid Accent 5" w:semiHidden="0" w:uiPriority="73" w:unhideWhenUsed="0"/>
-    <w:lsdException w:name="Light Shading Accent 6" w:semiHidden="0" w:uiPriority="60" w:unhideWhenUsed="0"/>
-    <w:lsdException w:name="Light List Accent 6" w:semiHidden="0" w:uiPriority="61" w:unhideWhenUsed="0"/>
-    <w:lsdException w:name="Light Grid Accent 6" w:semiHidden="0" w:uiPriority="62" w:unhideWhenUsed="0"/>
-    <w:lsdException w:name="Medium Shading 1 Accent 6" w:semiHidden="0" w:uiPriority="63" w:unhideWhenUsed="0"/>
-    <w:lsdException w:name="Medium Shading 2 Accent 6" w:semiHidden="0" w:uiPriority="64" w:unhideWhenUsed="0"/>
-    <w:lsdException w:name="Medium List 1 Accent 6" w:semiHidden="0" w:uiPriority="65" w:unhideWhenUsed="0"/>
-    <w:lsdException w:name="Medium List 2 Accent 6" w:semiHidden="0" w:uiPriority="66" w:unhideWhenUsed="0"/>
-    <w:lsdException w:name="Medium Grid 1 Accent 6" w:semiHidden="0" w:uiPriority="67" w:unhideWhenUsed="0"/>
-    <w:lsdException w:name="Medium Grid 2 Accent 6" w:semiHidden="0" w:uiPriority="68" w:unhideWhenUsed="0"/>
-    <w:lsdException w:name="Medium Grid 3 Accent 6" w:semiHidden="0" w:uiPriority="69" w:unhideWhenUsed="0"/>
-    <w:lsdException w:name="Dark List Accent 6" w:semiHidden="0" w:uiPriority="70" w:unhideWhenUsed="0"/>
-    <w:lsdException w:name="Colorful Shading Accent 6" w:semiHidden="0" w:uiPriority="71" w:unhideWhenUsed="0"/>
-    <w:lsdException w:name="Colorful List Accent 6" w:semiHidden="0" w:uiPriority="72" w:unhideWhenUsed="0"/>
-    <w:lsdException w:name="Colorful Grid Accent 6" w:semiHidden="0" w:uiPriority="73" w:unhideWhenUsed="0"/>
-    <w:lsdException w:name="Subtle Emphasis" w:semiHidden="0" w:uiPriority="19" w:unhideWhenUsed="0" w:qFormat="1"/>
-    <w:lsdException w:name="Intense Emphasis" w:semiHidden="0" w:uiPriority="21" w:unhideWhenUsed="0" w:qFormat="1"/>
-    <w:lsdException w:name="Subtle Reference" w:semiHidden="0" w:uiPriority="31" w:unhideWhenUsed="0" w:qFormat="1"/>
-    <w:lsdException w:name="Intense Reference" w:semiHidden="0" w:uiPriority="32" w:unhideWhenUsed="0" w:qFormat="1"/>
-    <w:lsdException w:name="Book Title" w:semiHidden="0" w:uiPriority="33" w:unhideWhenUsed="0" w:qFormat="1"/>
-    <w:lsdException w:name="Bibliography" w:uiPriority="37"/>
-    <w:lsdException w:name="TOC Heading" w:uiPriority="39" w:qFormat="1"/>
+  <w:latentStyles w:defLockedState="0" w:defUIPriority="99" w:defSemiHidden="0" w:defUnhideWhenUsed="0" w:defQFormat="0" w:count="371">
+    <w:lsdException w:name="Normal" w:uiPriority="0" w:qFormat="1"/>
+    <w:lsdException w:name="heading 1" w:uiPriority="0" w:qFormat="1"/>
+    <w:lsdException w:name="heading 2" w:uiPriority="0" w:qFormat="1"/>
+    <w:lsdException w:name="heading 3" w:uiPriority="0" w:qFormat="1"/>
+    <w:lsdException w:name="heading 4" w:uiPriority="0" w:qFormat="1"/>
+    <w:lsdException w:name="heading 5" w:uiPriority="0" w:qFormat="1"/>
+    <w:lsdException w:name="heading 6" w:uiPriority="0" w:qFormat="1"/>
+    <w:lsdException w:name="heading 7" w:uiPriority="0" w:qFormat="1"/>
+    <w:lsdException w:name="heading 8" w:uiPriority="0" w:qFormat="1"/>
+    <w:lsdException w:name="heading 9" w:uiPriority="0" w:qFormat="1"/>
+    <w:lsdException w:name="index 1" w:semiHidden="1" w:unhideWhenUsed="1"/>
+    <w:lsdException w:name="index 2" w:semiHidden="1" w:unhideWhenUsed="1"/>
+    <w:lsdException w:name="index 3" w:semiHidden="1" w:unhideWhenUsed="1"/>
+    <w:lsdException w:name="index 4" w:semiHidden="1" w:unhideWhenUsed="1"/>
+    <w:lsdException w:name="index 5" w:semiHidden="1" w:unhideWhenUsed="1"/>
+    <w:lsdException w:name="index 6" w:semiHidden="1" w:unhideWhenUsed="1"/>
+    <w:lsdException w:name="index 7" w:semiHidden="1" w:unhideWhenUsed="1"/>
+    <w:lsdException w:name="index 8" w:semiHidden="1" w:unhideWhenUsed="1"/>
+    <w:lsdException w:name="index 9" w:semiHidden="1" w:unhideWhenUsed="1"/>
+    <w:lsdException w:name="toc 1" w:semiHidden="1" w:uiPriority="39" w:unhideWhenUsed="1"/>
+    <w:lsdException w:name="toc 2" w:semiHidden="1" w:uiPriority="39" w:unhideWhenUsed="1"/>
+    <w:lsdException w:name="toc 3" w:semiHidden="1" w:uiPriority="39" w:unhideWhenUsed="1"/>
+    <w:lsdException w:name="toc 4" w:semiHidden="1" w:uiPriority="39" w:unhideWhenUsed="1"/>
+    <w:lsdException w:name="toc 5" w:semiHidden="1" w:uiPriority="39" w:unhideWhenUsed="1"/>
+    <w:lsdException w:name="toc 6" w:semiHidden="1" w:uiPriority="39" w:unhideWhenUsed="1"/>
+    <w:lsdException w:name="toc 7" w:semiHidden="1" w:uiPriority="39" w:unhideWhenUsed="1"/>
+    <w:lsdException w:name="toc 8" w:semiHidden="1" w:uiPriority="39" w:unhideWhenUsed="1"/>
+    <w:lsdException w:name="toc 9" w:semiHidden="1" w:uiPriority="39" w:unhideWhenUsed="1"/>
+    <w:lsdException w:name="Normal Indent" w:semiHidden="1" w:unhideWhenUsed="1"/>
+    <w:lsdException w:name="footnote text" w:semiHidden="1" w:unhideWhenUsed="1"/>
+    <w:lsdException w:name="annotation text" w:semiHidden="1" w:unhideWhenUsed="1"/>
+    <w:lsdException w:name="header" w:semiHidden="1" w:uiPriority="0" w:unhideWhenUsed="1"/>
+    <w:lsdException w:name="footer" w:semiHidden="1" w:unhideWhenUsed="1"/>
+    <w:lsdException w:name="index heading" w:semiHidden="1" w:unhideWhenUsed="1"/>
+    <w:lsdException w:name="caption" w:semiHidden="1" w:uiPriority="35" w:unhideWhenUsed="1" w:qFormat="1"/>
+    <w:lsdException w:name="table of figures" w:semiHidden="1" w:unhideWhenUsed="1"/>
+    <w:lsdException w:name="envelope address" w:semiHidden="1" w:unhideWhenUsed="1"/>
+    <w:lsdException w:name="envelope return" w:semiHidden="1" w:unhideWhenUsed="1"/>
+    <w:lsdException w:name="footnote reference" w:semiHidden="1" w:unhideWhenUsed="1"/>
+    <w:lsdException w:name="annotation reference" w:semiHidden="1" w:unhideWhenUsed="1"/>
+    <w:lsdException w:name="line number" w:semiHidden="1" w:unhideWhenUsed="1"/>
+    <w:lsdException w:name="page number" w:semiHidden="1" w:unhideWhenUsed="1"/>
+    <w:lsdException w:name="endnote reference" w:semiHidden="1" w:unhideWhenUsed="1"/>
+    <w:lsdException w:name="endnote text" w:semiHidden="1" w:unhideWhenUsed="1"/>
+    <w:lsdException w:name="table of authorities" w:semiHidden="1" w:unhideWhenUsed="1"/>
+    <w:lsdException w:name="macro" w:semiHidden="1" w:unhideWhenUsed="1"/>
+    <w:lsdException w:name="toa heading" w:semiHidden="1" w:unhideWhenUsed="1"/>
+    <w:lsdException w:name="List" w:semiHidden="1" w:unhideWhenUsed="1"/>
+    <w:lsdException w:name="List Bullet" w:semiHidden="1" w:unhideWhenUsed="1"/>
+    <w:lsdException w:name="List Number" w:semiHidden="1" w:unhideWhenUsed="1"/>
+    <w:lsdException w:name="List 2" w:semiHidden="1" w:unhideWhenUsed="1"/>
+    <w:lsdException w:name="List 3" w:semiHidden="1" w:unhideWhenUsed="1"/>
+    <w:lsdException w:name="List 4" w:semiHidden="1" w:unhideWhenUsed="1"/>
+    <w:lsdException w:name="List 5" w:semiHidden="1" w:unhideWhenUsed="1"/>
+    <w:lsdException w:name="List Bullet 2" w:semiHidden="1" w:unhideWhenUsed="1"/>
+    <w:lsdException w:name="List Bullet 3" w:semiHidden="1" w:unhideWhenUsed="1"/>
+    <w:lsdException w:name="List Bullet 4" w:semiHidden="1" w:unhideWhenUsed="1"/>
+    <w:lsdException w:name="List Bullet 5" w:semiHidden="1" w:unhideWhenUsed="1"/>
+    <w:lsdException w:name="List Number 2" w:semiHidden="1" w:unhideWhenUsed="1"/>
+    <w:lsdException w:name="List Number 3" w:semiHidden="1" w:unhideWhenUsed="1"/>
+    <w:lsdException w:name="List Number 4" w:semiHidden="1" w:unhideWhenUsed="1"/>
+    <w:lsdException w:name="List Number 5" w:semiHidden="1" w:unhideWhenUsed="1"/>
+    <w:lsdException w:name="Title" w:uiPriority="0" w:qFormat="1"/>
+    <w:lsdException w:name="Closing" w:semiHidden="1" w:unhideWhenUsed="1"/>
+    <w:lsdException w:name="Signature" w:semiHidden="1" w:unhideWhenUsed="1"/>
+    <w:lsdException w:name="Default Paragraph Font" w:semiHidden="1" w:uiPriority="1" w:unhideWhenUsed="1"/>
+    <w:lsdException w:name="Body Text" w:semiHidden="1" w:uiPriority="0" w:unhideWhenUsed="1"/>
+    <w:lsdException w:name="Body Text Indent" w:semiHidden="1" w:unhideWhenUsed="1"/>
+    <w:lsdException w:name="List Continue" w:semiHidden="1" w:unhideWhenUsed="1"/>
+    <w:lsdException w:name="List Continue 2" w:semiHidden="1" w:unhideWhenUsed="1"/>
+    <w:lsdException w:name="List Continue 3" w:semiHidden="1" w:unhideWhenUsed="1"/>
+    <w:lsdException w:name="List Continue 4" w:semiHidden="1" w:unhideWhenUsed="1"/>
+    <w:lsdException w:name="List Continue 5" w:semiHidden="1" w:unhideWhenUsed="1"/>
+    <w:lsdException w:name="Message Header" w:semiHidden="1" w:unhideWhenUsed="1"/>
+    <w:lsdException w:name="Subtitle" w:uiPriority="11" w:qFormat="1"/>
+    <w:lsdException w:name="Salutation" w:semiHidden="1" w:unhideWhenUsed="1"/>
+    <w:lsdException w:name="Date" w:semiHidden="1" w:unhideWhenUsed="1"/>
+    <w:lsdException w:name="Body Text First Indent" w:semiHidden="1" w:unhideWhenUsed="1"/>
+    <w:lsdException w:name="Body Text First Indent 2" w:semiHidden="1" w:unhideWhenUsed="1"/>
+    <w:lsdException w:name="Note Heading" w:semiHidden="1" w:unhideWhenUsed="1"/>
+    <w:lsdException w:name="Body Text 2" w:semiHidden="1" w:unhideWhenUsed="1"/>
+    <w:lsdException w:name="Body Text 3" w:semiHidden="1" w:unhideWhenUsed="1"/>
+    <w:lsdException w:name="Body Text Indent 2" w:semiHidden="1" w:unhideWhenUsed="1"/>
+    <w:lsdException w:name="Body Text Indent 3" w:semiHidden="1" w:unhideWhenUsed="1"/>
+    <w:lsdException w:name="Block Text" w:semiHidden="1" w:unhideWhenUsed="1"/>
+    <w:lsdException w:name="Hyperlink" w:semiHidden="1" w:uiPriority="0" w:unhideWhenUsed="1"/>
+    <w:lsdException w:name="FollowedHyperlink" w:semiHidden="1" w:unhideWhenUsed="1"/>
+    <w:lsdException w:name="Strong" w:uiPriority="22" w:qFormat="1"/>
+    <w:lsdException w:name="Emphasis" w:uiPriority="20" w:qFormat="1"/>
+    <w:lsdException w:name="Document Map" w:semiHidden="1" w:unhideWhenUsed="1"/>
+    <w:lsdException w:name="Plain Text" w:semiHidden="1" w:unhideWhenUsed="1"/>
+    <w:lsdException w:name="E-mail Signature" w:semiHidden="1" w:unhideWhenUsed="1"/>
+    <w:lsdException w:name="HTML Top of Form" w:semiHidden="1" w:unhideWhenUsed="1"/>
+    <w:lsdException w:name="HTML Bottom of Form" w:semiHidden="1" w:unhideWhenUsed="1"/>
+    <w:lsdException w:name="Normal (Web)" w:semiHidden="1" w:unhideWhenUsed="1"/>
+    <w:lsdException w:name="HTML Acronym" w:semiHidden="1" w:unhideWhenUsed="1"/>
+    <w:lsdException w:name="HTML Address" w:semiHidden="1" w:unhideWhenUsed="1"/>
+    <w:lsdException w:name="HTML Cite" w:semiHidden="1" w:unhideWhenUsed="1"/>
+    <w:lsdException w:name="HTML Code" w:semiHidden="1" w:unhideWhenUsed="1"/>
+    <w:lsdException w:name="HTML Definition" w:semiHidden="1" w:unhideWhenUsed="1"/>
+    <w:lsdException w:name="HTML Keyboard" w:semiHidden="1" w:unhideWhenUsed="1"/>
+    <w:lsdException w:name="HTML Preformatted" w:semiHidden="1" w:unhideWhenUsed="1"/>
+    <w:lsdException w:name="HTML Sample" w:semiHidden="1" w:unhideWhenUsed="1"/>
+    <w:lsdException w:name="HTML Typewriter" w:semiHidden="1" w:unhideWhenUsed="1"/>
+    <w:lsdException w:name="HTML Variable" w:semiHidden="1" w:unhideWhenUsed="1"/>
+    <w:lsdException w:name="Normal Table" w:semiHidden="1" w:unhideWhenUsed="1"/>
+    <w:lsdException w:name="annotation subject" w:semiHidden="1" w:unhideWhenUsed="1"/>
+    <w:lsdException w:name="No List" w:semiHidden="1" w:unhideWhenUsed="1"/>
+    <w:lsdException w:name="Outline List 1" w:semiHidden="1" w:unhideWhenUsed="1"/>
+    <w:lsdException w:name="Outline List 2" w:semiHidden="1" w:unhideWhenUsed="1"/>
+    <w:lsdException w:name="Outline List 3" w:semiHidden="1" w:unhideWhenUsed="1"/>
+    <w:lsdException w:name="Table Simple 1" w:semiHidden="1" w:unhideWhenUsed="1"/>
+    <w:lsdException w:name="Table Simple 2" w:semiHidden="1" w:unhideWhenUsed="1"/>
+    <w:lsdException w:name="Table Simple 3" w:semiHidden="1" w:unhideWhenUsed="1"/>
+    <w:lsdException w:name="Table Classic 1" w:semiHidden="1" w:unhideWhenUsed="1"/>
+    <w:lsdException w:name="Table Classic 2" w:semiHidden="1" w:unhideWhenUsed="1"/>
+    <w:lsdException w:name="Table Classic 3" w:semiHidden="1" w:unhideWhenUsed="1"/>
+    <w:lsdException w:name="Table Classic 4" w:semiHidden="1" w:unhideWhenUsed="1"/>
+    <w:lsdException w:name="Table Colorful 1" w:semiHidden="1" w:unhideWhenUsed="1"/>
+    <w:lsdException w:name="Table Colorful 2" w:semiHidden="1" w:unhideWhenUsed="1"/>
+    <w:lsdException w:name="Table Colorful 3" w:semiHidden="1" w:unhideWhenUsed="1"/>
+    <w:lsdException w:name="Table Columns 1" w:semiHidden="1" w:unhideWhenUsed="1"/>
+    <w:lsdException w:name="Table Columns 2" w:semiHidden="1" w:unhideWhenUsed="1"/>
+    <w:lsdException w:name="Table Columns 3" w:semiHidden="1" w:unhideWhenUsed="1"/>
+    <w:lsdException w:name="Table Columns 4" w:semiHidden="1" w:unhideWhenUsed="1"/>
+    <w:lsdException w:name="Table Columns 5" w:semiHidden="1" w:unhideWhenUsed="1"/>
+    <w:lsdException w:name="Table Grid 1" w:semiHidden="1" w:unhideWhenUsed="1"/>
+    <w:lsdException w:name="Table Grid 2" w:semiHidden="1" w:unhideWhenUsed="1"/>
+    <w:lsdException w:name="Table Grid 3" w:semiHidden="1" w:unhideWhenUsed="1"/>
+    <w:lsdException w:name="Table Grid 4" w:semiHidden="1" w:unhideWhenUsed="1"/>
+    <w:lsdException w:name="Table Grid 5" w:semiHidden="1" w:unhideWhenUsed="1"/>
+    <w:lsdException w:name="Table Grid 6" w:semiHidden="1" w:unhideWhenUsed="1"/>
+    <w:lsdException w:name="Table Grid 7" w:semiHidden="1" w:unhideWhenUsed="1"/>
+    <w:lsdException w:name="Table Grid 8" w:semiHidden="1" w:unhideWhenUsed="1"/>
+    <w:lsdException w:name="Table List 1" w:semiHidden="1" w:unhideWhenUsed="1"/>
+    <w:lsdException w:name="Table List 2" w:semiHidden="1" w:unhideWhenUsed="1"/>
+    <w:lsdException w:name="Table List 3" w:semiHidden="1" w:unhideWhenUsed="1"/>
+    <w:lsdException w:name="Table List 4" w:semiHidden="1" w:unhideWhenUsed="1"/>
+    <w:lsdException w:name="Table List 5" w:semiHidden="1" w:unhideWhenUsed="1"/>
+    <w:lsdException w:name="Table List 6" w:semiHidden="1" w:unhideWhenUsed="1"/>
+    <w:lsdException w:name="Table List 7" w:semiHidden="1" w:unhideWhenUsed="1"/>
+    <w:lsdException w:name="Table List 8" w:semiHidden="1" w:unhideWhenUsed="1"/>
+    <w:lsdException w:name="Table 3D effects 1" w:semiHidden="1" w:unhideWhenUsed="1"/>
+    <w:lsdException w:name="Table 3D effects 2" w:semiHidden="1" w:unhideWhenUsed="1"/>
+    <w:lsdException w:name="Table 3D effects 3" w:semiHidden="1" w:unhideWhenUsed="1"/>
+    <w:lsdException w:name="Table Contemporary" w:semiHidden="1" w:unhideWhenUsed="1"/>
+    <w:lsdException w:name="Table Elegant" w:semiHidden="1" w:unhideWhenUsed="1"/>
+    <w:lsdException w:name="Table Professional" w:semiHidden="1" w:unhideWhenUsed="1"/>
+    <w:lsdException w:name="Table Subtle 1" w:semiHidden="1" w:unhideWhenUsed="1"/>
+    <w:lsdException w:name="Table Subtle 2" w:semiHidden="1" w:unhideWhenUsed="1"/>
+    <w:lsdException w:name="Table Web 1" w:semiHidden="1" w:unhideWhenUsed="1"/>
+    <w:lsdException w:name="Table Web 2" w:semiHidden="1" w:unhideWhenUsed="1"/>
+    <w:lsdException w:name="Table Web 3" w:semiHidden="1" w:unhideWhenUsed="1"/>
+    <w:lsdException w:name="Balloon Text" w:semiHidden="1" w:unhideWhenUsed="1"/>
+    <w:lsdException w:name="Table Grid" w:uiPriority="39"/>
+    <w:lsdException w:name="Table Theme" w:semiHidden="1" w:unhideWhenUsed="1"/>
+    <w:lsdException w:name="Placeholder Text" w:semiHidden="1"/>
+    <w:lsdException w:name="No Spacing" w:uiPriority="1" w:qFormat="1"/>
+    <w:lsdException w:name="Light Shading" w:uiPriority="60"/>
+    <w:lsdException w:name="Light List" w:uiPriority="61"/>
+    <w:lsdException w:name="Light Grid" w:uiPriority="62"/>
+    <w:lsdException w:name="Medium Shading 1" w:uiPriority="63"/>
+    <w:lsdException w:name="Medium Shading 2" w:uiPriority="64"/>
+    <w:lsdException w:name="Medium List 1" w:uiPriority="65"/>
+    <w:lsdException w:name="Medium List 2" w:uiPriority="66"/>
+    <w:lsdException w:name="Medium Grid 1" w:uiPriority="67"/>
+    <w:lsdException w:name="Medium Grid 2" w:uiPriority="68"/>
+    <w:lsdException w:name="Medium Grid 3" w:uiPriority="69"/>
+    <w:lsdException w:name="Dark List" w:uiPriority="70"/>
+    <w:lsdException w:name="Colorful Shading" w:uiPriority="71"/>
+    <w:lsdException w:name="Colorful List" w:uiPriority="72"/>
+    <w:lsdException w:name="Colorful Grid" w:uiPriority="73"/>
+    <w:lsdException w:name="Light Shading Accent 1" w:uiPriority="60"/>
+    <w:lsdException w:name="Light List Accent 1" w:uiPriority="61"/>
+    <w:lsdException w:name="Light Grid Accent 1" w:uiPriority="62"/>
+    <w:lsdException w:name="Medium Shading 1 Accent 1" w:uiPriority="63"/>
+    <w:lsdException w:name="Medium Shading 2 Accent 1" w:uiPriority="64"/>
+    <w:lsdException w:name="Medium List 1 Accent 1" w:uiPriority="65"/>
+    <w:lsdException w:name="Revision" w:semiHidden="1"/>
+    <w:lsdException w:name="List Paragraph" w:uiPriority="34" w:qFormat="1"/>
+    <w:lsdException w:name="Quote" w:uiPriority="29" w:qFormat="1"/>
+    <w:lsdException w:name="Intense Quote" w:uiPriority="30" w:qFormat="1"/>
+    <w:lsdException w:name="Medium List 2 Accent 1" w:uiPriority="66"/>
+    <w:lsdException w:name="Medium Grid 1 Accent 1" w:uiPriority="67"/>
+    <w:lsdException w:name="Medium Grid 2 Accent 1" w:uiPriority="68"/>
+    <w:lsdException w:name="Medium Grid 3 Accent 1" w:uiPriority="69"/>
+    <w:lsdException w:name="Dark List Accent 1" w:uiPriority="70"/>
+    <w:lsdException w:name="Colorful Shading Accent 1" w:uiPriority="71"/>
+    <w:lsdException w:name="Colorful List Accent 1" w:uiPriority="72"/>
+    <w:lsdException w:name="Colorful Grid Accent 1" w:uiPriority="73"/>
+    <w:lsdException w:name="Light Shading Accent 2" w:uiPriority="60"/>
+    <w:lsdException w:name="Light List Accent 2" w:uiPriority="61"/>
+    <w:lsdException w:name="Light Grid Accent 2" w:uiPriority="62"/>
+    <w:lsdException w:name="Medium Shading 1 Accent 2" w:uiPriority="63"/>
+    <w:lsdException w:name="Medium Shading 2 Accent 2" w:uiPriority="64"/>
+    <w:lsdException w:name="Medium List 1 Accent 2" w:uiPriority="65"/>
+    <w:lsdException w:name="Medium List 2 Accent 2" w:uiPriority="66"/>
+    <w:lsdException w:name="Medium Grid 1 Accent 2" w:uiPriority="67"/>
+    <w:lsdException w:name="Medium Grid 2 Accent 2" w:uiPriority="68"/>
+    <w:lsdException w:name="Medium Grid 3 Accent 2" w:uiPriority="69"/>
+    <w:lsdException w:name="Dark List Accent 2" w:uiPriority="70"/>
+    <w:lsdException w:name="Colorful Shading Accent 2" w:uiPriority="71"/>
+    <w:lsdException w:name="Colorful List Accent 2" w:uiPriority="72"/>
+    <w:lsdException w:name="Colorful Grid Accent 2" w:uiPriority="73"/>
+    <w:lsdException w:name="Light Shading Accent 3" w:uiPriority="60"/>
+    <w:lsdException w:name="Light List Accent 3" w:uiPriority="61"/>
+    <w:lsdException w:name="Light Grid Accent 3" w:uiPriority="62"/>
+    <w:lsdException w:name="Medium Shading 1 Accent 3" w:uiPriority="63"/>
+    <w:lsdException w:name="Medium Shading 2 Accent 3" w:uiPriority="64"/>
+    <w:lsdException w:name="Medium List 1 Accent 3" w:uiPriority="65"/>
+    <w:lsdException w:name="Medium List 2 Accent 3" w:uiPriority="66"/>
+    <w:lsdException w:name="Medium Grid 1 Accent 3" w:uiPriority="67"/>
+    <w:lsdException w:name="Medium Grid 2 Accent 3" w:uiPriority="68"/>
+    <w:lsdException w:name="Medium Grid 3 Accent 3" w:uiPriority="69"/>
+    <w:lsdException w:name="Dark List Accent 3" w:uiPriority="70"/>
+    <w:lsdException w:name="Colorful Shading Accent 3" w:uiPriority="71"/>
+    <w:lsdException w:name="Colorful List Accent 3" w:uiPriority="72"/>
+    <w:lsdException w:name="Colorful Grid Accent 3" w:uiPriority="73"/>
+    <w:lsdException w:name="Light Shading Accent 4" w:uiPriority="60"/>
+    <w:lsdException w:name="Light List Accent 4" w:uiPriority="61"/>
+    <w:lsdException w:name="Light Grid Accent 4" w:uiPriority="62"/>
+    <w:lsdException w:name="Medium Shading 1 Accent 4" w:uiPriority="63"/>
+    <w:lsdException w:name="Medium Shading 2 Accent 4" w:uiPriority="64"/>
+    <w:lsdException w:name="Medium List 1 Accent 4" w:uiPriority="65"/>
+    <w:lsdException w:name="Medium List 2 Accent 4" w:uiPriority="66"/>
+    <w:lsdException w:name="Medium Grid 1 Accent 4" w:uiPriority="67"/>
+    <w:lsdException w:name="Medium Grid 2 Accent 4" w:uiPriority="68"/>
+    <w:lsdException w:name="Medium Grid 3 Accent 4" w:uiPriority="69"/>
+    <w:lsdException w:name="Dark List Accent 4" w:uiPriority="70"/>
+    <w:lsdException w:name="Colorful Shading Accent 4" w:uiPriority="71"/>
+    <w:lsdException w:name="Colorful List Accent 4" w:uiPriority="72"/>
+    <w:lsdException w:name="Colorful Grid Accent 4" w:uiPriority="73"/>
+    <w:lsdException w:name="Light Shading Accent 5" w:uiPriority="60"/>
+    <w:lsdException w:name="Light List Accent 5" w:uiPriority="61"/>
+    <w:lsdException w:name="Light Grid Accent 5" w:uiPriority="62"/>
+    <w:lsdException w:name="Medium Shading 1 Accent 5" w:uiPriority="63"/>
+    <w:lsdException w:name="Medium Shading 2 Accent 5" w:uiPriority="64"/>
+    <w:lsdException w:name="Medium List 1 Accent 5" w:uiPriority="65"/>
+    <w:lsdException w:name="Medium List 2 Accent 5" w:uiPriority="66"/>
+    <w:lsdException w:name="Medium Grid 1 Accent 5" w:uiPriority="67"/>
+    <w:lsdException w:name="Medium Grid 2 Accent 5" w:uiPriority="68"/>
+    <w:lsdException w:name="Medium Grid 3 Accent 5" w:uiPriority="69"/>
+    <w:lsdException w:name="Dark List Accent 5" w:uiPriority="70"/>
+    <w:lsdException w:name="Colorful Shading Accent 5" w:uiPriority="71"/>
+    <w:lsdException w:name="Colorful List Accent 5" w:uiPriority="72"/>
+    <w:lsdException w:name="Colorful Grid Accent 5" w:uiPriority="73"/>
+    <w:lsdException w:name="Light Shading Accent 6" w:uiPriority="60"/>
+    <w:lsdException w:name="Light List Accent 6" w:uiPriority="61"/>
+    <w:lsdException w:name="Light Grid Accent 6" w:uiPriority="62"/>
+    <w:lsdException w:name="Medium Shading 1 Accent 6" w:uiPriority="63"/>
+    <w:lsdException w:name="Medium Shading 2 Accent 6" w:uiPriority="64"/>
+    <w:lsdException w:name="Medium List 1 Accent 6" w:uiPriority="65"/>
+    <w:lsdException w:name="Medium List 2 Accent 6" w:uiPriority="66"/>
+    <w:lsdException w:name="Medium Grid 1 Accent 6" w:uiPriority="67"/>
+    <w:lsdException w:name="Medium Grid 2 Accent 6" w:uiPriority="68"/>
+    <w:lsdException w:name="Medium Grid 3 Accent 6" w:uiPriority="69"/>
+    <w:lsdException w:name="Dark List Accent 6" w:uiPriority="70"/>
+    <w:lsdException w:name="Colorful Shading Accent 6" w:uiPriority="71"/>
+    <w:lsdException w:name="Colorful List Accent 6" w:uiPriority="72"/>
+    <w:lsdException w:name="Colorful Grid Accent 6" w:uiPriority="73"/>
+    <w:lsdException w:name="Subtle Emphasis" w:uiPriority="19" w:qFormat="1"/>
+    <w:lsdException w:name="Intense Emphasis" w:uiPriority="21" w:qFormat="1"/>
+    <w:lsdException w:name="Subtle Reference" w:uiPriority="31" w:qFormat="1"/>
+    <w:lsdException w:name="Intense Reference" w:uiPriority="32" w:qFormat="1"/>
+    <w:lsdException w:name="Book Title" w:uiPriority="33" w:qFormat="1"/>
+    <w:lsdException w:name="Bibliography" w:semiHidden="1" w:uiPriority="37" w:unhideWhenUsed="1"/>
+    <w:lsdException w:name="TOC Heading" w:semiHidden="1" w:uiPriority="39" w:unhideWhenUsed="1" w:qFormat="1"/>
+    <w:lsdException w:name="Plain Table 1" w:uiPriority="41"/>
+    <w:lsdException w:name="Plain Table 2" w:uiPriority="42"/>
+    <w:lsdException w:name="Plain Table 3" w:uiPriority="43"/>
+    <w:lsdException w:name="Plain Table 4" w:uiPriority="44"/>
+    <w:lsdException w:name="Plain Table 5" w:uiPriority="45"/>
+    <w:lsdException w:name="Grid Table Light" w:uiPriority="40"/>
+    <w:lsdException w:name="Grid Table 1 Light" w:uiPriority="46"/>
+    <w:lsdException w:name="Grid Table 2" w:uiPriority="47"/>
+    <w:lsdException w:name="Grid Table 3" w:uiPriority="48"/>
+    <w:lsdException w:name="Grid Table 4" w:uiPriority="49"/>
+    <w:lsdException w:name="Grid Table 5 Dark" w:uiPriority="50"/>
+    <w:lsdException w:name="Grid Table 6 Colorful" w:uiPriority="51"/>
+    <w:lsdException w:name="Grid Table 7 Colorful" w:uiPriority="52"/>
+    <w:lsdException w:name="Grid Table 1 Light Accent 1" w:uiPriority="46"/>
+    <w:lsdException w:name="Grid Table 2 Accent 1" w:uiPriority="47"/>
+    <w:lsdException w:name="Grid Table 3 Accent 1" w:uiPriority="48"/>
+    <w:lsdException w:name="Grid Table 4 Accent 1" w:uiPriority="49"/>
+    <w:lsdException w:name="Grid Table 5 Dark Accent 1" w:uiPriority="50"/>
+    <w:lsdException w:name="Grid Table 6 Colorful Accent 1" w:uiPriority="51"/>
+    <w:lsdException w:name="Grid Table 7 Colorful Accent 1" w:uiPriority="52"/>
+    <w:lsdException w:name="Grid Table 1 Light Accent 2" w:uiPriority="46"/>
+    <w:lsdException w:name="Grid Table 2 Accent 2" w:uiPriority="47"/>
+    <w:lsdException w:name="Grid Table 3 Accent 2" w:uiPriority="48"/>
+    <w:lsdException w:name="Grid Table 4 Accent 2" w:uiPriority="49"/>
+    <w:lsdException w:name="Grid Table 5 Dark Accent 2" w:uiPriority="50"/>
+    <w:lsdException w:name="Grid Table 6 Colorful Accent 2" w:uiPriority="51"/>
+    <w:lsdException w:name="Grid Table 7 Colorful Accent 2" w:uiPriority="52"/>
+    <w:lsdException w:name="Grid Table 1 Light Accent 3" w:uiPriority="46"/>
+    <w:lsdException w:name="Grid Table 2 Accent 3" w:uiPriority="47"/>
+    <w:lsdException w:name="Grid Table 3 Accent 3" w:uiPriority="48"/>
+    <w:lsdException w:name="Grid Table 4 Accent 3" w:uiPriority="49"/>
+    <w:lsdException w:name="Grid Table 5 Dark Accent 3" w:uiPriority="50"/>
+    <w:lsdException w:name="Grid Table 6 Colorful Accent 3" w:uiPriority="51"/>
+    <w:lsdException w:name="Grid Table 7 Colorful Accent 3" w:uiPriority="52"/>
+    <w:lsdException w:name="Grid Table 1 Light Accent 4" w:uiPriority="46"/>
+    <w:lsdException w:name="Grid Table 2 Accent 4" w:uiPriority="47"/>
+    <w:lsdException w:name="Grid Table 3 Accent 4" w:uiPriority="48"/>
+    <w:lsdException w:name="Grid Table 4 Accent 4" w:uiPriority="49"/>
+    <w:lsdException w:name="Grid Table 5 Dark Accent 4" w:uiPriority="50"/>
+    <w:lsdException w:name="Grid Table 6 Colorful Accent 4" w:uiPriority="51"/>
+    <w:lsdException w:name="Grid Table 7 Colorful Accent 4" w:uiPriority="52"/>
+    <w:lsdException w:name="Grid Table 1 Light Accent 5" w:uiPriority="46"/>
+    <w:lsdException w:name="Grid Table 2 Accent 5" w:uiPriority="47"/>
+    <w:lsdException w:name="Grid Table 3 Accent 5" w:uiPriority="48"/>
+    <w:lsdException w:name="Grid Table 4 Accent 5" w:uiPriority="49"/>
+    <w:lsdException w:name="Grid Table 5 Dark Accent 5" w:uiPriority="50"/>
+    <w:lsdException w:name="Grid Table 6 Colorful Accent 5" w:uiPriority="51"/>
+    <w:lsdException w:name="Grid Table 7 Colorful Accent 5" w:uiPriority="52"/>
+    <w:lsdException w:name="Grid Table 1 Light Accent 6" w:uiPriority="46"/>
+    <w:lsdException w:name="Grid Table 2 Accent 6" w:uiPriority="47"/>
+    <w:lsdException w:name="Grid Table 3 Accent 6" w:uiPriority="48"/>
+    <w:lsdException w:name="Grid Table 4 Accent 6" w:uiPriority="49"/>
+    <w:lsdException w:name="Grid Table 5 Dark Accent 6" w:uiPriority="50"/>
+    <w:lsdException w:name="Grid Table 6 Colorful Accent 6" w:uiPriority="51"/>
+    <w:lsdException w:name="Grid Table 7 Colorful Accent 6" w:uiPriority="52"/>
+    <w:lsdException w:name="List Table 1 Light" w:uiPriority="46"/>
+    <w:lsdException w:name="List Table 2" w:uiPriority="47"/>
+    <w:lsdException w:name="List Table 3" w:uiPriority="48"/>
+    <w:lsdException w:name="List Table 4" w:uiPriority="49"/>
+    <w:lsdException w:name="List Table 5 Dark" w:uiPriority="50"/>
+    <w:lsdException w:name="List Table 6 Colorful" w:uiPriority="51"/>
+    <w:lsdException w:name="List Table 7 Colorful" w:uiPriority="52"/>
+    <w:lsdException w:name="List Table 1 Light Accent 1" w:uiPriority="46"/>
+    <w:lsdException w:name="List Table 2 Accent 1" w:uiPriority="47"/>
+    <w:lsdException w:name="List Table 3 Accent 1" w:uiPriority="48"/>
+    <w:lsdException w:name="List Table 4 Accent 1" w:uiPriority="49"/>
+    <w:lsdException w:name="List Table 5 Dark Accent 1" w:uiPriority="50"/>
+    <w:lsdException w:name="List Table 6 Colorful Accent 1" w:uiPriority="51"/>
+    <w:lsdException w:name="List Table 7 Colorful Accent 1" w:uiPriority="52"/>
+    <w:lsdException w:name="List Table 1 Light Accent 2" w:uiPriority="46"/>
+    <w:lsdException w:name="List Table 2 Accent 2" w:uiPriority="47"/>
+    <w:lsdException w:name="List Table 3 Accent 2" w:uiPriority="48"/>
+    <w:lsdException w:name="List Table 4 Accent 2" w:uiPriority="49"/>
+    <w:lsdException w:name="List Table 5 Dark Accent 2" w:uiPriority="50"/>
+    <w:lsdException w:name="List Table 6 Colorful Accent 2" w:uiPriority="51"/>
+    <w:lsdException w:name="List Table 7 Colorful Accent 2" w:uiPriority="52"/>
+    <w:lsdException w:name="List Table 1 Light Accent 3" w:uiPriority="46"/>
+    <w:lsdException w:name="List Table 2 Accent 3" w:uiPriority="47"/>
+    <w:lsdException w:name="List Table 3 Accent 3" w:uiPriority="48"/>
+    <w:lsdException w:name="List Table 4 Accent 3" w:uiPriority="49"/>
+    <w:lsdException w:name="List Table 5 Dark Accent 3" w:uiPriority="50"/>
+    <w:lsdException w:name="List Table 6 Colorful Accent 3" w:uiPriority="51"/>
+    <w:lsdException w:name="List Table 7 Colorful Accent 3" w:uiPriority="52"/>
+    <w:lsdException w:name="List Table 1 Light Accent 4" w:uiPriority="46"/>
+    <w:lsdException w:name="List Table 2 Accent 4" w:uiPriority="47"/>
+    <w:lsdException w:name="List Table 3 Accent 4" w:uiPriority="48"/>
+    <w:lsdException w:name="List Table 4 Accent 4" w:uiPriority="49"/>
+    <w:lsdException w:name="List Table 5 Dark Accent 4" w:uiPriority="50"/>
+    <w:lsdException w:name="List Table 6 Colorful Accent 4" w:uiPriority="51"/>
+    <w:lsdException w:name="List Table 7 Colorful Accent 4" w:uiPriority="52"/>
+    <w:lsdException w:name="List Table 1 Light Accent 5" w:uiPriority="46"/>
+    <w:lsdException w:name="List Table 2 Accent 5" w:uiPriority="47"/>
+    <w:lsdException w:name="List Table 3 Accent 5" w:uiPriority="48"/>
+    <w:lsdException w:name="List Table 4 Accent 5" w:uiPriority="49"/>
+    <w:lsdException w:name="List Table 5 Dark Accent 5" w:uiPriority="50"/>
+    <w:lsdException w:name="List Table 6 Colorful Accent 5" w:uiPriority="51"/>
+    <w:lsdException w:name="List Table 7 Colorful Accent 5" w:uiPriority="52"/>
+    <w:lsdException w:name="List Table 1 Light Accent 6" w:uiPriority="46"/>
+    <w:lsdException w:name="List Table 2 Accent 6" w:uiPriority="47"/>
+    <w:lsdException w:name="List Table 3 Accent 6" w:uiPriority="48"/>
+    <w:lsdException w:name="List Table 4 Accent 6" w:uiPriority="49"/>
+    <w:lsdException w:name="List Table 5 Dark Accent 6" w:uiPriority="50"/>
+    <w:lsdException w:name="List Table 6 Colorful Accent 6" w:uiPriority="51"/>
+    <w:lsdException w:name="List Table 7 Colorful Accent 6" w:uiPriority="52"/>
   </w:latentStyles>
-  <w:style w:type="paragraph" w:default="1" w:styleId="a">
+  <w:style w:type="paragraph" w:default="1" w:styleId="Normal">
     <w:name w:val="Normal"/>
     <w:qFormat/>
     <w:rsid w:val="00DB4A1D"/>
@@ -7287,11 +7621,11 @@
       <w:lang w:eastAsia="en-US"/>
     </w:rPr>
   </w:style>
-  <w:style w:type="paragraph" w:styleId="1">
+  <w:style w:type="paragraph" w:styleId="Heading1">
     <w:name w:val="heading 1"/>
-    <w:basedOn w:val="a"/>
-    <w:next w:val="a"/>
-    <w:link w:val="10"/>
+    <w:basedOn w:val="Normal"/>
+    <w:next w:val="Normal"/>
+    <w:link w:val="Heading1Char"/>
     <w:qFormat/>
     <w:rsid w:val="00DB4A1D"/>
     <w:pPr>
@@ -7308,11 +7642,11 @@
       <w:sz w:val="24"/>
     </w:rPr>
   </w:style>
-  <w:style w:type="paragraph" w:styleId="2">
+  <w:style w:type="paragraph" w:styleId="Heading2">
     <w:name w:val="heading 2"/>
-    <w:basedOn w:val="1"/>
-    <w:next w:val="a"/>
-    <w:link w:val="20"/>
+    <w:basedOn w:val="Heading1"/>
+    <w:next w:val="Normal"/>
+    <w:link w:val="Heading2Char"/>
     <w:qFormat/>
     <w:rsid w:val="00DB4A1D"/>
     <w:pPr>
@@ -7325,11 +7659,11 @@
       <w:sz w:val="20"/>
     </w:rPr>
   </w:style>
-  <w:style w:type="paragraph" w:styleId="3">
+  <w:style w:type="paragraph" w:styleId="Heading3">
     <w:name w:val="heading 3"/>
-    <w:basedOn w:val="1"/>
-    <w:next w:val="a"/>
-    <w:link w:val="30"/>
+    <w:basedOn w:val="Heading1"/>
+    <w:next w:val="Normal"/>
+    <w:link w:val="Heading3Char"/>
     <w:qFormat/>
     <w:rsid w:val="00DB4A1D"/>
     <w:pPr>
@@ -7344,10 +7678,10 @@
       <w:sz w:val="20"/>
     </w:rPr>
   </w:style>
-  <w:style w:type="paragraph" w:styleId="4">
+  <w:style w:type="paragraph" w:styleId="Heading4">
     <w:name w:val="heading 4"/>
-    <w:basedOn w:val="1"/>
-    <w:next w:val="a"/>
+    <w:basedOn w:val="Heading1"/>
+    <w:next w:val="Normal"/>
     <w:qFormat/>
     <w:rsid w:val="00DB4A1D"/>
     <w:pPr>
@@ -7361,10 +7695,10 @@
       <w:sz w:val="20"/>
     </w:rPr>
   </w:style>
-  <w:style w:type="paragraph" w:styleId="5">
+  <w:style w:type="paragraph" w:styleId="Heading5">
     <w:name w:val="heading 5"/>
-    <w:basedOn w:val="a"/>
-    <w:next w:val="a"/>
+    <w:basedOn w:val="Normal"/>
+    <w:next w:val="Normal"/>
     <w:qFormat/>
     <w:rsid w:val="00DB4A1D"/>
     <w:pPr>
@@ -7379,10 +7713,10 @@
       <w:sz w:val="22"/>
     </w:rPr>
   </w:style>
-  <w:style w:type="paragraph" w:styleId="6">
+  <w:style w:type="paragraph" w:styleId="Heading6">
     <w:name w:val="heading 6"/>
-    <w:basedOn w:val="a"/>
-    <w:next w:val="a"/>
+    <w:basedOn w:val="Normal"/>
+    <w:next w:val="Normal"/>
     <w:qFormat/>
     <w:rsid w:val="00DB4A1D"/>
     <w:pPr>
@@ -7398,10 +7732,10 @@
       <w:sz w:val="22"/>
     </w:rPr>
   </w:style>
-  <w:style w:type="paragraph" w:styleId="7">
+  <w:style w:type="paragraph" w:styleId="Heading7">
     <w:name w:val="heading 7"/>
-    <w:basedOn w:val="a"/>
-    <w:next w:val="a"/>
+    <w:basedOn w:val="Normal"/>
+    <w:next w:val="Normal"/>
     <w:qFormat/>
     <w:rsid w:val="00DB4A1D"/>
     <w:pPr>
@@ -7413,10 +7747,10 @@
       <w:outlineLvl w:val="6"/>
     </w:pPr>
   </w:style>
-  <w:style w:type="paragraph" w:styleId="8">
+  <w:style w:type="paragraph" w:styleId="Heading8">
     <w:name w:val="heading 8"/>
-    <w:basedOn w:val="a"/>
-    <w:next w:val="a"/>
+    <w:basedOn w:val="Normal"/>
+    <w:next w:val="Normal"/>
     <w:qFormat/>
     <w:rsid w:val="00DB4A1D"/>
     <w:pPr>
@@ -7431,10 +7765,10 @@
       <w:i/>
     </w:rPr>
   </w:style>
-  <w:style w:type="paragraph" w:styleId="9">
+  <w:style w:type="paragraph" w:styleId="Heading9">
     <w:name w:val="heading 9"/>
-    <w:basedOn w:val="a"/>
-    <w:next w:val="a"/>
+    <w:basedOn w:val="Normal"/>
+    <w:next w:val="Normal"/>
     <w:qFormat/>
     <w:rsid w:val="00DB4A1D"/>
     <w:pPr>
@@ -7451,13 +7785,13 @@
       <w:sz w:val="18"/>
     </w:rPr>
   </w:style>
-  <w:style w:type="character" w:default="1" w:styleId="a0">
+  <w:style w:type="character" w:default="1" w:styleId="DefaultParagraphFont">
     <w:name w:val="Default Paragraph Font"/>
     <w:uiPriority w:val="1"/>
     <w:semiHidden/>
     <w:unhideWhenUsed/>
   </w:style>
-  <w:style w:type="table" w:default="1" w:styleId="a1">
+  <w:style w:type="table" w:default="1" w:styleId="TableNormal">
     <w:name w:val="Normal Table"/>
     <w:uiPriority w:val="99"/>
     <w:semiHidden/>
@@ -7472,7 +7806,7 @@
       </w:tblCellMar>
     </w:tblPr>
   </w:style>
-  <w:style w:type="numbering" w:default="1" w:styleId="a2">
+  <w:style w:type="numbering" w:default="1" w:styleId="NoList">
     <w:name w:val="No List"/>
     <w:uiPriority w:val="99"/>
     <w:semiHidden/>
@@ -7480,7 +7814,7 @@
   </w:style>
   <w:style w:type="paragraph" w:customStyle="1" w:styleId="Paragraph2">
     <w:name w:val="Paragraph2"/>
-    <w:basedOn w:val="a"/>
+    <w:basedOn w:val="Normal"/>
     <w:rsid w:val="00DB4A1D"/>
     <w:pPr>
       <w:spacing w:before="80"/>
@@ -7492,11 +7826,11 @@
       <w:lang w:val="en-AU"/>
     </w:rPr>
   </w:style>
-  <w:style w:type="paragraph" w:styleId="a3">
+  <w:style w:type="paragraph" w:styleId="Title">
     <w:name w:val="Title"/>
-    <w:basedOn w:val="a"/>
-    <w:next w:val="a"/>
-    <w:link w:val="a4"/>
+    <w:basedOn w:val="Normal"/>
+    <w:next w:val="Normal"/>
+    <w:link w:val="TitleChar"/>
     <w:qFormat/>
     <w:rsid w:val="00DB4A1D"/>
     <w:pPr>
@@ -7509,9 +7843,9 @@
       <w:sz w:val="36"/>
     </w:rPr>
   </w:style>
-  <w:style w:type="paragraph" w:styleId="a5">
+  <w:style w:type="paragraph" w:styleId="Subtitle">
     <w:name w:val="Subtitle"/>
-    <w:basedOn w:val="a"/>
+    <w:basedOn w:val="Normal"/>
     <w:qFormat/>
     <w:rsid w:val="00DB4A1D"/>
     <w:pPr>
@@ -7525,18 +7859,18 @@
       <w:lang w:val="en-AU"/>
     </w:rPr>
   </w:style>
-  <w:style w:type="paragraph" w:styleId="a6">
+  <w:style w:type="paragraph" w:styleId="NormalIndent">
     <w:name w:val="Normal Indent"/>
-    <w:basedOn w:val="a"/>
+    <w:basedOn w:val="Normal"/>
     <w:rsid w:val="00DB4A1D"/>
     <w:pPr>
       <w:ind w:left="900" w:hanging="900"/>
     </w:pPr>
   </w:style>
-  <w:style w:type="paragraph" w:styleId="11">
+  <w:style w:type="paragraph" w:styleId="TOC1">
     <w:name w:val="toc 1"/>
-    <w:basedOn w:val="a"/>
-    <w:next w:val="a"/>
+    <w:basedOn w:val="Normal"/>
+    <w:next w:val="Normal"/>
     <w:uiPriority w:val="39"/>
     <w:rsid w:val="00DB4A1D"/>
     <w:pPr>
@@ -7547,10 +7881,10 @@
       <w:ind w:right="720"/>
     </w:pPr>
   </w:style>
-  <w:style w:type="paragraph" w:styleId="21">
+  <w:style w:type="paragraph" w:styleId="TOC2">
     <w:name w:val="toc 2"/>
-    <w:basedOn w:val="a"/>
-    <w:next w:val="a"/>
+    <w:basedOn w:val="Normal"/>
+    <w:next w:val="Normal"/>
     <w:uiPriority w:val="39"/>
     <w:rsid w:val="00DB4A1D"/>
     <w:pPr>
@@ -7560,10 +7894,10 @@
       <w:ind w:left="432" w:right="720"/>
     </w:pPr>
   </w:style>
-  <w:style w:type="paragraph" w:styleId="31">
+  <w:style w:type="paragraph" w:styleId="TOC3">
     <w:name w:val="toc 3"/>
-    <w:basedOn w:val="a"/>
-    <w:next w:val="a"/>
+    <w:basedOn w:val="Normal"/>
+    <w:next w:val="Normal"/>
     <w:uiPriority w:val="39"/>
     <w:rsid w:val="00DB4A1D"/>
     <w:pPr>
@@ -7574,10 +7908,10 @@
       <w:ind w:left="864"/>
     </w:pPr>
   </w:style>
-  <w:style w:type="paragraph" w:styleId="a7">
+  <w:style w:type="paragraph" w:styleId="Header">
     <w:name w:val="header"/>
-    <w:basedOn w:val="a"/>
-    <w:link w:val="a8"/>
+    <w:basedOn w:val="Normal"/>
+    <w:link w:val="HeaderChar"/>
     <w:rsid w:val="00DB4A1D"/>
     <w:pPr>
       <w:tabs>
@@ -7586,9 +7920,9 @@
       </w:tabs>
     </w:pPr>
   </w:style>
-  <w:style w:type="paragraph" w:styleId="a9">
+  <w:style w:type="paragraph" w:styleId="Footer">
     <w:name w:val="footer"/>
-    <w:basedOn w:val="a"/>
+    <w:basedOn w:val="Normal"/>
     <w:rsid w:val="00DB4A1D"/>
     <w:pPr>
       <w:tabs>
@@ -7597,14 +7931,14 @@
       </w:tabs>
     </w:pPr>
   </w:style>
-  <w:style w:type="character" w:styleId="aa">
+  <w:style w:type="character" w:styleId="PageNumber">
     <w:name w:val="page number"/>
-    <w:basedOn w:val="a0"/>
+    <w:basedOn w:val="DefaultParagraphFont"/>
     <w:rsid w:val="00DB4A1D"/>
   </w:style>
-  <w:style w:type="character" w:styleId="ab">
+  <w:style w:type="character" w:styleId="Strong">
     <w:name w:val="Strong"/>
-    <w:basedOn w:val="a0"/>
+    <w:basedOn w:val="DefaultParagraphFont"/>
     <w:qFormat/>
     <w:rsid w:val="00DB4A1D"/>
     <w:rPr>
@@ -7613,7 +7947,7 @@
   </w:style>
   <w:style w:type="paragraph" w:customStyle="1" w:styleId="Bullet1">
     <w:name w:val="Bullet1"/>
-    <w:basedOn w:val="a"/>
+    <w:basedOn w:val="Normal"/>
     <w:rsid w:val="00DB4A1D"/>
     <w:pPr>
       <w:ind w:left="720" w:hanging="432"/>
@@ -7621,17 +7955,17 @@
   </w:style>
   <w:style w:type="paragraph" w:customStyle="1" w:styleId="Tabletext">
     <w:name w:val="Tabletext"/>
-    <w:basedOn w:val="a"/>
+    <w:basedOn w:val="Normal"/>
     <w:rsid w:val="00DB4A1D"/>
     <w:pPr>
       <w:keepLines/>
       <w:spacing w:after="120"/>
     </w:pPr>
   </w:style>
-  <w:style w:type="paragraph" w:styleId="ac">
+  <w:style w:type="paragraph" w:styleId="BodyText">
     <w:name w:val="Body Text"/>
-    <w:basedOn w:val="a"/>
-    <w:link w:val="ad"/>
+    <w:basedOn w:val="Normal"/>
+    <w:link w:val="BodyTextChar"/>
     <w:rsid w:val="00DB4A1D"/>
     <w:pPr>
       <w:keepLines/>
@@ -7641,7 +7975,7 @@
   </w:style>
   <w:style w:type="paragraph" w:customStyle="1" w:styleId="Bullet2">
     <w:name w:val="Bullet2"/>
-    <w:basedOn w:val="a"/>
+    <w:basedOn w:val="Normal"/>
     <w:rsid w:val="00DB4A1D"/>
     <w:pPr>
       <w:ind w:left="1440" w:hanging="360"/>
@@ -7650,9 +7984,9 @@
       <w:color w:val="000080"/>
     </w:rPr>
   </w:style>
-  <w:style w:type="paragraph" w:styleId="ae">
+  <w:style w:type="paragraph" w:styleId="DocumentMap">
     <w:name w:val="Document Map"/>
-    <w:basedOn w:val="a"/>
+    <w:basedOn w:val="Normal"/>
     <w:semiHidden/>
     <w:rsid w:val="00DB4A1D"/>
     <w:pPr>
@@ -7662,9 +7996,9 @@
       <w:rFonts w:ascii="Tahoma" w:hAnsi="Tahoma"/>
     </w:rPr>
   </w:style>
-  <w:style w:type="character" w:styleId="af">
+  <w:style w:type="character" w:styleId="FootnoteReference">
     <w:name w:val="footnote reference"/>
-    <w:basedOn w:val="a0"/>
+    <w:basedOn w:val="DefaultParagraphFont"/>
     <w:semiHidden/>
     <w:rsid w:val="00DB4A1D"/>
     <w:rPr>
@@ -7672,9 +8006,9 @@
       <w:vertAlign w:val="superscript"/>
     </w:rPr>
   </w:style>
-  <w:style w:type="paragraph" w:styleId="af0">
+  <w:style w:type="paragraph" w:styleId="FootnoteText">
     <w:name w:val="footnote text"/>
-    <w:basedOn w:val="a"/>
+    <w:basedOn w:val="Normal"/>
     <w:semiHidden/>
     <w:rsid w:val="00DB4A1D"/>
     <w:pPr>
@@ -7693,7 +8027,7 @@
   </w:style>
   <w:style w:type="paragraph" w:customStyle="1" w:styleId="MainTitle">
     <w:name w:val="Main Title"/>
-    <w:basedOn w:val="a"/>
+    <w:basedOn w:val="Normal"/>
     <w:rsid w:val="00DB4A1D"/>
     <w:pPr>
       <w:spacing w:before="480" w:after="60" w:line="240" w:lineRule="auto"/>
@@ -7708,7 +8042,7 @@
   </w:style>
   <w:style w:type="paragraph" w:customStyle="1" w:styleId="Paragraph1">
     <w:name w:val="Paragraph1"/>
-    <w:basedOn w:val="a"/>
+    <w:basedOn w:val="Normal"/>
     <w:rsid w:val="00DB4A1D"/>
     <w:pPr>
       <w:spacing w:before="80" w:line="240" w:lineRule="auto"/>
@@ -7717,7 +8051,7 @@
   </w:style>
   <w:style w:type="paragraph" w:customStyle="1" w:styleId="Paragraph3">
     <w:name w:val="Paragraph3"/>
-    <w:basedOn w:val="a"/>
+    <w:basedOn w:val="Normal"/>
     <w:rsid w:val="00DB4A1D"/>
     <w:pPr>
       <w:spacing w:before="80" w:line="240" w:lineRule="auto"/>
@@ -7727,7 +8061,7 @@
   </w:style>
   <w:style w:type="paragraph" w:customStyle="1" w:styleId="Paragraph4">
     <w:name w:val="Paragraph4"/>
-    <w:basedOn w:val="a"/>
+    <w:basedOn w:val="Normal"/>
     <w:rsid w:val="00DB4A1D"/>
     <w:pPr>
       <w:spacing w:before="80" w:line="240" w:lineRule="auto"/>
@@ -7735,10 +8069,10 @@
       <w:jc w:val="both"/>
     </w:pPr>
   </w:style>
-  <w:style w:type="paragraph" w:styleId="40">
+  <w:style w:type="paragraph" w:styleId="TOC4">
     <w:name w:val="toc 4"/>
-    <w:basedOn w:val="a"/>
-    <w:next w:val="a"/>
+    <w:basedOn w:val="Normal"/>
+    <w:next w:val="Normal"/>
     <w:autoRedefine/>
     <w:semiHidden/>
     <w:rsid w:val="00DB4A1D"/>
@@ -7746,10 +8080,10 @@
       <w:ind w:left="600"/>
     </w:pPr>
   </w:style>
-  <w:style w:type="paragraph" w:styleId="50">
+  <w:style w:type="paragraph" w:styleId="TOC5">
     <w:name w:val="toc 5"/>
-    <w:basedOn w:val="a"/>
-    <w:next w:val="a"/>
+    <w:basedOn w:val="Normal"/>
+    <w:next w:val="Normal"/>
     <w:autoRedefine/>
     <w:semiHidden/>
     <w:rsid w:val="00DB4A1D"/>
@@ -7757,10 +8091,10 @@
       <w:ind w:left="800"/>
     </w:pPr>
   </w:style>
-  <w:style w:type="paragraph" w:styleId="60">
+  <w:style w:type="paragraph" w:styleId="TOC6">
     <w:name w:val="toc 6"/>
-    <w:basedOn w:val="a"/>
-    <w:next w:val="a"/>
+    <w:basedOn w:val="Normal"/>
+    <w:next w:val="Normal"/>
     <w:autoRedefine/>
     <w:semiHidden/>
     <w:rsid w:val="00DB4A1D"/>
@@ -7768,10 +8102,10 @@
       <w:ind w:left="1000"/>
     </w:pPr>
   </w:style>
-  <w:style w:type="paragraph" w:styleId="70">
+  <w:style w:type="paragraph" w:styleId="TOC7">
     <w:name w:val="toc 7"/>
-    <w:basedOn w:val="a"/>
-    <w:next w:val="a"/>
+    <w:basedOn w:val="Normal"/>
+    <w:next w:val="Normal"/>
     <w:autoRedefine/>
     <w:semiHidden/>
     <w:rsid w:val="00DB4A1D"/>
@@ -7779,10 +8113,10 @@
       <w:ind w:left="1200"/>
     </w:pPr>
   </w:style>
-  <w:style w:type="paragraph" w:styleId="80">
+  <w:style w:type="paragraph" w:styleId="TOC8">
     <w:name w:val="toc 8"/>
-    <w:basedOn w:val="a"/>
-    <w:next w:val="a"/>
+    <w:basedOn w:val="Normal"/>
+    <w:next w:val="Normal"/>
     <w:autoRedefine/>
     <w:semiHidden/>
     <w:rsid w:val="00DB4A1D"/>
@@ -7790,10 +8124,10 @@
       <w:ind w:left="1400"/>
     </w:pPr>
   </w:style>
-  <w:style w:type="paragraph" w:styleId="90">
+  <w:style w:type="paragraph" w:styleId="TOC9">
     <w:name w:val="toc 9"/>
-    <w:basedOn w:val="a"/>
-    <w:next w:val="a"/>
+    <w:basedOn w:val="Normal"/>
+    <w:next w:val="Normal"/>
     <w:autoRedefine/>
     <w:semiHidden/>
     <w:rsid w:val="00DB4A1D"/>
@@ -7801,18 +8135,18 @@
       <w:ind w:left="1600"/>
     </w:pPr>
   </w:style>
-  <w:style w:type="paragraph" w:styleId="22">
+  <w:style w:type="paragraph" w:styleId="BodyText2">
     <w:name w:val="Body Text 2"/>
-    <w:basedOn w:val="a"/>
+    <w:basedOn w:val="Normal"/>
     <w:rsid w:val="00DB4A1D"/>
     <w:rPr>
       <w:i/>
       <w:color w:val="0000FF"/>
     </w:rPr>
   </w:style>
-  <w:style w:type="paragraph" w:styleId="af1">
+  <w:style w:type="paragraph" w:styleId="BodyTextIndent">
     <w:name w:val="Body Text Indent"/>
-    <w:basedOn w:val="a"/>
+    <w:basedOn w:val="Normal"/>
     <w:rsid w:val="00DB4A1D"/>
     <w:pPr>
       <w:ind w:left="720"/>
@@ -7825,7 +8159,7 @@
   </w:style>
   <w:style w:type="paragraph" w:customStyle="1" w:styleId="Body">
     <w:name w:val="Body"/>
-    <w:basedOn w:val="a"/>
+    <w:basedOn w:val="Normal"/>
     <w:rsid w:val="00DB4A1D"/>
     <w:pPr>
       <w:widowControl/>
@@ -7838,7 +8172,7 @@
   </w:style>
   <w:style w:type="paragraph" w:customStyle="1" w:styleId="Bullet">
     <w:name w:val="Bullet"/>
-    <w:basedOn w:val="a"/>
+    <w:basedOn w:val="Normal"/>
     <w:rsid w:val="00DB4A1D"/>
     <w:pPr>
       <w:widowControl/>
@@ -7858,8 +8192,8 @@
   </w:style>
   <w:style w:type="paragraph" w:customStyle="1" w:styleId="InfoBlue">
     <w:name w:val="InfoBlue"/>
-    <w:basedOn w:val="a"/>
-    <w:next w:val="ac"/>
+    <w:basedOn w:val="Normal"/>
+    <w:next w:val="BodyText"/>
     <w:autoRedefine/>
     <w:rsid w:val="00B23440"/>
     <w:pPr>
@@ -7867,18 +8201,18 @@
       <w:ind w:left="720" w:firstLine="720"/>
     </w:pPr>
   </w:style>
-  <w:style w:type="character" w:styleId="af2">
+  <w:style w:type="character" w:styleId="Hyperlink">
     <w:name w:val="Hyperlink"/>
-    <w:basedOn w:val="a0"/>
+    <w:basedOn w:val="DefaultParagraphFont"/>
     <w:rsid w:val="00DB4A1D"/>
     <w:rPr>
       <w:color w:val="0000FF"/>
       <w:u w:val="single"/>
     </w:rPr>
   </w:style>
-  <w:style w:type="paragraph" w:styleId="af3">
+  <w:style w:type="paragraph" w:styleId="NormalWeb">
     <w:name w:val="Normal (Web)"/>
-    <w:basedOn w:val="a"/>
+    <w:basedOn w:val="Normal"/>
     <w:rsid w:val="00DB4A1D"/>
     <w:pPr>
       <w:widowControl/>
@@ -7889,18 +8223,18 @@
       <w:color w:val="000000"/>
     </w:rPr>
   </w:style>
-  <w:style w:type="character" w:styleId="af4">
+  <w:style w:type="character" w:styleId="FollowedHyperlink">
     <w:name w:val="FollowedHyperlink"/>
-    <w:basedOn w:val="a0"/>
+    <w:basedOn w:val="DefaultParagraphFont"/>
     <w:rsid w:val="00DB4A1D"/>
     <w:rPr>
       <w:color w:val="800080"/>
       <w:u w:val="single"/>
     </w:rPr>
   </w:style>
-  <w:style w:type="paragraph" w:styleId="32">
+  <w:style w:type="paragraph" w:styleId="BodyText3">
     <w:name w:val="Body Text 3"/>
-    <w:basedOn w:val="a"/>
+    <w:basedOn w:val="Normal"/>
     <w:rsid w:val="00DB4A1D"/>
     <w:rPr>
       <w:b/>
@@ -7910,9 +8244,9 @@
       <w:color w:val="0000FF"/>
     </w:rPr>
   </w:style>
-  <w:style w:type="paragraph" w:styleId="af5">
+  <w:style w:type="paragraph" w:styleId="BalloonText">
     <w:name w:val="Balloon Text"/>
-    <w:basedOn w:val="a"/>
+    <w:basedOn w:val="Normal"/>
     <w:semiHidden/>
     <w:rsid w:val="00DB4A1D"/>
     <w:rPr>
@@ -7921,9 +8255,9 @@
       <w:szCs w:val="16"/>
     </w:rPr>
   </w:style>
-  <w:style w:type="character" w:styleId="af6">
+  <w:style w:type="character" w:styleId="CommentReference">
     <w:name w:val="annotation reference"/>
-    <w:basedOn w:val="a0"/>
+    <w:basedOn w:val="DefaultParagraphFont"/>
     <w:semiHidden/>
     <w:rsid w:val="00DB4A1D"/>
     <w:rPr>
@@ -7931,16 +8265,16 @@
       <w:szCs w:val="16"/>
     </w:rPr>
   </w:style>
-  <w:style w:type="paragraph" w:styleId="af7">
+  <w:style w:type="paragraph" w:styleId="CommentText">
     <w:name w:val="annotation text"/>
-    <w:basedOn w:val="a"/>
+    <w:basedOn w:val="Normal"/>
     <w:semiHidden/>
     <w:rsid w:val="00DB4A1D"/>
   </w:style>
-  <w:style w:type="paragraph" w:styleId="af8">
+  <w:style w:type="paragraph" w:styleId="CommentSubject">
     <w:name w:val="annotation subject"/>
-    <w:basedOn w:val="af7"/>
-    <w:next w:val="af7"/>
+    <w:basedOn w:val="CommentText"/>
+    <w:next w:val="CommentText"/>
     <w:semiHidden/>
     <w:rsid w:val="00DB4A1D"/>
     <w:rPr>
@@ -7948,10 +8282,10 @@
       <w:bCs/>
     </w:rPr>
   </w:style>
-  <w:style w:type="paragraph" w:styleId="af9">
+  <w:style w:type="paragraph" w:styleId="Caption">
     <w:name w:val="caption"/>
-    <w:basedOn w:val="a"/>
-    <w:next w:val="a"/>
+    <w:basedOn w:val="Normal"/>
+    <w:next w:val="Normal"/>
     <w:uiPriority w:val="35"/>
     <w:unhideWhenUsed/>
     <w:qFormat/>
@@ -7967,9 +8301,9 @@
       <w:szCs w:val="18"/>
     </w:rPr>
   </w:style>
-  <w:style w:type="paragraph" w:styleId="afa">
+  <w:style w:type="paragraph" w:styleId="ListParagraph">
     <w:name w:val="List Paragraph"/>
-    <w:basedOn w:val="a"/>
+    <w:basedOn w:val="Normal"/>
     <w:uiPriority w:val="34"/>
     <w:qFormat/>
     <w:rsid w:val="007968AB"/>
@@ -7986,10 +8320,10 @@
     <w:name w:val="hps"/>
     <w:rsid w:val="001B69E9"/>
   </w:style>
-  <w:style w:type="character" w:customStyle="1" w:styleId="10">
-    <w:name w:val="Заглавие 1 Знак"/>
-    <w:basedOn w:val="a0"/>
-    <w:link w:val="1"/>
+  <w:style w:type="character" w:customStyle="1" w:styleId="Heading1Char">
+    <w:name w:val="Heading 1 Char"/>
+    <w:basedOn w:val="DefaultParagraphFont"/>
+    <w:link w:val="Heading1"/>
     <w:rsid w:val="003E6AFA"/>
     <w:rPr>
       <w:rFonts w:ascii="Arial" w:hAnsi="Arial"/>
@@ -7998,10 +8332,10 @@
       <w:lang w:val="en-US" w:eastAsia="en-US"/>
     </w:rPr>
   </w:style>
-  <w:style w:type="character" w:customStyle="1" w:styleId="20">
-    <w:name w:val="Заглавие 2 Знак"/>
-    <w:basedOn w:val="a0"/>
-    <w:link w:val="2"/>
+  <w:style w:type="character" w:customStyle="1" w:styleId="Heading2Char">
+    <w:name w:val="Heading 2 Char"/>
+    <w:basedOn w:val="DefaultParagraphFont"/>
+    <w:link w:val="Heading2"/>
     <w:rsid w:val="003E6AFA"/>
     <w:rPr>
       <w:rFonts w:ascii="Arial" w:hAnsi="Arial"/>
@@ -8009,10 +8343,10 @@
       <w:lang w:val="en-US" w:eastAsia="en-US"/>
     </w:rPr>
   </w:style>
-  <w:style w:type="character" w:customStyle="1" w:styleId="30">
-    <w:name w:val="Заглавие 3 Знак"/>
-    <w:basedOn w:val="a0"/>
-    <w:link w:val="3"/>
+  <w:style w:type="character" w:customStyle="1" w:styleId="Heading3Char">
+    <w:name w:val="Heading 3 Char"/>
+    <w:basedOn w:val="DefaultParagraphFont"/>
+    <w:link w:val="Heading3"/>
     <w:rsid w:val="003E6AFA"/>
     <w:rPr>
       <w:rFonts w:ascii="Arial" w:hAnsi="Arial"/>
@@ -8020,10 +8354,10 @@
       <w:lang w:val="en-US" w:eastAsia="en-US"/>
     </w:rPr>
   </w:style>
-  <w:style w:type="character" w:customStyle="1" w:styleId="a4">
-    <w:name w:val="Заглавие Знак"/>
-    <w:basedOn w:val="a0"/>
-    <w:link w:val="a3"/>
+  <w:style w:type="character" w:customStyle="1" w:styleId="TitleChar">
+    <w:name w:val="Title Char"/>
+    <w:basedOn w:val="DefaultParagraphFont"/>
+    <w:link w:val="Title"/>
     <w:rsid w:val="003E6AFA"/>
     <w:rPr>
       <w:rFonts w:ascii="Arial" w:hAnsi="Arial"/>
@@ -8032,213 +8366,23 @@
       <w:lang w:val="en-US" w:eastAsia="en-US"/>
     </w:rPr>
   </w:style>
-  <w:style w:type="character" w:customStyle="1" w:styleId="ad">
-    <w:name w:val="Основен текст Знак"/>
-    <w:basedOn w:val="a0"/>
-    <w:link w:val="ac"/>
+  <w:style w:type="character" w:customStyle="1" w:styleId="BodyTextChar">
+    <w:name w:val="Body Text Char"/>
+    <w:basedOn w:val="DefaultParagraphFont"/>
+    <w:link w:val="BodyText"/>
     <w:rsid w:val="003E6AFA"/>
     <w:rPr>
       <w:lang w:val="en-US" w:eastAsia="en-US"/>
     </w:rPr>
   </w:style>
-  <w:style w:type="character" w:customStyle="1" w:styleId="a8">
-    <w:name w:val="Горен колонтитул Знак"/>
-    <w:basedOn w:val="a0"/>
-    <w:link w:val="a7"/>
+  <w:style w:type="character" w:customStyle="1" w:styleId="HeaderChar">
+    <w:name w:val="Header Char"/>
+    <w:basedOn w:val="DefaultParagraphFont"/>
+    <w:link w:val="Header"/>
     <w:rsid w:val="00C64C3E"/>
     <w:rPr>
       <w:lang w:val="en-US" w:eastAsia="en-US"/>
     </w:rPr>
-  </w:style>
-</w:styles>
-</file>
-
-<file path=word/stylesWithEffects.xml><?xml version="1.0" encoding="utf-8"?>
-<w:styles xmlns:wpc="http://schemas.microsoft.com/office/word/2010/wordprocessingCanvas" xmlns:mc="http://schemas.openxmlformats.org/markup-compatibility/2006" xmlns:o="urn:schemas-microsoft-com:office:office" xmlns:r="http://schemas.openxmlformats.org/officeDocument/2006/relationships" xmlns:m="http://schemas.openxmlformats.org/officeDocument/2006/math" xmlns:v="urn:schemas-microsoft-com:vml" xmlns:wp14="http://schemas.microsoft.com/office/word/2010/wordprocessingDrawing" xmlns:wp="http://schemas.openxmlformats.org/drawingml/2006/wordprocessingDrawing" xmlns:w10="urn:schemas-microsoft-com:office:word" xmlns:w="http://schemas.openxmlformats.org/wordprocessingml/2006/main" xmlns:w14="http://schemas.microsoft.com/office/word/2010/wordml" xmlns:wpg="http://schemas.microsoft.com/office/word/2010/wordprocessingGroup" xmlns:wpi="http://schemas.microsoft.com/office/word/2010/wordprocessingInk" xmlns:wne="http://schemas.microsoft.com/office/word/2006/wordml" xmlns:wps="http://schemas.microsoft.com/office/word/2010/wordprocessingShape" mc:Ignorable="w14 wp14">
-  <w:docDefaults>
-    <w:rPrDefault>
-      <w:rPr>
-        <w:rFonts w:asciiTheme="minorHAnsi" w:eastAsiaTheme="minorEastAsia" w:hAnsiTheme="minorHAnsi" w:cstheme="minorBidi"/>
-        <w:sz w:val="22"/>
-        <w:szCs w:val="22"/>
-        <w:lang w:val="bg-BG" w:eastAsia="bg-BG" w:bidi="ar-SA"/>
-      </w:rPr>
-    </w:rPrDefault>
-    <w:pPrDefault>
-      <w:pPr>
-        <w:spacing w:after="200" w:line="276" w:lineRule="auto"/>
-      </w:pPr>
-    </w:pPrDefault>
-  </w:docDefaults>
-  <w:latentStyles w:defLockedState="0" w:defUIPriority="99" w:defSemiHidden="1" w:defUnhideWhenUsed="1" w:defQFormat="0" w:count="267">
-    <w:lsdException w:name="Normal" w:semiHidden="0" w:uiPriority="0" w:unhideWhenUsed="0" w:qFormat="1"/>
-    <w:lsdException w:name="heading 1" w:semiHidden="0" w:uiPriority="9" w:unhideWhenUsed="0" w:qFormat="1"/>
-    <w:lsdException w:name="heading 2" w:uiPriority="9" w:qFormat="1"/>
-    <w:lsdException w:name="heading 3" w:uiPriority="9" w:qFormat="1"/>
-    <w:lsdException w:name="heading 4" w:uiPriority="9" w:qFormat="1"/>
-    <w:lsdException w:name="heading 5" w:uiPriority="9" w:qFormat="1"/>
-    <w:lsdException w:name="heading 6" w:uiPriority="9" w:qFormat="1"/>
-    <w:lsdException w:name="heading 7" w:uiPriority="9" w:qFormat="1"/>
-    <w:lsdException w:name="heading 8" w:uiPriority="9" w:qFormat="1"/>
-    <w:lsdException w:name="heading 9" w:uiPriority="9" w:qFormat="1"/>
-    <w:lsdException w:name="toc 1" w:uiPriority="39"/>
-    <w:lsdException w:name="toc 2" w:uiPriority="39"/>
-    <w:lsdException w:name="toc 3" w:uiPriority="39"/>
-    <w:lsdException w:name="toc 4" w:uiPriority="39"/>
-    <w:lsdException w:name="toc 5" w:uiPriority="39"/>
-    <w:lsdException w:name="toc 6" w:uiPriority="39"/>
-    <w:lsdException w:name="toc 7" w:uiPriority="39"/>
-    <w:lsdException w:name="toc 8" w:uiPriority="39"/>
-    <w:lsdException w:name="toc 9" w:uiPriority="39"/>
-    <w:lsdException w:name="caption" w:uiPriority="35" w:qFormat="1"/>
-    <w:lsdException w:name="Title" w:semiHidden="0" w:uiPriority="10" w:unhideWhenUsed="0" w:qFormat="1"/>
-    <w:lsdException w:name="Default Paragraph Font" w:uiPriority="1"/>
-    <w:lsdException w:name="Subtitle" w:semiHidden="0" w:uiPriority="11" w:unhideWhenUsed="0" w:qFormat="1"/>
-    <w:lsdException w:name="Strong" w:semiHidden="0" w:uiPriority="22" w:unhideWhenUsed="0" w:qFormat="1"/>
-    <w:lsdException w:name="Emphasis" w:semiHidden="0" w:uiPriority="20" w:unhideWhenUsed="0" w:qFormat="1"/>
-    <w:lsdException w:name="Table Grid" w:semiHidden="0" w:uiPriority="59" w:unhideWhenUsed="0"/>
-    <w:lsdException w:name="Placeholder Text" w:unhideWhenUsed="0"/>
-    <w:lsdException w:name="No Spacing" w:semiHidden="0" w:uiPriority="1" w:unhideWhenUsed="0" w:qFormat="1"/>
-    <w:lsdException w:name="Light Shading" w:semiHidden="0" w:uiPriority="60" w:unhideWhenUsed="0"/>
-    <w:lsdException w:name="Light List" w:semiHidden="0" w:uiPriority="61" w:unhideWhenUsed="0"/>
-    <w:lsdException w:name="Light Grid" w:semiHidden="0" w:uiPriority="62" w:unhideWhenUsed="0"/>
-    <w:lsdException w:name="Medium Shading 1" w:semiHidden="0" w:uiPriority="63" w:unhideWhenUsed="0"/>
-    <w:lsdException w:name="Medium Shading 2" w:semiHidden="0" w:uiPriority="64" w:unhideWhenUsed="0"/>
-    <w:lsdException w:name="Medium List 1" w:semiHidden="0" w:uiPriority="65" w:unhideWhenUsed="0"/>
-    <w:lsdException w:name="Medium List 2" w:semiHidden="0" w:uiPriority="66" w:unhideWhenUsed="0"/>
-    <w:lsdException w:name="Medium Grid 1" w:semiHidden="0" w:uiPriority="67" w:unhideWhenUsed="0"/>
-    <w:lsdException w:name="Medium Grid 2" w:semiHidden="0" w:uiPriority="68" w:unhideWhenUsed="0"/>
-    <w:lsdException w:name="Medium Grid 3" w:semiHidden="0" w:uiPriority="69" w:unhideWhenUsed="0"/>
-    <w:lsdException w:name="Dark List" w:semiHidden="0" w:uiPriority="70" w:unhideWhenUsed="0"/>
-    <w:lsdException w:name="Colorful Shading" w:semiHidden="0" w:uiPriority="71" w:unhideWhenUsed="0"/>
-    <w:lsdException w:name="Colorful List" w:semiHidden="0" w:uiPriority="72" w:unhideWhenUsed="0"/>
-    <w:lsdException w:name="Colorful Grid" w:semiHidden="0" w:uiPriority="73" w:unhideWhenUsed="0"/>
-    <w:lsdException w:name="Light Shading Accent 1" w:semiHidden="0" w:uiPriority="60" w:unhideWhenUsed="0"/>
-    <w:lsdException w:name="Light List Accent 1" w:semiHidden="0" w:uiPriority="61" w:unhideWhenUsed="0"/>
-    <w:lsdException w:name="Light Grid Accent 1" w:semiHidden="0" w:uiPriority="62" w:unhideWhenUsed="0"/>
-    <w:lsdException w:name="Medium Shading 1 Accent 1" w:semiHidden="0" w:uiPriority="63" w:unhideWhenUsed="0"/>
-    <w:lsdException w:name="Medium Shading 2 Accent 1" w:semiHidden="0" w:uiPriority="64" w:unhideWhenUsed="0"/>
-    <w:lsdException w:name="Medium List 1 Accent 1" w:semiHidden="0" w:uiPriority="65" w:unhideWhenUsed="0"/>
-    <w:lsdException w:name="Revision" w:unhideWhenUsed="0"/>
-    <w:lsdException w:name="List Paragraph" w:semiHidden="0" w:uiPriority="34" w:unhideWhenUsed="0" w:qFormat="1"/>
-    <w:lsdException w:name="Quote" w:semiHidden="0" w:uiPriority="29" w:unhideWhenUsed="0" w:qFormat="1"/>
-    <w:lsdException w:name="Intense Quote" w:semiHidden="0" w:uiPriority="30" w:unhideWhenUsed="0" w:qFormat="1"/>
-    <w:lsdException w:name="Medium List 2 Accent 1" w:semiHidden="0" w:uiPriority="66" w:unhideWhenUsed="0"/>
-    <w:lsdException w:name="Medium Grid 1 Accent 1" w:semiHidden="0" w:uiPriority="67" w:unhideWhenUsed="0"/>
-    <w:lsdException w:name="Medium Grid 2 Accent 1" w:semiHidden="0" w:uiPriority="68" w:unhideWhenUsed="0"/>
-    <w:lsdException w:name="Medium Grid 3 Accent 1" w:semiHidden="0" w:uiPriority="69" w:unhideWhenUsed="0"/>
-    <w:lsdException w:name="Dark List Accent 1" w:semiHidden="0" w:uiPriority="70" w:unhideWhenUsed="0"/>
-    <w:lsdException w:name="Colorful Shading Accent 1" w:semiHidden="0" w:uiPriority="71" w:unhideWhenUsed="0"/>
-    <w:lsdException w:name="Colorful List Accent 1" w:semiHidden="0" w:uiPriority="72" w:unhideWhenUsed="0"/>
-    <w:lsdException w:name="Colorful Grid Accent 1" w:semiHidden="0" w:uiPriority="73" w:unhideWhenUsed="0"/>
-    <w:lsdException w:name="Light Shading Accent 2" w:semiHidden="0" w:uiPriority="60" w:unhideWhenUsed="0"/>
-    <w:lsdException w:name="Light List Accent 2" w:semiHidden="0" w:uiPriority="61" w:unhideWhenUsed="0"/>
-    <w:lsdException w:name="Light Grid Accent 2" w:semiHidden="0" w:uiPriority="62" w:unhideWhenUsed="0"/>
-    <w:lsdException w:name="Medium Shading 1 Accent 2" w:semiHidden="0" w:uiPriority="63" w:unhideWhenUsed="0"/>
-    <w:lsdException w:name="Medium Shading 2 Accent 2" w:semiHidden="0" w:uiPriority="64" w:unhideWhenUsed="0"/>
-    <w:lsdException w:name="Medium List 1 Accent 2" w:semiHidden="0" w:uiPriority="65" w:unhideWhenUsed="0"/>
-    <w:lsdException w:name="Medium List 2 Accent 2" w:semiHidden="0" w:uiPriority="66" w:unhideWhenUsed="0"/>
-    <w:lsdException w:name="Medium Grid 1 Accent 2" w:semiHidden="0" w:uiPriority="67" w:unhideWhenUsed="0"/>
-    <w:lsdException w:name="Medium Grid 2 Accent 2" w:semiHidden="0" w:uiPriority="68" w:unhideWhenUsed="0"/>
-    <w:lsdException w:name="Medium Grid 3 Accent 2" w:semiHidden="0" w:uiPriority="69" w:unhideWhenUsed="0"/>
-    <w:lsdException w:name="Dark List Accent 2" w:semiHidden="0" w:uiPriority="70" w:unhideWhenUsed="0"/>
-    <w:lsdException w:name="Colorful Shading Accent 2" w:semiHidden="0" w:uiPriority="71" w:unhideWhenUsed="0"/>
-    <w:lsdException w:name="Colorful List Accent 2" w:semiHidden="0" w:uiPriority="72" w:unhideWhenUsed="0"/>
-    <w:lsdException w:name="Colorful Grid Accent 2" w:semiHidden="0" w:uiPriority="73" w:unhideWhenUsed="0"/>
-    <w:lsdException w:name="Light Shading Accent 3" w:semiHidden="0" w:uiPriority="60" w:unhideWhenUsed="0"/>
-    <w:lsdException w:name="Light List Accent 3" w:semiHidden="0" w:uiPriority="61" w:unhideWhenUsed="0"/>
-    <w:lsdException w:name="Light Grid Accent 3" w:semiHidden="0" w:uiPriority="62" w:unhideWhenUsed="0"/>
-    <w:lsdException w:name="Medium Shading 1 Accent 3" w:semiHidden="0" w:uiPriority="63" w:unhideWhenUsed="0"/>
-    <w:lsdException w:name="Medium Shading 2 Accent 3" w:semiHidden="0" w:uiPriority="64" w:unhideWhenUsed="0"/>
-    <w:lsdException w:name="Medium List 1 Accent 3" w:semiHidden="0" w:uiPriority="65" w:unhideWhenUsed="0"/>
-    <w:lsdException w:name="Medium List 2 Accent 3" w:semiHidden="0" w:uiPriority="66" w:unhideWhenUsed="0"/>
-    <w:lsdException w:name="Medium Grid 1 Accent 3" w:semiHidden="0" w:uiPriority="67" w:unhideWhenUsed="0"/>
-    <w:lsdException w:name="Medium Grid 2 Accent 3" w:semiHidden="0" w:uiPriority="68" w:unhideWhenUsed="0"/>
-    <w:lsdException w:name="Medium Grid 3 Accent 3" w:semiHidden="0" w:uiPriority="69" w:unhideWhenUsed="0"/>
-    <w:lsdException w:name="Dark List Accent 3" w:semiHidden="0" w:uiPriority="70" w:unhideWhenUsed="0"/>
-    <w:lsdException w:name="Colorful Shading Accent 3" w:semiHidden="0" w:uiPriority="71" w:unhideWhenUsed="0"/>
-    <w:lsdException w:name="Colorful List Accent 3" w:semiHidden="0" w:uiPriority="72" w:unhideWhenUsed="0"/>
-    <w:lsdException w:name="Colorful Grid Accent 3" w:semiHidden="0" w:uiPriority="73" w:unhideWhenUsed="0"/>
-    <w:lsdException w:name="Light Shading Accent 4" w:semiHidden="0" w:uiPriority="60" w:unhideWhenUsed="0"/>
-    <w:lsdException w:name="Light List Accent 4" w:semiHidden="0" w:uiPriority="61" w:unhideWhenUsed="0"/>
-    <w:lsdException w:name="Light Grid Accent 4" w:semiHidden="0" w:uiPriority="62" w:unhideWhenUsed="0"/>
-    <w:lsdException w:name="Medium Shading 1 Accent 4" w:semiHidden="0" w:uiPriority="63" w:unhideWhenUsed="0"/>
-    <w:lsdException w:name="Medium Shading 2 Accent 4" w:semiHidden="0" w:uiPriority="64" w:unhideWhenUsed="0"/>
-    <w:lsdException w:name="Medium List 1 Accent 4" w:semiHidden="0" w:uiPriority="65" w:unhideWhenUsed="0"/>
-    <w:lsdException w:name="Medium List 2 Accent 4" w:semiHidden="0" w:uiPriority="66" w:unhideWhenUsed="0"/>
-    <w:lsdException w:name="Medium Grid 1 Accent 4" w:semiHidden="0" w:uiPriority="67" w:unhideWhenUsed="0"/>
-    <w:lsdException w:name="Medium Grid 2 Accent 4" w:semiHidden="0" w:uiPriority="68" w:unhideWhenUsed="0"/>
-    <w:lsdException w:name="Medium Grid 3 Accent 4" w:semiHidden="0" w:uiPriority="69" w:unhideWhenUsed="0"/>
-    <w:lsdException w:name="Dark List Accent 4" w:semiHidden="0" w:uiPriority="70" w:unhideWhenUsed="0"/>
-    <w:lsdException w:name="Colorful Shading Accent 4" w:semiHidden="0" w:uiPriority="71" w:unhideWhenUsed="0"/>
-    <w:lsdException w:name="Colorful List Accent 4" w:semiHidden="0" w:uiPriority="72" w:unhideWhenUsed="0"/>
-    <w:lsdException w:name="Colorful Grid Accent 4" w:semiHidden="0" w:uiPriority="73" w:unhideWhenUsed="0"/>
-    <w:lsdException w:name="Light Shading Accent 5" w:semiHidden="0" w:uiPriority="60" w:unhideWhenUsed="0"/>
-    <w:lsdException w:name="Light List Accent 5" w:semiHidden="0" w:uiPriority="61" w:unhideWhenUsed="0"/>
-    <w:lsdException w:name="Light Grid Accent 5" w:semiHidden="0" w:uiPriority="62" w:unhideWhenUsed="0"/>
-    <w:lsdException w:name="Medium Shading 1 Accent 5" w:semiHidden="0" w:uiPriority="63" w:unhideWhenUsed="0"/>
-    <w:lsdException w:name="Medium Shading 2 Accent 5" w:semiHidden="0" w:uiPriority="64" w:unhideWhenUsed="0"/>
-    <w:lsdException w:name="Medium List 1 Accent 5" w:semiHidden="0" w:uiPriority="65" w:unhideWhenUsed="0"/>
-    <w:lsdException w:name="Medium List 2 Accent 5" w:semiHidden="0" w:uiPriority="66" w:unhideWhenUsed="0"/>
-    <w:lsdException w:name="Medium Grid 1 Accent 5" w:semiHidden="0" w:uiPriority="67" w:unhideWhenUsed="0"/>
-    <w:lsdException w:name="Medium Grid 2 Accent 5" w:semiHidden="0" w:uiPriority="68" w:unhideWhenUsed="0"/>
-    <w:lsdException w:name="Medium Grid 3 Accent 5" w:semiHidden="0" w:uiPriority="69" w:unhideWhenUsed="0"/>
-    <w:lsdException w:name="Dark List Accent 5" w:semiHidden="0" w:uiPriority="70" w:unhideWhenUsed="0"/>
-    <w:lsdException w:name="Colorful Shading Accent 5" w:semiHidden="0" w:uiPriority="71" w:unhideWhenUsed="0"/>
-    <w:lsdException w:name="Colorful List Accent 5" w:semiHidden="0" w:uiPriority="72" w:unhideWhenUsed="0"/>
-    <w:lsdException w:name="Colorful Grid Accent 5" w:semiHidden="0" w:uiPriority="73" w:unhideWhenUsed="0"/>
-    <w:lsdException w:name="Light Shading Accent 6" w:semiHidden="0" w:uiPriority="60" w:unhideWhenUsed="0"/>
-    <w:lsdException w:name="Light List Accent 6" w:semiHidden="0" w:uiPriority="61" w:unhideWhenUsed="0"/>
-    <w:lsdException w:name="Light Grid Accent 6" w:semiHidden="0" w:uiPriority="62" w:unhideWhenUsed="0"/>
-    <w:lsdException w:name="Medium Shading 1 Accent 6" w:semiHidden="0" w:uiPriority="63" w:unhideWhenUsed="0"/>
-    <w:lsdException w:name="Medium Shading 2 Accent 6" w:semiHidden="0" w:uiPriority="64" w:unhideWhenUsed="0"/>
-    <w:lsdException w:name="Medium List 1 Accent 6" w:semiHidden="0" w:uiPriority="65" w:unhideWhenUsed="0"/>
-    <w:lsdException w:name="Medium List 2 Accent 6" w:semiHidden="0" w:uiPriority="66" w:unhideWhenUsed="0"/>
-    <w:lsdException w:name="Medium Grid 1 Accent 6" w:semiHidden="0" w:uiPriority="67" w:unhideWhenUsed="0"/>
-    <w:lsdException w:name="Medium Grid 2 Accent 6" w:semiHidden="0" w:uiPriority="68" w:unhideWhenUsed="0"/>
-    <w:lsdException w:name="Medium Grid 3 Accent 6" w:semiHidden="0" w:uiPriority="69" w:unhideWhenUsed="0"/>
-    <w:lsdException w:name="Dark List Accent 6" w:semiHidden="0" w:uiPriority="70" w:unhideWhenUsed="0"/>
-    <w:lsdException w:name="Colorful Shading Accent 6" w:semiHidden="0" w:uiPriority="71" w:unhideWhenUsed="0"/>
-    <w:lsdException w:name="Colorful List Accent 6" w:semiHidden="0" w:uiPriority="72" w:unhideWhenUsed="0"/>
-    <w:lsdException w:name="Colorful Grid Accent 6" w:semiHidden="0" w:uiPriority="73" w:unhideWhenUsed="0"/>
-    <w:lsdException w:name="Subtle Emphasis" w:semiHidden="0" w:uiPriority="19" w:unhideWhenUsed="0" w:qFormat="1"/>
-    <w:lsdException w:name="Intense Emphasis" w:semiHidden="0" w:uiPriority="21" w:unhideWhenUsed="0" w:qFormat="1"/>
-    <w:lsdException w:name="Subtle Reference" w:semiHidden="0" w:uiPriority="31" w:unhideWhenUsed="0" w:qFormat="1"/>
-    <w:lsdException w:name="Intense Reference" w:semiHidden="0" w:uiPriority="32" w:unhideWhenUsed="0" w:qFormat="1"/>
-    <w:lsdException w:name="Book Title" w:semiHidden="0" w:uiPriority="33" w:unhideWhenUsed="0" w:qFormat="1"/>
-    <w:lsdException w:name="Bibliography" w:uiPriority="37"/>
-    <w:lsdException w:name="TOC Heading" w:uiPriority="39" w:qFormat="1"/>
-  </w:latentStyles>
-  <w:style w:type="paragraph" w:default="1" w:styleId="a">
-    <w:name w:val="Normal"/>
-    <w:qFormat/>
-  </w:style>
-  <w:style w:type="character" w:default="1" w:styleId="a0">
-    <w:name w:val="Default Paragraph Font"/>
-    <w:uiPriority w:val="1"/>
-    <w:semiHidden/>
-    <w:unhideWhenUsed/>
-  </w:style>
-  <w:style w:type="table" w:default="1" w:styleId="a1">
-    <w:name w:val="Normal Table"/>
-    <w:uiPriority w:val="99"/>
-    <w:semiHidden/>
-    <w:unhideWhenUsed/>
-    <w:tblPr>
-      <w:tblInd w:w="0" w:type="dxa"/>
-      <w:tblCellMar>
-        <w:top w:w="0" w:type="dxa"/>
-        <w:left w:w="108" w:type="dxa"/>
-        <w:bottom w:w="0" w:type="dxa"/>
-        <w:right w:w="108" w:type="dxa"/>
-      </w:tblCellMar>
-    </w:tblPr>
-  </w:style>
-  <w:style w:type="numbering" w:default="1" w:styleId="a2">
-    <w:name w:val="No List"/>
-    <w:uiPriority w:val="99"/>
-    <w:semiHidden/>
-    <w:unhideWhenUsed/>
   </w:style>
 </w:styles>
 </file>
@@ -8498,7 +8642,7 @@
   <a:extraClrSchemeLst/>
   <a:extLst>
     <a:ext uri="{05A4C25C-085E-4340-85A3-A5531E510DB2}">
-      <thm15:themeFamily xmlns:thm15="http://schemas.microsoft.com/office/thememl/2012/main" xmlns="" name="Office Theme" id="{62F939B6-93AF-4DB8-9C6B-D6C7DFDC589F}" vid="{4A3C46E8-61CC-4603-A589-7422A47A8E4A}"/>
+      <thm15:themeFamily xmlns:thm15="http://schemas.microsoft.com/office/thememl/2012/main" name="Office Theme" id="{62F939B6-93AF-4DB8-9C6B-D6C7DFDC589F}" vid="{4A3C46E8-61CC-4603-A589-7422A47A8E4A}"/>
     </a:ext>
   </a:extLst>
 </a:theme>
@@ -8509,7 +8653,7 @@
 </file>
 
 <file path=customXml/itemProps1.xml><?xml version="1.0" encoding="utf-8"?>
-<ds:datastoreItem xmlns:ds="http://schemas.openxmlformats.org/officeDocument/2006/customXml" ds:itemID="{242986F7-79D0-4016-B701-E92FF54C9B8F}">
+<ds:datastoreItem xmlns:ds="http://schemas.openxmlformats.org/officeDocument/2006/customXml" ds:itemID="{69AFD31C-D9E7-4B9D-AFC9-F31A80235013}">
   <ds:schemaRefs>
     <ds:schemaRef ds:uri="http://schemas.openxmlformats.org/officeDocument/2006/bibliography"/>
   </ds:schemaRefs>

</xml_diff>